<commit_message>
changes to the draft
</commit_message>
<xml_diff>
--- a/Paper/SEAConflict.docx
+++ b/Paper/SEAConflict.docx
@@ -304,19 +304,13 @@
         <w:rPr>
           <w:rFonts w:ascii="Times New Roman" w:hAnsi="Times New Roman" w:cs="Times New Roman"/>
         </w:rPr>
-        <w:t>C</w:t>
-      </w:r>
-      <w:r>
-        <w:rPr>
-          <w:rFonts w:ascii="Times New Roman" w:hAnsi="Times New Roman" w:cs="Times New Roman"/>
-        </w:rPr>
-        <w:t>onflict is common</w:t>
-      </w:r>
-      <w:r>
-        <w:rPr>
-          <w:rFonts w:ascii="Times New Roman" w:hAnsi="Times New Roman" w:cs="Times New Roman"/>
-        </w:rPr>
-        <w:t xml:space="preserve"> </w:t>
+        <w:t>Social c</w:t>
+      </w:r>
+      <w:r>
+        <w:rPr>
+          <w:rFonts w:ascii="Times New Roman" w:hAnsi="Times New Roman" w:cs="Times New Roman"/>
+        </w:rPr>
+        <w:t xml:space="preserve">onflict is common </w:t>
       </w:r>
       <w:r>
         <w:rPr>
@@ -340,125 +334,7 @@
         <w:rPr>
           <w:rFonts w:ascii="Times New Roman" w:hAnsi="Times New Roman" w:cs="Times New Roman"/>
         </w:rPr>
-        <w:t>is limited. In regions with high agricultural dependence, which is the focus of the present study, conflict can be linked with harvest-time windfalls. Indeed, empirical evidence points to a strong linkage between crop yields and conflict (</w:t>
-      </w:r>
-      <w:proofErr w:type="spellStart"/>
-      <w:r>
-        <w:rPr>
-          <w:rFonts w:ascii="Times New Roman" w:hAnsi="Times New Roman" w:cs="Times New Roman"/>
-        </w:rPr>
-        <w:t>Wischnath</w:t>
-      </w:r>
-      <w:proofErr w:type="spellEnd"/>
-      <w:r>
-        <w:rPr>
-          <w:rFonts w:ascii="Times New Roman" w:hAnsi="Times New Roman" w:cs="Times New Roman"/>
-        </w:rPr>
-        <w:t xml:space="preserve"> </w:t>
-      </w:r>
-      <w:r>
-        <w:rPr>
-          <w:rFonts w:ascii="Times New Roman" w:hAnsi="Times New Roman" w:cs="Times New Roman"/>
-        </w:rPr>
-        <w:t>and</w:t>
-      </w:r>
-      <w:r>
-        <w:rPr>
-          <w:rFonts w:ascii="Times New Roman" w:hAnsi="Times New Roman" w:cs="Times New Roman"/>
-        </w:rPr>
-        <w:t xml:space="preserve"> </w:t>
-      </w:r>
-      <w:proofErr w:type="spellStart"/>
-      <w:r>
-        <w:rPr>
-          <w:rFonts w:ascii="Times New Roman" w:hAnsi="Times New Roman" w:cs="Times New Roman"/>
-        </w:rPr>
-        <w:t>Buhaug</w:t>
-      </w:r>
-      <w:proofErr w:type="spellEnd"/>
-      <w:r>
-        <w:rPr>
-          <w:rFonts w:ascii="Times New Roman" w:hAnsi="Times New Roman" w:cs="Times New Roman"/>
-        </w:rPr>
-        <w:t xml:space="preserve">, 2014; </w:t>
-      </w:r>
-      <w:proofErr w:type="spellStart"/>
-      <w:r>
-        <w:rPr>
-          <w:rFonts w:ascii="Times New Roman" w:hAnsi="Times New Roman" w:cs="Times New Roman"/>
-        </w:rPr>
-        <w:t>Buhaug</w:t>
-      </w:r>
-      <w:proofErr w:type="spellEnd"/>
-      <w:r>
-        <w:rPr>
-          <w:rFonts w:ascii="Times New Roman" w:hAnsi="Times New Roman" w:cs="Times New Roman"/>
-        </w:rPr>
-        <w:t xml:space="preserve"> et al. 2015; Koren, 2018; Vestby, 2019), and, somewhat less unequivocally, between commodity price shocks and conflict (Dube and Vargas, 2013; </w:t>
-      </w:r>
-      <w:proofErr w:type="spellStart"/>
-      <w:r>
-        <w:rPr>
-          <w:rFonts w:ascii="Times New Roman" w:hAnsi="Times New Roman" w:cs="Times New Roman"/>
-        </w:rPr>
-        <w:t>Maystadt</w:t>
-      </w:r>
-      <w:proofErr w:type="spellEnd"/>
-      <w:r>
-        <w:rPr>
-          <w:rFonts w:ascii="Times New Roman" w:hAnsi="Times New Roman" w:cs="Times New Roman"/>
-        </w:rPr>
-        <w:t xml:space="preserve"> </w:t>
-      </w:r>
-      <w:r>
-        <w:rPr>
-          <w:rFonts w:ascii="Times New Roman" w:hAnsi="Times New Roman" w:cs="Times New Roman"/>
-        </w:rPr>
-        <w:t>and</w:t>
-      </w:r>
-      <w:r>
-        <w:rPr>
-          <w:rFonts w:ascii="Times New Roman" w:hAnsi="Times New Roman" w:cs="Times New Roman"/>
-        </w:rPr>
-        <w:t xml:space="preserve"> Ecker, 2014; Raleigh</w:t>
-      </w:r>
-      <w:r>
-        <w:rPr>
-          <w:rFonts w:ascii="Times New Roman" w:hAnsi="Times New Roman" w:cs="Times New Roman"/>
-        </w:rPr>
-        <w:t xml:space="preserve"> et al.</w:t>
-      </w:r>
-      <w:r>
-        <w:rPr>
-          <w:rFonts w:ascii="Times New Roman" w:hAnsi="Times New Roman" w:cs="Times New Roman"/>
-        </w:rPr>
-        <w:t xml:space="preserve"> 2015; Berman and Couttenier, 2015; </w:t>
-      </w:r>
-      <w:proofErr w:type="spellStart"/>
-      <w:r>
-        <w:rPr>
-          <w:rFonts w:ascii="Times New Roman" w:hAnsi="Times New Roman" w:cs="Times New Roman"/>
-        </w:rPr>
-        <w:t>Crost</w:t>
-      </w:r>
-      <w:proofErr w:type="spellEnd"/>
-      <w:r>
-        <w:rPr>
-          <w:rFonts w:ascii="Times New Roman" w:hAnsi="Times New Roman" w:cs="Times New Roman"/>
-        </w:rPr>
-        <w:t xml:space="preserve"> and Felter, 2020</w:t>
-      </w:r>
-      <w:r>
-        <w:rPr>
-          <w:rFonts w:ascii="Times New Roman" w:hAnsi="Times New Roman" w:cs="Times New Roman"/>
-        </w:rPr>
-        <w:t>; Ubilava et al, 2022</w:t>
-      </w:r>
-      <w:r>
-        <w:rPr>
-          <w:rFonts w:ascii="Times New Roman" w:hAnsi="Times New Roman" w:cs="Times New Roman"/>
-        </w:rPr>
-        <w:t xml:space="preserve">). </w:t>
+        <w:t xml:space="preserve">is limited. </w:t>
       </w:r>
     </w:p>
     <w:p>
@@ -473,20 +349,58 @@
         <w:rPr>
           <w:rFonts w:ascii="Times New Roman" w:hAnsi="Times New Roman" w:cs="Times New Roman"/>
         </w:rPr>
-        <w:t xml:space="preserve">The geographic focus of the present study is </w:t>
-      </w:r>
-      <w:r>
-        <w:rPr>
-          <w:rFonts w:ascii="Times New Roman" w:hAnsi="Times New Roman" w:cs="Times New Roman"/>
-        </w:rPr>
-        <w:t>Southeast Asia</w:t>
-      </w:r>
-      <w:r>
-        <w:rPr>
-          <w:rFonts w:ascii="Times New Roman" w:hAnsi="Times New Roman" w:cs="Times New Roman"/>
-        </w:rPr>
-        <w:t>.</w:t>
-      </w:r>
+        <w:t xml:space="preserve">In regions with high </w:t>
+      </w:r>
+      <w:r>
+        <w:rPr>
+          <w:rFonts w:ascii="Times New Roman" w:hAnsi="Times New Roman" w:cs="Times New Roman"/>
+        </w:rPr>
+        <w:t xml:space="preserve">economic dependence on </w:t>
+      </w:r>
+      <w:r>
+        <w:rPr>
+          <w:rFonts w:ascii="Times New Roman" w:hAnsi="Times New Roman" w:cs="Times New Roman"/>
+        </w:rPr>
+        <w:t>agricultur</w:t>
+      </w:r>
+      <w:r>
+        <w:rPr>
+          <w:rFonts w:ascii="Times New Roman" w:hAnsi="Times New Roman" w:cs="Times New Roman"/>
+        </w:rPr>
+        <w:t>e</w:t>
+      </w:r>
+      <w:r>
+        <w:rPr>
+          <w:rFonts w:ascii="Times New Roman" w:hAnsi="Times New Roman" w:cs="Times New Roman"/>
+        </w:rPr>
+        <w:t xml:space="preserve">, conflict can be linked with </w:t>
+      </w:r>
+      <w:r>
+        <w:rPr>
+          <w:rFonts w:ascii="Times New Roman" w:hAnsi="Times New Roman" w:cs="Times New Roman"/>
+        </w:rPr>
+        <w:t xml:space="preserve">employment in and income from this </w:t>
+      </w:r>
+      <w:r>
+        <w:rPr>
+          <w:rFonts w:ascii="Times New Roman" w:hAnsi="Times New Roman" w:cs="Times New Roman"/>
+        </w:rPr>
+        <w:t>sector</w:t>
+      </w:r>
+      <w:r>
+        <w:rPr>
+          <w:rFonts w:ascii="Times New Roman" w:hAnsi="Times New Roman" w:cs="Times New Roman"/>
+        </w:rPr>
+        <w:t>. Indeed, empirical evidence points to a strong linkage between crop yields and conflict (</w:t>
+      </w:r>
+      <w:proofErr w:type="spellStart"/>
+      <w:r>
+        <w:rPr>
+          <w:rFonts w:ascii="Times New Roman" w:hAnsi="Times New Roman" w:cs="Times New Roman"/>
+        </w:rPr>
+        <w:t>Wischnath</w:t>
+      </w:r>
+      <w:proofErr w:type="spellEnd"/>
       <w:r>
         <w:rPr>
           <w:rFonts w:ascii="Times New Roman" w:hAnsi="Times New Roman" w:cs="Times New Roman"/>
@@ -497,19 +411,7 @@
         <w:rPr>
           <w:rFonts w:ascii="Times New Roman" w:hAnsi="Times New Roman" w:cs="Times New Roman"/>
         </w:rPr>
-        <w:t>T</w:t>
-      </w:r>
-      <w:r>
-        <w:rPr>
-          <w:rFonts w:ascii="Times New Roman" w:hAnsi="Times New Roman" w:cs="Times New Roman"/>
-        </w:rPr>
-        <w:t>he region’s characteristics make a good exemplar case</w:t>
-      </w:r>
-      <w:r>
-        <w:rPr>
-          <w:rFonts w:ascii="Times New Roman" w:hAnsi="Times New Roman" w:cs="Times New Roman"/>
-        </w:rPr>
-        <w:t xml:space="preserve"> for</w:t>
+        <w:t>and</w:t>
       </w:r>
       <w:r>
         <w:rPr>
@@ -517,54 +419,42 @@
         </w:rPr>
         <w:t xml:space="preserve"> </w:t>
       </w:r>
-      <w:r>
-        <w:rPr>
-          <w:rFonts w:ascii="Times New Roman" w:hAnsi="Times New Roman" w:cs="Times New Roman"/>
-        </w:rPr>
-        <w:t>investigat</w:t>
-      </w:r>
-      <w:r>
-        <w:rPr>
-          <w:rFonts w:ascii="Times New Roman" w:hAnsi="Times New Roman" w:cs="Times New Roman"/>
-        </w:rPr>
-        <w:t>ing</w:t>
-      </w:r>
-      <w:r>
-        <w:rPr>
-          <w:rFonts w:ascii="Times New Roman" w:hAnsi="Times New Roman" w:cs="Times New Roman"/>
-        </w:rPr>
-        <w:t xml:space="preserve"> the connection between agricultural shocks and civil conflict</w:t>
-      </w:r>
-      <w:r>
-        <w:rPr>
-          <w:rFonts w:ascii="Times New Roman" w:hAnsi="Times New Roman" w:cs="Times New Roman"/>
-        </w:rPr>
-        <w:t xml:space="preserve">: the region has a wide variety of economic development and agricultural dependence levels, </w:t>
-      </w:r>
-      <w:r>
-        <w:rPr>
-          <w:rFonts w:ascii="Times New Roman" w:hAnsi="Times New Roman" w:cs="Times New Roman"/>
-        </w:rPr>
-        <w:t xml:space="preserve">varying </w:t>
-      </w:r>
-      <w:r>
-        <w:rPr>
-          <w:rFonts w:ascii="Times New Roman" w:hAnsi="Times New Roman" w:cs="Times New Roman"/>
-        </w:rPr>
-        <w:t>crop</w:t>
-      </w:r>
-      <w:r>
-        <w:rPr>
-          <w:rFonts w:ascii="Times New Roman" w:hAnsi="Times New Roman" w:cs="Times New Roman"/>
-        </w:rPr>
-        <w:t xml:space="preserve"> growing seasons, and has </w:t>
-      </w:r>
-      <w:r>
-        <w:rPr>
-          <w:rFonts w:ascii="Times New Roman" w:hAnsi="Times New Roman" w:cs="Times New Roman"/>
-        </w:rPr>
-        <w:t>an accompanying wide variation in civil conflict</w:t>
-      </w:r>
+      <w:proofErr w:type="spellStart"/>
+      <w:r>
+        <w:rPr>
+          <w:rFonts w:ascii="Times New Roman" w:hAnsi="Times New Roman" w:cs="Times New Roman"/>
+        </w:rPr>
+        <w:t>Buhaug</w:t>
+      </w:r>
+      <w:proofErr w:type="spellEnd"/>
+      <w:r>
+        <w:rPr>
+          <w:rFonts w:ascii="Times New Roman" w:hAnsi="Times New Roman" w:cs="Times New Roman"/>
+        </w:rPr>
+        <w:t xml:space="preserve">, 2014; </w:t>
+      </w:r>
+      <w:proofErr w:type="spellStart"/>
+      <w:r>
+        <w:rPr>
+          <w:rFonts w:ascii="Times New Roman" w:hAnsi="Times New Roman" w:cs="Times New Roman"/>
+        </w:rPr>
+        <w:t>Buhaug</w:t>
+      </w:r>
+      <w:proofErr w:type="spellEnd"/>
+      <w:r>
+        <w:rPr>
+          <w:rFonts w:ascii="Times New Roman" w:hAnsi="Times New Roman" w:cs="Times New Roman"/>
+        </w:rPr>
+        <w:t xml:space="preserve"> et al. 2015; Koren, 2018; Vestby, 2019), and, somewhat less unequivocally, between commodity price shocks and conflict (Dube and Vargas, 2013; </w:t>
+      </w:r>
+      <w:proofErr w:type="spellStart"/>
+      <w:r>
+        <w:rPr>
+          <w:rFonts w:ascii="Times New Roman" w:hAnsi="Times New Roman" w:cs="Times New Roman"/>
+        </w:rPr>
+        <w:t>Maystadt</w:t>
+      </w:r>
+      <w:proofErr w:type="spellEnd"/>
       <w:r>
         <w:rPr>
           <w:rFonts w:ascii="Times New Roman" w:hAnsi="Times New Roman" w:cs="Times New Roman"/>
@@ -575,19 +465,65 @@
         <w:rPr>
           <w:rFonts w:ascii="Times New Roman" w:hAnsi="Times New Roman" w:cs="Times New Roman"/>
         </w:rPr>
-        <w:t xml:space="preserve">types and their </w:t>
-      </w:r>
-      <w:r>
-        <w:rPr>
-          <w:rFonts w:ascii="Times New Roman" w:hAnsi="Times New Roman" w:cs="Times New Roman"/>
-        </w:rPr>
-        <w:t>frequency</w:t>
-      </w:r>
-      <w:r>
-        <w:rPr>
-          <w:rFonts w:ascii="Times New Roman" w:hAnsi="Times New Roman" w:cs="Times New Roman"/>
-        </w:rPr>
-        <w:t>, ranging from very little conflict (in Malaysia and Vietnam) to thousands of incidents per year (in the Philippines and Myanmar).</w:t>
+        <w:t>and</w:t>
+      </w:r>
+      <w:r>
+        <w:rPr>
+          <w:rFonts w:ascii="Times New Roman" w:hAnsi="Times New Roman" w:cs="Times New Roman"/>
+        </w:rPr>
+        <w:t xml:space="preserve"> Ecker, 2014; Raleigh</w:t>
+      </w:r>
+      <w:r>
+        <w:rPr>
+          <w:rFonts w:ascii="Times New Roman" w:hAnsi="Times New Roman" w:cs="Times New Roman"/>
+        </w:rPr>
+        <w:t xml:space="preserve"> et al.</w:t>
+      </w:r>
+      <w:r>
+        <w:rPr>
+          <w:rFonts w:ascii="Times New Roman" w:hAnsi="Times New Roman" w:cs="Times New Roman"/>
+        </w:rPr>
+        <w:t xml:space="preserve"> 2015; Berman and Couttenier, 2015; </w:t>
+      </w:r>
+      <w:proofErr w:type="spellStart"/>
+      <w:r>
+        <w:rPr>
+          <w:rFonts w:ascii="Times New Roman" w:hAnsi="Times New Roman" w:cs="Times New Roman"/>
+        </w:rPr>
+        <w:t>Crost</w:t>
+      </w:r>
+      <w:proofErr w:type="spellEnd"/>
+      <w:r>
+        <w:rPr>
+          <w:rFonts w:ascii="Times New Roman" w:hAnsi="Times New Roman" w:cs="Times New Roman"/>
+        </w:rPr>
+        <w:t xml:space="preserve"> and </w:t>
+      </w:r>
+      <w:proofErr w:type="spellStart"/>
+      <w:r>
+        <w:rPr>
+          <w:rFonts w:ascii="Times New Roman" w:hAnsi="Times New Roman" w:cs="Times New Roman"/>
+        </w:rPr>
+        <w:t>Felter</w:t>
+      </w:r>
+      <w:proofErr w:type="spellEnd"/>
+      <w:r>
+        <w:rPr>
+          <w:rFonts w:ascii="Times New Roman" w:hAnsi="Times New Roman" w:cs="Times New Roman"/>
+        </w:rPr>
+        <w:t>, 2020</w:t>
+      </w:r>
+      <w:r>
+        <w:rPr>
+          <w:rFonts w:ascii="Times New Roman" w:hAnsi="Times New Roman" w:cs="Times New Roman"/>
+        </w:rPr>
+        <w:t>; Ubilava et al, 2022</w:t>
+      </w:r>
+      <w:r>
+        <w:rPr>
+          <w:rFonts w:ascii="Times New Roman" w:hAnsi="Times New Roman" w:cs="Times New Roman"/>
+        </w:rPr>
+        <w:t xml:space="preserve">). </w:t>
       </w:r>
     </w:p>
     <w:p>
@@ -602,109 +538,7 @@
         <w:rPr>
           <w:rFonts w:ascii="Times New Roman" w:hAnsi="Times New Roman" w:cs="Times New Roman"/>
         </w:rPr>
-        <w:t>By examining nearly 60 thousand incidents over the span of 12-year monthly data from 2010 to 2021, we find that</w:t>
-      </w:r>
-      <w:r>
-        <w:rPr>
-          <w:rFonts w:ascii="Times New Roman" w:hAnsi="Times New Roman" w:cs="Times New Roman"/>
-        </w:rPr>
-        <w:t xml:space="preserve"> changes in conflict in crop-producing areas during </w:t>
-      </w:r>
-      <w:r>
-        <w:rPr>
-          <w:rFonts w:ascii="Times New Roman" w:hAnsi="Times New Roman" w:cs="Times New Roman"/>
-        </w:rPr>
-        <w:t xml:space="preserve">the </w:t>
-      </w:r>
-      <w:r>
-        <w:rPr>
-          <w:rFonts w:ascii="Times New Roman" w:hAnsi="Times New Roman" w:cs="Times New Roman"/>
-        </w:rPr>
-        <w:t xml:space="preserve">harvest months </w:t>
-      </w:r>
-      <w:r>
-        <w:rPr>
-          <w:rFonts w:ascii="Times New Roman" w:hAnsi="Times New Roman" w:cs="Times New Roman"/>
-        </w:rPr>
-        <w:t>of rice</w:t>
-      </w:r>
-      <w:r>
-        <w:rPr>
-          <w:rFonts w:ascii="Times New Roman" w:hAnsi="Times New Roman" w:cs="Times New Roman"/>
-        </w:rPr>
-        <w:t>—</w:t>
-      </w:r>
-      <w:r>
-        <w:rPr>
-          <w:rFonts w:ascii="Times New Roman" w:hAnsi="Times New Roman" w:cs="Times New Roman"/>
-        </w:rPr>
-        <w:t>the key cereal crop in the region—depends on</w:t>
-      </w:r>
-      <w:r>
-        <w:rPr>
-          <w:rFonts w:ascii="Times New Roman" w:hAnsi="Times New Roman" w:cs="Times New Roman"/>
-        </w:rPr>
-        <w:t xml:space="preserve"> the type of conflict (and thus the type of conflict actor) and the price of rice. Different types of conflict respond differently to harvest season: p</w:t>
-      </w:r>
-      <w:r>
-        <w:rPr>
-          <w:rFonts w:ascii="Times New Roman" w:hAnsi="Times New Roman" w:cs="Times New Roman"/>
-        </w:rPr>
-        <w:t>rotests and riots decrease during rice harvest months</w:t>
-      </w:r>
-      <w:r>
-        <w:rPr>
-          <w:rFonts w:ascii="Times New Roman" w:hAnsi="Times New Roman" w:cs="Times New Roman"/>
-        </w:rPr>
-        <w:t xml:space="preserve">, but </w:t>
-      </w:r>
-      <w:r>
-        <w:rPr>
-          <w:rFonts w:ascii="Times New Roman" w:hAnsi="Times New Roman" w:cs="Times New Roman"/>
-        </w:rPr>
-        <w:t xml:space="preserve">battles and </w:t>
-      </w:r>
-      <w:r>
-        <w:rPr>
-          <w:rFonts w:ascii="Times New Roman" w:hAnsi="Times New Roman" w:cs="Times New Roman"/>
-        </w:rPr>
-        <w:t xml:space="preserve">violence against civilians increase during rice harvest months. </w:t>
-      </w:r>
-      <w:r>
-        <w:rPr>
-          <w:rFonts w:ascii="Times New Roman" w:hAnsi="Times New Roman" w:cs="Times New Roman"/>
-        </w:rPr>
-        <w:t>This suggests that the mechanism by which harvest-time conflict occurs in Southeast Asia varies by violence type</w:t>
-      </w:r>
-      <w:r>
-        <w:rPr>
-          <w:rFonts w:ascii="Times New Roman" w:hAnsi="Times New Roman" w:cs="Times New Roman"/>
-        </w:rPr>
-        <w:t>.</w:t>
-      </w:r>
-      <w:r>
-        <w:rPr>
-          <w:rFonts w:ascii="Times New Roman" w:hAnsi="Times New Roman" w:cs="Times New Roman"/>
-        </w:rPr>
-        <w:t xml:space="preserve"> </w:t>
-      </w:r>
-      <w:r>
-        <w:rPr>
-          <w:rFonts w:ascii="Times New Roman" w:hAnsi="Times New Roman" w:cs="Times New Roman"/>
-        </w:rPr>
-        <w:t>I</w:t>
-      </w:r>
-      <w:r>
-        <w:rPr>
-          <w:rFonts w:ascii="Times New Roman" w:hAnsi="Times New Roman" w:cs="Times New Roman"/>
-        </w:rPr>
-        <w:t>n the</w:t>
-      </w:r>
-      <w:r>
-        <w:rPr>
-          <w:rFonts w:ascii="Times New Roman" w:hAnsi="Times New Roman" w:cs="Times New Roman"/>
-        </w:rPr>
-        <w:t xml:space="preserve"> case of conflict </w:t>
+        <w:t xml:space="preserve">The mechanisms by which agricultural shocks might lead to civil conflict or social unrest can be reduced to a couple of theories. One such theory is </w:t>
       </w:r>
       <w:r>
         <w:rPr>
@@ -712,37 +546,13 @@
           <w:i/>
           <w:iCs/>
         </w:rPr>
-        <w:t xml:space="preserve">by </w:t>
-      </w:r>
-      <w:r>
-        <w:rPr>
-          <w:rFonts w:ascii="Times New Roman" w:hAnsi="Times New Roman" w:cs="Times New Roman"/>
-        </w:rPr>
-        <w:t>civilians, the opportunity cost of conflict increases during harvest time</w:t>
-      </w:r>
-      <w:r>
-        <w:rPr>
-          <w:rFonts w:ascii="Times New Roman" w:hAnsi="Times New Roman" w:cs="Times New Roman"/>
-        </w:rPr>
-        <w:t>.</w:t>
-      </w:r>
-      <w:r>
-        <w:rPr>
-          <w:rFonts w:ascii="Times New Roman" w:hAnsi="Times New Roman" w:cs="Times New Roman"/>
-        </w:rPr>
-        <w:t xml:space="preserve"> </w:t>
-      </w:r>
-      <w:r>
-        <w:rPr>
-          <w:rFonts w:ascii="Times New Roman" w:hAnsi="Times New Roman" w:cs="Times New Roman"/>
-        </w:rPr>
-        <w:t>I</w:t>
-      </w:r>
-      <w:r>
-        <w:rPr>
-          <w:rFonts w:ascii="Times New Roman" w:hAnsi="Times New Roman" w:cs="Times New Roman"/>
-        </w:rPr>
-        <w:t xml:space="preserve">n the case of conflict </w:t>
+        <w:t>grievance</w:t>
+      </w:r>
+      <w:r>
+        <w:rPr>
+          <w:rFonts w:ascii="Times New Roman" w:hAnsi="Times New Roman" w:cs="Times New Roman"/>
+        </w:rPr>
+        <w:t xml:space="preserve">, which suggests that people protest deterioration of their wellbeing, relative to others or to their own past. A food crisis caused by reduced availability of affordability of food items, for example, can be a factor in such conflict. Another theory is </w:t>
       </w:r>
       <w:r>
         <w:rPr>
@@ -750,27 +560,27 @@
           <w:i/>
           <w:iCs/>
         </w:rPr>
-        <w:t xml:space="preserve">against </w:t>
-      </w:r>
-      <w:r>
-        <w:rPr>
-          <w:rFonts w:ascii="Times New Roman" w:hAnsi="Times New Roman" w:cs="Times New Roman"/>
-        </w:rPr>
-        <w:t xml:space="preserve">civilians, harvest time provides </w:t>
-      </w:r>
-      <w:r>
-        <w:rPr>
-          <w:rFonts w:ascii="Times New Roman" w:hAnsi="Times New Roman" w:cs="Times New Roman"/>
-          <w:i/>
-          <w:iCs/>
-        </w:rPr>
-        <w:t xml:space="preserve">rapacious </w:t>
-      </w:r>
-      <w:r>
-        <w:rPr>
-          <w:rFonts w:ascii="Times New Roman" w:hAnsi="Times New Roman" w:cs="Times New Roman"/>
-        </w:rPr>
-        <w:t>violent groups with an opportunity to appropriate or destroy agricultural surplus.</w:t>
+        <w:t>greed</w:t>
+      </w:r>
+      <w:r>
+        <w:rPr>
+          <w:rFonts w:ascii="Times New Roman" w:hAnsi="Times New Roman" w:cs="Times New Roman"/>
+        </w:rPr>
+        <w:t xml:space="preserve">, which is associated with the predation or rapacity mechanism, which suggests that perpetrators are more likely to engage in conflict when there is more at stake. That is, an increase in farm income, e.g., after a good harvest season, or when the commodity prices are high, increases the value of spoils to be appropriated, which can amplify violence (Koren and </w:t>
+      </w:r>
+      <w:proofErr w:type="spellStart"/>
+      <w:r>
+        <w:rPr>
+          <w:rFonts w:ascii="Times New Roman" w:hAnsi="Times New Roman" w:cs="Times New Roman"/>
+        </w:rPr>
+        <w:t>Bagozzi</w:t>
+      </w:r>
+      <w:proofErr w:type="spellEnd"/>
+      <w:r>
+        <w:rPr>
+          <w:rFonts w:ascii="Times New Roman" w:hAnsi="Times New Roman" w:cs="Times New Roman"/>
+        </w:rPr>
+        <w:t xml:space="preserve">, 2017; McGuirk and Burke, 2020). </w:t>
       </w:r>
     </w:p>
     <w:p>
@@ -785,7 +595,613 @@
         <w:rPr>
           <w:rFonts w:ascii="Times New Roman" w:hAnsi="Times New Roman" w:cs="Times New Roman"/>
         </w:rPr>
+        <w:t xml:space="preserve">Both theories, of grievance and greed, explain conflict that </w:t>
+      </w:r>
+      <w:r>
+        <w:rPr>
+          <w:rFonts w:ascii="Times New Roman" w:hAnsi="Times New Roman" w:cs="Times New Roman"/>
+        </w:rPr>
+        <w:t>happens</w:t>
+      </w:r>
+      <w:r>
+        <w:rPr>
+          <w:rFonts w:ascii="Times New Roman" w:hAnsi="Times New Roman" w:cs="Times New Roman"/>
+        </w:rPr>
+        <w:t xml:space="preserve"> not only because there are opportunities to extort wealth or incur damage and thus improve one’s own relative standing, but also because the opportunity costs of engaging in such activities are not very high. </w:t>
+      </w:r>
+      <w:r>
+        <w:rPr>
+          <w:rFonts w:ascii="Times New Roman" w:hAnsi="Times New Roman" w:cs="Times New Roman"/>
+        </w:rPr>
+        <w:t>In turn, t</w:t>
+      </w:r>
+      <w:r>
+        <w:rPr>
+          <w:rFonts w:ascii="Times New Roman" w:hAnsi="Times New Roman" w:cs="Times New Roman"/>
+        </w:rPr>
+        <w:t xml:space="preserve">he </w:t>
+      </w:r>
+      <w:r>
+        <w:rPr>
+          <w:rFonts w:ascii="Times New Roman" w:hAnsi="Times New Roman" w:cs="Times New Roman"/>
+          <w:i/>
+          <w:iCs/>
+        </w:rPr>
+        <w:t>opportunity cost mechanism</w:t>
+      </w:r>
+      <w:r>
+        <w:rPr>
+          <w:rFonts w:ascii="Times New Roman" w:hAnsi="Times New Roman" w:cs="Times New Roman"/>
+        </w:rPr>
+        <w:t xml:space="preserve"> has been primarily portrayed as</w:t>
+      </w:r>
+      <w:r>
+        <w:rPr>
+          <w:rFonts w:ascii="Times New Roman" w:hAnsi="Times New Roman" w:cs="Times New Roman"/>
+        </w:rPr>
+        <w:t xml:space="preserve"> a person</w:t>
+      </w:r>
+      <w:r>
+        <w:rPr>
+          <w:rFonts w:ascii="Times New Roman" w:hAnsi="Times New Roman" w:cs="Times New Roman"/>
+        </w:rPr>
+        <w:t>’s</w:t>
+      </w:r>
+      <w:r>
+        <w:rPr>
+          <w:rFonts w:ascii="Times New Roman" w:hAnsi="Times New Roman" w:cs="Times New Roman"/>
+        </w:rPr>
+        <w:t xml:space="preserve"> </w:t>
+      </w:r>
+      <w:r>
+        <w:rPr>
+          <w:rFonts w:ascii="Times New Roman" w:hAnsi="Times New Roman" w:cs="Times New Roman"/>
+        </w:rPr>
+        <w:t>choice of</w:t>
+      </w:r>
+      <w:r>
+        <w:rPr>
+          <w:rFonts w:ascii="Times New Roman" w:hAnsi="Times New Roman" w:cs="Times New Roman"/>
+        </w:rPr>
+        <w:t xml:space="preserve"> the less peaceful ways of generating income, when the lawful alternatives such as farming doesn’t pay enough (e.g., after a bad crop year, or a drop in commodity prices). </w:t>
+      </w:r>
+      <w:r>
+        <w:rPr>
+          <w:rFonts w:ascii="Times New Roman" w:hAnsi="Times New Roman" w:cs="Times New Roman"/>
+        </w:rPr>
+        <w:t>To that end, t</w:t>
+      </w:r>
+      <w:r>
+        <w:rPr>
+          <w:rFonts w:ascii="Times New Roman" w:hAnsi="Times New Roman" w:cs="Times New Roman"/>
+        </w:rPr>
+        <w:t xml:space="preserve">he opportunity cost of fighting </w:t>
+      </w:r>
+      <w:r>
+        <w:rPr>
+          <w:rFonts w:ascii="Times New Roman" w:hAnsi="Times New Roman" w:cs="Times New Roman"/>
+        </w:rPr>
+        <w:t>has been</w:t>
+      </w:r>
+      <w:r>
+        <w:rPr>
+          <w:rFonts w:ascii="Times New Roman" w:hAnsi="Times New Roman" w:cs="Times New Roman"/>
+        </w:rPr>
+        <w:t xml:space="preserve"> seen as an increasing function of income—a negative income shock </w:t>
+      </w:r>
+      <w:r>
+        <w:rPr>
+          <w:rFonts w:ascii="Times New Roman" w:hAnsi="Times New Roman" w:cs="Times New Roman"/>
+        </w:rPr>
         <w:lastRenderedPageBreak/>
+        <w:t xml:space="preserve">leading to more violence (Collier and </w:t>
+      </w:r>
+      <w:proofErr w:type="spellStart"/>
+      <w:r>
+        <w:rPr>
+          <w:rFonts w:ascii="Times New Roman" w:hAnsi="Times New Roman" w:cs="Times New Roman"/>
+        </w:rPr>
+        <w:t>Hoeffler</w:t>
+      </w:r>
+      <w:proofErr w:type="spellEnd"/>
+      <w:r>
+        <w:rPr>
+          <w:rFonts w:ascii="Times New Roman" w:hAnsi="Times New Roman" w:cs="Times New Roman"/>
+        </w:rPr>
+        <w:t xml:space="preserve">, 1998; </w:t>
+      </w:r>
+      <w:proofErr w:type="spellStart"/>
+      <w:r>
+        <w:rPr>
+          <w:rFonts w:ascii="Times New Roman" w:hAnsi="Times New Roman" w:cs="Times New Roman"/>
+        </w:rPr>
+        <w:t>Fjelde</w:t>
+      </w:r>
+      <w:proofErr w:type="spellEnd"/>
+      <w:r>
+        <w:rPr>
+          <w:rFonts w:ascii="Times New Roman" w:hAnsi="Times New Roman" w:cs="Times New Roman"/>
+        </w:rPr>
+        <w:t>, 2015). This alludes to a relatively long-term commitment to conflict</w:t>
+      </w:r>
+      <w:r>
+        <w:rPr>
+          <w:rFonts w:ascii="Times New Roman" w:hAnsi="Times New Roman" w:cs="Times New Roman"/>
+        </w:rPr>
+        <w:t>, however</w:t>
+      </w:r>
+      <w:r>
+        <w:rPr>
+          <w:rFonts w:ascii="Times New Roman" w:hAnsi="Times New Roman" w:cs="Times New Roman"/>
+        </w:rPr>
+        <w:t xml:space="preserve">. </w:t>
+      </w:r>
+      <w:r>
+        <w:rPr>
+          <w:rFonts w:ascii="Times New Roman" w:hAnsi="Times New Roman" w:cs="Times New Roman"/>
+        </w:rPr>
+        <w:t>A</w:t>
+      </w:r>
+      <w:r>
+        <w:rPr>
+          <w:rFonts w:ascii="Times New Roman" w:hAnsi="Times New Roman" w:cs="Times New Roman"/>
+        </w:rPr>
+        <w:t xml:space="preserve"> shorter-term </w:t>
+      </w:r>
+      <w:r>
+        <w:rPr>
+          <w:rFonts w:ascii="Times New Roman" w:hAnsi="Times New Roman" w:cs="Times New Roman"/>
+        </w:rPr>
+        <w:t>manifestation of the opportunity cost mechanism</w:t>
+      </w:r>
+      <w:r>
+        <w:rPr>
+          <w:rFonts w:ascii="Times New Roman" w:hAnsi="Times New Roman" w:cs="Times New Roman"/>
+        </w:rPr>
+        <w:t xml:space="preserve"> would be instances when people engage in </w:t>
+      </w:r>
+      <w:r>
+        <w:rPr>
+          <w:rFonts w:ascii="Times New Roman" w:hAnsi="Times New Roman" w:cs="Times New Roman"/>
+        </w:rPr>
+        <w:t xml:space="preserve">social conflict, such as </w:t>
+      </w:r>
+      <w:r>
+        <w:rPr>
+          <w:rFonts w:ascii="Times New Roman" w:hAnsi="Times New Roman" w:cs="Times New Roman"/>
+        </w:rPr>
+        <w:t xml:space="preserve">protests </w:t>
+      </w:r>
+      <w:r>
+        <w:rPr>
+          <w:rFonts w:ascii="Times New Roman" w:hAnsi="Times New Roman" w:cs="Times New Roman"/>
+        </w:rPr>
+        <w:t xml:space="preserve">and </w:t>
+      </w:r>
+      <w:proofErr w:type="gramStart"/>
+      <w:r>
+        <w:rPr>
+          <w:rFonts w:ascii="Times New Roman" w:hAnsi="Times New Roman" w:cs="Times New Roman"/>
+        </w:rPr>
+        <w:t xml:space="preserve">riots in particular, </w:t>
+      </w:r>
+      <w:r>
+        <w:rPr>
+          <w:rFonts w:ascii="Times New Roman" w:hAnsi="Times New Roman" w:cs="Times New Roman"/>
+        </w:rPr>
+        <w:t>when</w:t>
+      </w:r>
+      <w:proofErr w:type="gramEnd"/>
+      <w:r>
+        <w:rPr>
+          <w:rFonts w:ascii="Times New Roman" w:hAnsi="Times New Roman" w:cs="Times New Roman"/>
+        </w:rPr>
+        <w:t xml:space="preserve"> their value of time is relatively low. In </w:t>
+      </w:r>
+      <w:r>
+        <w:rPr>
+          <w:rFonts w:ascii="Times New Roman" w:hAnsi="Times New Roman" w:cs="Times New Roman"/>
+        </w:rPr>
+        <w:t>the agricultural</w:t>
+      </w:r>
+      <w:r>
+        <w:rPr>
+          <w:rFonts w:ascii="Times New Roman" w:hAnsi="Times New Roman" w:cs="Times New Roman"/>
+        </w:rPr>
+        <w:t xml:space="preserve"> sector, this would be the period during the year when people are not actively farming</w:t>
+      </w:r>
+      <w:r>
+        <w:rPr>
+          <w:rFonts w:ascii="Times New Roman" w:hAnsi="Times New Roman" w:cs="Times New Roman"/>
+        </w:rPr>
+        <w:t xml:space="preserve"> (</w:t>
+      </w:r>
+      <w:proofErr w:type="spellStart"/>
+      <w:r>
+        <w:rPr>
+          <w:rFonts w:ascii="Times New Roman" w:hAnsi="Times New Roman" w:cs="Times New Roman"/>
+        </w:rPr>
+        <w:t>Guardado</w:t>
+      </w:r>
+      <w:proofErr w:type="spellEnd"/>
+      <w:r>
+        <w:rPr>
+          <w:rFonts w:ascii="Times New Roman" w:hAnsi="Times New Roman" w:cs="Times New Roman"/>
+        </w:rPr>
+        <w:t xml:space="preserve"> and </w:t>
+      </w:r>
+      <w:proofErr w:type="spellStart"/>
+      <w:r>
+        <w:rPr>
+          <w:rFonts w:ascii="Times New Roman" w:hAnsi="Times New Roman" w:cs="Times New Roman"/>
+        </w:rPr>
+        <w:t>Pennings</w:t>
+      </w:r>
+      <w:proofErr w:type="spellEnd"/>
+      <w:r>
+        <w:rPr>
+          <w:rFonts w:ascii="Times New Roman" w:hAnsi="Times New Roman" w:cs="Times New Roman"/>
+        </w:rPr>
+        <w:t>, 2023)</w:t>
+      </w:r>
+      <w:r>
+        <w:rPr>
+          <w:rFonts w:ascii="Times New Roman" w:hAnsi="Times New Roman" w:cs="Times New Roman"/>
+        </w:rPr>
+        <w:t xml:space="preserve">. </w:t>
+      </w:r>
+    </w:p>
+    <w:p>
+      <w:pPr>
+        <w:spacing w:after="120" w:line="360" w:lineRule="auto"/>
+        <w:ind w:firstLine="360"/>
+        <w:rPr>
+          <w:rFonts w:ascii="Times New Roman" w:hAnsi="Times New Roman" w:cs="Times New Roman"/>
+        </w:rPr>
+      </w:pPr>
+      <w:r>
+        <w:rPr>
+          <w:rFonts w:ascii="Times New Roman" w:hAnsi="Times New Roman" w:cs="Times New Roman"/>
+        </w:rPr>
+        <w:t>At the heart of the question of the link between agricultural production and conflict</w:t>
+      </w:r>
+      <w:r>
+        <w:rPr>
+          <w:rFonts w:ascii="Times New Roman" w:hAnsi="Times New Roman" w:cs="Times New Roman"/>
+        </w:rPr>
+        <w:t>, thus,</w:t>
+      </w:r>
+      <w:r>
+        <w:rPr>
+          <w:rFonts w:ascii="Times New Roman" w:hAnsi="Times New Roman" w:cs="Times New Roman"/>
+        </w:rPr>
+        <w:t xml:space="preserve"> is not only the mechanism but also the form of conflict. </w:t>
+      </w:r>
+      <w:r>
+        <w:rPr>
+          <w:rFonts w:ascii="Times New Roman" w:hAnsi="Times New Roman" w:cs="Times New Roman"/>
+        </w:rPr>
+        <w:t>P</w:t>
+      </w:r>
+      <w:r>
+        <w:rPr>
+          <w:rFonts w:ascii="Times New Roman" w:hAnsi="Times New Roman" w:cs="Times New Roman"/>
+        </w:rPr>
+        <w:t>olitical violence aimed at civilians, as alluded above, can be linked to the harvest-time positive income shocks, and the relationship is expected to be positive. Studies of African data have found seasonal changes in conflict intensity. Notably, in crop-producing areas, there is an increase in attacks on civilians during harvest months (Ubilava</w:t>
+      </w:r>
+      <w:r>
+        <w:rPr>
+          <w:rFonts w:ascii="Times New Roman" w:hAnsi="Times New Roman" w:cs="Times New Roman"/>
+        </w:rPr>
+        <w:t xml:space="preserve"> et al.</w:t>
+      </w:r>
+      <w:r>
+        <w:rPr>
+          <w:rFonts w:ascii="Times New Roman" w:hAnsi="Times New Roman" w:cs="Times New Roman"/>
+        </w:rPr>
+        <w:t xml:space="preserve"> 2022). In this context, seasonal increases in attacks on civilians in crop-producing areas are a form of </w:t>
+      </w:r>
+      <w:r>
+        <w:rPr>
+          <w:rFonts w:ascii="Times New Roman" w:hAnsi="Times New Roman" w:cs="Times New Roman"/>
+          <w:i/>
+          <w:iCs/>
+        </w:rPr>
+        <w:t xml:space="preserve">output conflict </w:t>
+      </w:r>
+      <w:r>
+        <w:rPr>
+          <w:rFonts w:ascii="Times New Roman" w:hAnsi="Times New Roman" w:cs="Times New Roman"/>
+        </w:rPr>
+        <w:t xml:space="preserve">through a </w:t>
+      </w:r>
+      <w:r>
+        <w:rPr>
+          <w:rFonts w:ascii="Times New Roman" w:hAnsi="Times New Roman" w:cs="Times New Roman"/>
+          <w:i/>
+          <w:iCs/>
+        </w:rPr>
+        <w:t>rapacity mechanism</w:t>
+      </w:r>
+      <w:r>
+        <w:rPr>
+          <w:rFonts w:ascii="Times New Roman" w:hAnsi="Times New Roman" w:cs="Times New Roman"/>
+        </w:rPr>
+        <w:t>.</w:t>
+      </w:r>
+    </w:p>
+    <w:p>
+      <w:pPr>
+        <w:spacing w:after="120" w:line="360" w:lineRule="auto"/>
+        <w:ind w:firstLine="360"/>
+        <w:rPr>
+          <w:rFonts w:ascii="Times New Roman" w:hAnsi="Times New Roman" w:cs="Times New Roman"/>
+        </w:rPr>
+      </w:pPr>
+      <w:r>
+        <w:rPr>
+          <w:rFonts w:ascii="Times New Roman" w:hAnsi="Times New Roman" w:cs="Times New Roman"/>
+        </w:rPr>
+        <w:t xml:space="preserve">On the other hand, protests and related riots are often triggered by grievances associated with negative income shocks, and thus they are unlikely to </w:t>
+      </w:r>
+      <w:proofErr w:type="gramStart"/>
+      <w:r>
+        <w:rPr>
+          <w:rFonts w:ascii="Times New Roman" w:hAnsi="Times New Roman" w:cs="Times New Roman"/>
+        </w:rPr>
+        <w:t>be connected with</w:t>
+      </w:r>
+      <w:proofErr w:type="gramEnd"/>
+      <w:r>
+        <w:rPr>
+          <w:rFonts w:ascii="Times New Roman" w:hAnsi="Times New Roman" w:cs="Times New Roman"/>
+        </w:rPr>
+        <w:t xml:space="preserve"> agricultural harvest, or if they are, the relationship should be negative, for at least two reasons. First, when people—potential protesters—are busy harvesting, they are unlikely to take part in protests as the opportunity cost of this type of conflict is high. Second, if there is a short period of time, during the calendar year, when people in rural areas are relatively better off, compared to other times of the year or to people in urban areas, it is during or shortly after the harvest season, when the years’ worth of income has been realized. </w:t>
+      </w:r>
+    </w:p>
+    <w:p>
+      <w:pPr>
+        <w:spacing w:after="120" w:line="360" w:lineRule="auto"/>
+        <w:ind w:firstLine="360"/>
+        <w:rPr>
+          <w:rFonts w:ascii="Times New Roman" w:hAnsi="Times New Roman" w:cs="Times New Roman"/>
+        </w:rPr>
+      </w:pPr>
+      <w:r>
+        <w:rPr>
+          <w:rFonts w:ascii="Times New Roman" w:hAnsi="Times New Roman" w:cs="Times New Roman"/>
+        </w:rPr>
+        <w:t>Finally, incidents linked to larger scale conflicts, such as battles between incumbents and insurgents to take control of a territory, for example, are unlikely to be driven by or related to agricultural employment income (Ubilava</w:t>
+      </w:r>
+      <w:r>
+        <w:rPr>
+          <w:rFonts w:ascii="Times New Roman" w:hAnsi="Times New Roman" w:cs="Times New Roman"/>
+        </w:rPr>
+        <w:t xml:space="preserve"> et al.</w:t>
+      </w:r>
+      <w:r>
+        <w:rPr>
+          <w:rFonts w:ascii="Times New Roman" w:hAnsi="Times New Roman" w:cs="Times New Roman"/>
+        </w:rPr>
+        <w:t xml:space="preserve"> 2022; </w:t>
+      </w:r>
+      <w:proofErr w:type="spellStart"/>
+      <w:r>
+        <w:rPr>
+          <w:rFonts w:ascii="Times New Roman" w:hAnsi="Times New Roman" w:cs="Times New Roman"/>
+        </w:rPr>
+        <w:t>Mampilly</w:t>
+      </w:r>
+      <w:proofErr w:type="spellEnd"/>
+      <w:r>
+        <w:rPr>
+          <w:rFonts w:ascii="Times New Roman" w:hAnsi="Times New Roman" w:cs="Times New Roman"/>
+        </w:rPr>
+        <w:t xml:space="preserve"> and Stewart, 2021). And even if they were, the causal mechanism may very well go in the opposite direction, that is, in times of a civil war, for example, people willingly or unwillingly may be involved in the process, in expense of their usual employment, which in rural societies, often is agricultural production.</w:t>
+      </w:r>
+    </w:p>
+    <w:p>
+      <w:pPr>
+        <w:spacing w:after="120" w:line="360" w:lineRule="auto"/>
+        <w:ind w:firstLine="360"/>
+        <w:rPr>
+          <w:rFonts w:ascii="Times New Roman" w:hAnsi="Times New Roman" w:cs="Times New Roman"/>
+        </w:rPr>
+      </w:pPr>
+      <w:r>
+        <w:rPr>
+          <w:rFonts w:ascii="Times New Roman" w:hAnsi="Times New Roman" w:cs="Times New Roman"/>
+        </w:rPr>
+        <w:t xml:space="preserve">By examining nearly 60 thousand incidents </w:t>
+      </w:r>
+      <w:r>
+        <w:rPr>
+          <w:rFonts w:ascii="Times New Roman" w:hAnsi="Times New Roman" w:cs="Times New Roman"/>
+        </w:rPr>
+        <w:t xml:space="preserve">in Southeast Asia </w:t>
+      </w:r>
+      <w:r>
+        <w:rPr>
+          <w:rFonts w:ascii="Times New Roman" w:hAnsi="Times New Roman" w:cs="Times New Roman"/>
+        </w:rPr>
+        <w:t>over the span of 12-year monthly data from 2010 to 2021, we find that</w:t>
+      </w:r>
+      <w:r>
+        <w:rPr>
+          <w:rFonts w:ascii="Times New Roman" w:hAnsi="Times New Roman" w:cs="Times New Roman"/>
+        </w:rPr>
+        <w:t xml:space="preserve"> changes in conflict in crop-producing areas during </w:t>
+      </w:r>
+      <w:r>
+        <w:rPr>
+          <w:rFonts w:ascii="Times New Roman" w:hAnsi="Times New Roman" w:cs="Times New Roman"/>
+        </w:rPr>
+        <w:t xml:space="preserve">the </w:t>
+      </w:r>
+      <w:r>
+        <w:rPr>
+          <w:rFonts w:ascii="Times New Roman" w:hAnsi="Times New Roman" w:cs="Times New Roman"/>
+        </w:rPr>
+        <w:t xml:space="preserve">harvest months </w:t>
+      </w:r>
+      <w:r>
+        <w:rPr>
+          <w:rFonts w:ascii="Times New Roman" w:hAnsi="Times New Roman" w:cs="Times New Roman"/>
+        </w:rPr>
+        <w:t>of rice—the key cereal crop in the region—depends on</w:t>
+      </w:r>
+      <w:r>
+        <w:rPr>
+          <w:rFonts w:ascii="Times New Roman" w:hAnsi="Times New Roman" w:cs="Times New Roman"/>
+        </w:rPr>
+        <w:t xml:space="preserve"> the type of conflict (and thus the type of conflict actor) and the price of rice. Different types of conflict respond </w:t>
+      </w:r>
+      <w:r>
+        <w:rPr>
+          <w:rFonts w:ascii="Times New Roman" w:hAnsi="Times New Roman" w:cs="Times New Roman"/>
+        </w:rPr>
+        <w:lastRenderedPageBreak/>
+        <w:t>differently to harvest season: p</w:t>
+      </w:r>
+      <w:r>
+        <w:rPr>
+          <w:rFonts w:ascii="Times New Roman" w:hAnsi="Times New Roman" w:cs="Times New Roman"/>
+        </w:rPr>
+        <w:t>rotests and riots decrease during rice harvest months</w:t>
+      </w:r>
+      <w:r>
+        <w:rPr>
+          <w:rFonts w:ascii="Times New Roman" w:hAnsi="Times New Roman" w:cs="Times New Roman"/>
+        </w:rPr>
+        <w:t xml:space="preserve">, but </w:t>
+      </w:r>
+      <w:r>
+        <w:rPr>
+          <w:rFonts w:ascii="Times New Roman" w:hAnsi="Times New Roman" w:cs="Times New Roman"/>
+        </w:rPr>
+        <w:t xml:space="preserve">battles and </w:t>
+      </w:r>
+      <w:r>
+        <w:rPr>
+          <w:rFonts w:ascii="Times New Roman" w:hAnsi="Times New Roman" w:cs="Times New Roman"/>
+        </w:rPr>
+        <w:t xml:space="preserve">violence against civilians increase during rice harvest months. </w:t>
+      </w:r>
+      <w:r>
+        <w:rPr>
+          <w:rFonts w:ascii="Times New Roman" w:hAnsi="Times New Roman" w:cs="Times New Roman"/>
+        </w:rPr>
+        <w:t>This suggests that the mechanism by which harvest-time conflict occurs in Southeast Asia varies by violence type</w:t>
+      </w:r>
+      <w:r>
+        <w:rPr>
+          <w:rFonts w:ascii="Times New Roman" w:hAnsi="Times New Roman" w:cs="Times New Roman"/>
+        </w:rPr>
+        <w:t>.</w:t>
+      </w:r>
+      <w:r>
+        <w:rPr>
+          <w:rFonts w:ascii="Times New Roman" w:hAnsi="Times New Roman" w:cs="Times New Roman"/>
+        </w:rPr>
+        <w:t xml:space="preserve"> </w:t>
+      </w:r>
+      <w:r>
+        <w:rPr>
+          <w:rFonts w:ascii="Times New Roman" w:hAnsi="Times New Roman" w:cs="Times New Roman"/>
+        </w:rPr>
+        <w:t>I</w:t>
+      </w:r>
+      <w:r>
+        <w:rPr>
+          <w:rFonts w:ascii="Times New Roman" w:hAnsi="Times New Roman" w:cs="Times New Roman"/>
+        </w:rPr>
+        <w:t>n the</w:t>
+      </w:r>
+      <w:r>
+        <w:rPr>
+          <w:rFonts w:ascii="Times New Roman" w:hAnsi="Times New Roman" w:cs="Times New Roman"/>
+        </w:rPr>
+        <w:t xml:space="preserve"> case of conflict </w:t>
+      </w:r>
+      <w:r>
+        <w:rPr>
+          <w:rFonts w:ascii="Times New Roman" w:hAnsi="Times New Roman" w:cs="Times New Roman"/>
+          <w:i/>
+          <w:iCs/>
+        </w:rPr>
+        <w:t xml:space="preserve">by </w:t>
+      </w:r>
+      <w:r>
+        <w:rPr>
+          <w:rFonts w:ascii="Times New Roman" w:hAnsi="Times New Roman" w:cs="Times New Roman"/>
+        </w:rPr>
+        <w:t>civilians, the opportunity cost of conflict increases during harvest time</w:t>
+      </w:r>
+      <w:r>
+        <w:rPr>
+          <w:rFonts w:ascii="Times New Roman" w:hAnsi="Times New Roman" w:cs="Times New Roman"/>
+        </w:rPr>
+        <w:t>.</w:t>
+      </w:r>
+      <w:r>
+        <w:rPr>
+          <w:rFonts w:ascii="Times New Roman" w:hAnsi="Times New Roman" w:cs="Times New Roman"/>
+        </w:rPr>
+        <w:t xml:space="preserve"> </w:t>
+      </w:r>
+      <w:r>
+        <w:rPr>
+          <w:rFonts w:ascii="Times New Roman" w:hAnsi="Times New Roman" w:cs="Times New Roman"/>
+        </w:rPr>
+        <w:t>I</w:t>
+      </w:r>
+      <w:r>
+        <w:rPr>
+          <w:rFonts w:ascii="Times New Roman" w:hAnsi="Times New Roman" w:cs="Times New Roman"/>
+        </w:rPr>
+        <w:t xml:space="preserve">n the case of conflict </w:t>
+      </w:r>
+      <w:r>
+        <w:rPr>
+          <w:rFonts w:ascii="Times New Roman" w:hAnsi="Times New Roman" w:cs="Times New Roman"/>
+          <w:i/>
+          <w:iCs/>
+        </w:rPr>
+        <w:t xml:space="preserve">against </w:t>
+      </w:r>
+      <w:r>
+        <w:rPr>
+          <w:rFonts w:ascii="Times New Roman" w:hAnsi="Times New Roman" w:cs="Times New Roman"/>
+        </w:rPr>
+        <w:t xml:space="preserve">civilians, harvest time provides </w:t>
+      </w:r>
+      <w:r>
+        <w:rPr>
+          <w:rFonts w:ascii="Times New Roman" w:hAnsi="Times New Roman" w:cs="Times New Roman"/>
+          <w:i/>
+          <w:iCs/>
+        </w:rPr>
+        <w:t xml:space="preserve">rapacious </w:t>
+      </w:r>
+      <w:r>
+        <w:rPr>
+          <w:rFonts w:ascii="Times New Roman" w:hAnsi="Times New Roman" w:cs="Times New Roman"/>
+        </w:rPr>
+        <w:t>violent groups with an opportunity to appropriate or destroy agricultural surplus.</w:t>
+      </w:r>
+    </w:p>
+    <w:p>
+      <w:pPr>
+        <w:spacing w:after="120" w:line="360" w:lineRule="auto"/>
+        <w:ind w:firstLine="360"/>
+        <w:rPr>
+          <w:rFonts w:ascii="Times New Roman" w:hAnsi="Times New Roman" w:cs="Times New Roman"/>
+        </w:rPr>
+      </w:pPr>
+      <w:r>
+        <w:rPr>
+          <w:rFonts w:ascii="Times New Roman" w:hAnsi="Times New Roman" w:cs="Times New Roman"/>
+        </w:rPr>
         <w:t>However, there are nuances in the findings. When rice prices are one standard deviation higher than their historical average, conflict of all types decrease during harvest season. This finding likely conflates the rapacity mechanisms of conflict with grievance and opportunity cost mechanisms of conflict. That civilians are attacked at the time of harvest</w:t>
       </w:r>
       <w:r>
@@ -879,63 +1295,37 @@
         <w:rPr>
           <w:rFonts w:ascii="Times New Roman" w:hAnsi="Times New Roman" w:cs="Times New Roman"/>
         </w:rPr>
-        <w:t>The mechanism</w:t>
-      </w:r>
-      <w:r>
-        <w:rPr>
-          <w:rFonts w:ascii="Times New Roman" w:hAnsi="Times New Roman" w:cs="Times New Roman"/>
-        </w:rPr>
-        <w:t>s</w:t>
-      </w:r>
-      <w:r>
-        <w:rPr>
-          <w:rFonts w:ascii="Times New Roman" w:hAnsi="Times New Roman" w:cs="Times New Roman"/>
-        </w:rPr>
-        <w:t xml:space="preserve"> by which agricultural shocks might lead to civil conflict or social unrest can be reduced to </w:t>
-      </w:r>
-      <w:r>
-        <w:rPr>
-          <w:rFonts w:ascii="Times New Roman" w:hAnsi="Times New Roman" w:cs="Times New Roman"/>
-        </w:rPr>
-        <w:t>a couple of</w:t>
-      </w:r>
-      <w:r>
-        <w:rPr>
-          <w:rFonts w:ascii="Times New Roman" w:hAnsi="Times New Roman" w:cs="Times New Roman"/>
-        </w:rPr>
-        <w:t xml:space="preserve"> theories. </w:t>
-      </w:r>
-      <w:r>
-        <w:rPr>
-          <w:rFonts w:ascii="Times New Roman" w:hAnsi="Times New Roman" w:cs="Times New Roman"/>
-        </w:rPr>
-        <w:t xml:space="preserve">One </w:t>
-      </w:r>
-      <w:r>
-        <w:rPr>
-          <w:rFonts w:ascii="Times New Roman" w:hAnsi="Times New Roman" w:cs="Times New Roman"/>
-        </w:rPr>
-        <w:t xml:space="preserve">such theory is </w:t>
-      </w:r>
-      <w:r>
-        <w:rPr>
-          <w:rFonts w:ascii="Times New Roman" w:hAnsi="Times New Roman" w:cs="Times New Roman"/>
-          <w:i/>
-          <w:iCs/>
-        </w:rPr>
-        <w:t>grievance</w:t>
-      </w:r>
-      <w:r>
-        <w:rPr>
-          <w:rFonts w:ascii="Times New Roman" w:hAnsi="Times New Roman" w:cs="Times New Roman"/>
-        </w:rPr>
-        <w:t xml:space="preserve">, which suggests that people protest deterioration of their wellbeing, relative to others or to their own past. A food crisis caused by reduced availability of affordability of food items, for example, can be a factor </w:t>
-      </w:r>
-      <w:r>
-        <w:rPr>
-          <w:rFonts w:ascii="Times New Roman" w:hAnsi="Times New Roman" w:cs="Times New Roman"/>
-        </w:rPr>
-        <w:t>in such conflict</w:t>
+        <w:t xml:space="preserve">The geographic focus of the present study is </w:t>
+      </w:r>
+      <w:r>
+        <w:rPr>
+          <w:rFonts w:ascii="Times New Roman" w:hAnsi="Times New Roman" w:cs="Times New Roman"/>
+        </w:rPr>
+        <w:t>Southeast Asia</w:t>
+      </w:r>
+      <w:r>
+        <w:rPr>
+          <w:rFonts w:ascii="Times New Roman" w:hAnsi="Times New Roman" w:cs="Times New Roman"/>
+        </w:rPr>
+        <w:t>.</w:t>
+      </w:r>
+      <w:r>
+        <w:rPr>
+          <w:rFonts w:ascii="Times New Roman" w:hAnsi="Times New Roman" w:cs="Times New Roman"/>
+        </w:rPr>
+        <w:t xml:space="preserve"> </w:t>
+      </w:r>
+      <w:r>
+        <w:rPr>
+          <w:rFonts w:ascii="Times New Roman" w:hAnsi="Times New Roman" w:cs="Times New Roman"/>
+        </w:rPr>
+        <w:t>This region is suitable for the present analysis for several reasons. First, most of the countries in the region fall into the lower-middle-income economies, with a considerable proportion of people living at or below the national poverty line (World Bank, 2022a, 2022b)</w:t>
+      </w:r>
+      <w:r>
+        <w:rPr>
+          <w:rFonts w:ascii="Times New Roman" w:hAnsi="Times New Roman" w:cs="Times New Roman"/>
+        </w:rPr>
+        <w:t>, although the region also has large across-country variation in governance and institutional capacity levels, with Singapore and Brunei at the top, and Laos, Cambodia, and Timor-Leste at the bottom</w:t>
       </w:r>
       <w:r>
         <w:rPr>
@@ -947,57 +1337,7 @@
         <w:rPr>
           <w:rFonts w:ascii="Times New Roman" w:hAnsi="Times New Roman" w:cs="Times New Roman"/>
         </w:rPr>
-        <w:t xml:space="preserve">Another theory is </w:t>
-      </w:r>
-      <w:r>
-        <w:rPr>
-          <w:rFonts w:ascii="Times New Roman" w:hAnsi="Times New Roman" w:cs="Times New Roman"/>
-          <w:i/>
-          <w:iCs/>
-        </w:rPr>
-        <w:t>greed</w:t>
-      </w:r>
-      <w:r>
-        <w:rPr>
-          <w:rFonts w:ascii="Times New Roman" w:hAnsi="Times New Roman" w:cs="Times New Roman"/>
-        </w:rPr>
-        <w:t xml:space="preserve">, which </w:t>
-      </w:r>
-      <w:r>
-        <w:rPr>
-          <w:rFonts w:ascii="Times New Roman" w:hAnsi="Times New Roman" w:cs="Times New Roman"/>
-        </w:rPr>
-        <w:t>is associated with</w:t>
-      </w:r>
-      <w:r>
-        <w:rPr>
-          <w:rFonts w:ascii="Times New Roman" w:hAnsi="Times New Roman" w:cs="Times New Roman"/>
-        </w:rPr>
-        <w:t xml:space="preserve"> the predation or rapacity mechanism, which suggests that perpetrators are more likely to engage in conflict when there is more at stake. </w:t>
-      </w:r>
-      <w:r>
-        <w:rPr>
-          <w:rFonts w:ascii="Times New Roman" w:hAnsi="Times New Roman" w:cs="Times New Roman"/>
-        </w:rPr>
-        <w:t>That is</w:t>
-      </w:r>
-      <w:r>
-        <w:rPr>
-          <w:rFonts w:ascii="Times New Roman" w:hAnsi="Times New Roman" w:cs="Times New Roman"/>
-        </w:rPr>
-        <w:t>, an increase in farm income</w:t>
-      </w:r>
-      <w:r>
-        <w:rPr>
-          <w:rFonts w:ascii="Times New Roman" w:hAnsi="Times New Roman" w:cs="Times New Roman"/>
-        </w:rPr>
-        <w:t>, e.g., after a good harvest season, or when the commodity prices are high,</w:t>
-      </w:r>
-      <w:r>
-        <w:rPr>
-          <w:rFonts w:ascii="Times New Roman" w:hAnsi="Times New Roman" w:cs="Times New Roman"/>
-        </w:rPr>
-        <w:t xml:space="preserve"> increases the value of spoils to be appropriated, which can amplify violence (Koren and Bagozzi, 2017; McGuirk and Burke, 2020). </w:t>
+        <w:t xml:space="preserve">It also has institutional capacity variation within countries, as the Philippines, Myanmar, and Indonesia in particular struggle to control their geographic peripheries. </w:t>
       </w:r>
     </w:p>
     <w:p>
@@ -1012,406 +1352,102 @@
         <w:rPr>
           <w:rFonts w:ascii="Times New Roman" w:hAnsi="Times New Roman" w:cs="Times New Roman"/>
         </w:rPr>
-        <w:t>Both</w:t>
-      </w:r>
-      <w:r>
-        <w:rPr>
-          <w:rFonts w:ascii="Times New Roman" w:hAnsi="Times New Roman" w:cs="Times New Roman"/>
-        </w:rPr>
-        <w:t xml:space="preserve"> theories, of grievance and greed,</w:t>
-      </w:r>
-      <w:r>
-        <w:rPr>
-          <w:rFonts w:ascii="Times New Roman" w:hAnsi="Times New Roman" w:cs="Times New Roman"/>
-        </w:rPr>
-        <w:t xml:space="preserve"> explain conflict that manifests itself not only because there are opportunities to extort wealth or incur damage and thus improve one’s own relative standing, but also because the opportunity costs of engaging in such activities are not very high. T</w:t>
-      </w:r>
-      <w:r>
-        <w:rPr>
-          <w:rFonts w:ascii="Times New Roman" w:hAnsi="Times New Roman" w:cs="Times New Roman"/>
-        </w:rPr>
-        <w:t xml:space="preserve">he opportunity cost mechanism </w:t>
-      </w:r>
-      <w:r>
-        <w:rPr>
-          <w:rFonts w:ascii="Times New Roman" w:hAnsi="Times New Roman" w:cs="Times New Roman"/>
-        </w:rPr>
-        <w:t xml:space="preserve">of conflict </w:t>
-      </w:r>
-      <w:r>
-        <w:rPr>
-          <w:rFonts w:ascii="Times New Roman" w:hAnsi="Times New Roman" w:cs="Times New Roman"/>
-        </w:rPr>
-        <w:t xml:space="preserve">suggests that </w:t>
-      </w:r>
-      <w:r>
-        <w:rPr>
-          <w:rFonts w:ascii="Times New Roman" w:hAnsi="Times New Roman" w:cs="Times New Roman"/>
-        </w:rPr>
-        <w:t>a person</w:t>
-      </w:r>
-      <w:r>
-        <w:rPr>
-          <w:rFonts w:ascii="Times New Roman" w:hAnsi="Times New Roman" w:cs="Times New Roman"/>
-        </w:rPr>
-        <w:t xml:space="preserve"> </w:t>
-      </w:r>
-      <w:r>
-        <w:rPr>
-          <w:rFonts w:ascii="Times New Roman" w:hAnsi="Times New Roman" w:cs="Times New Roman"/>
-        </w:rPr>
-        <w:t xml:space="preserve">may consider the less peaceful ways of generating income, when the lawful alternatives such as farming doesn’t pay enough (e.g., after a bad crop year, or </w:t>
-      </w:r>
-      <w:r>
-        <w:rPr>
-          <w:rFonts w:ascii="Times New Roman" w:hAnsi="Times New Roman" w:cs="Times New Roman"/>
-        </w:rPr>
-        <w:t>a drop</w:t>
-      </w:r>
-      <w:r>
-        <w:rPr>
-          <w:rFonts w:ascii="Times New Roman" w:hAnsi="Times New Roman" w:cs="Times New Roman"/>
-        </w:rPr>
-        <w:t xml:space="preserve"> in commodity prices). </w:t>
-      </w:r>
-      <w:r>
-        <w:rPr>
-          <w:rFonts w:ascii="Times New Roman" w:hAnsi="Times New Roman" w:cs="Times New Roman"/>
-        </w:rPr>
-        <w:t xml:space="preserve">The opportunity cost of fighting is seen as an increasing function of income—a negative income shock leading to more violence (Collier and Hoeffler, 1998; Fjelde, 2015). </w:t>
-      </w:r>
-      <w:r>
-        <w:rPr>
-          <w:rFonts w:ascii="Times New Roman" w:hAnsi="Times New Roman" w:cs="Times New Roman"/>
-        </w:rPr>
-        <w:t>Th</w:t>
-      </w:r>
-      <w:r>
-        <w:rPr>
-          <w:rFonts w:ascii="Times New Roman" w:hAnsi="Times New Roman" w:cs="Times New Roman"/>
-        </w:rPr>
-        <w:t>is</w:t>
-      </w:r>
-      <w:r>
-        <w:rPr>
-          <w:rFonts w:ascii="Times New Roman" w:hAnsi="Times New Roman" w:cs="Times New Roman"/>
-        </w:rPr>
-        <w:t xml:space="preserve"> allude</w:t>
-      </w:r>
-      <w:r>
-        <w:rPr>
-          <w:rFonts w:ascii="Times New Roman" w:hAnsi="Times New Roman" w:cs="Times New Roman"/>
-        </w:rPr>
-        <w:t>s</w:t>
-      </w:r>
-      <w:r>
-        <w:rPr>
-          <w:rFonts w:ascii="Times New Roman" w:hAnsi="Times New Roman" w:cs="Times New Roman"/>
-        </w:rPr>
-        <w:t xml:space="preserve"> to a relatively long-term commitment to conflict. An example of a shorter-term</w:t>
-      </w:r>
-      <w:r>
-        <w:rPr>
-          <w:rFonts w:ascii="Times New Roman" w:hAnsi="Times New Roman" w:cs="Times New Roman"/>
-        </w:rPr>
-        <w:t xml:space="preserve"> or transitory</w:t>
-      </w:r>
-      <w:r>
-        <w:rPr>
-          <w:rFonts w:ascii="Times New Roman" w:hAnsi="Times New Roman" w:cs="Times New Roman"/>
-        </w:rPr>
-        <w:t xml:space="preserve"> commitment would be instances when </w:t>
+        <w:t>Second, agriculture is a crucial sector for employment and income generation, across much of the region (World Bank, 2022c).</w:t>
+      </w:r>
+      <w:r>
+        <w:rPr>
+          <w:rFonts w:ascii="Times New Roman" w:hAnsi="Times New Roman" w:cs="Times New Roman"/>
+        </w:rPr>
+        <w:t xml:space="preserve"> While subsistence farming exists in Southeast Asia as in many regions with less developed economies, Southeast Asian countries are often food exporters (unlike many African countries). In fact, Thailand, Vietnam, Myanmar, and Cambodia are all in the </w:t>
+      </w:r>
+      <w:r>
+        <w:rPr>
+          <w:rFonts w:ascii="Times New Roman" w:hAnsi="Times New Roman" w:cs="Times New Roman"/>
+        </w:rPr>
+        <w:t>top ten</w:t>
+      </w:r>
+      <w:r>
+        <w:rPr>
+          <w:rFonts w:ascii="Times New Roman" w:hAnsi="Times New Roman" w:cs="Times New Roman"/>
+        </w:rPr>
+        <w:t xml:space="preserve"> rice exporting countries globally (</w:t>
+      </w:r>
+      <w:r>
+        <w:rPr>
+          <w:rFonts w:ascii="Times New Roman" w:hAnsi="Times New Roman" w:cs="Times New Roman"/>
+        </w:rPr>
+        <w:t>FAO</w:t>
+      </w:r>
+      <w:r>
+        <w:rPr>
+          <w:rFonts w:ascii="Times New Roman" w:hAnsi="Times New Roman" w:cs="Times New Roman"/>
+        </w:rPr>
+        <w:t>,</w:t>
+      </w:r>
+      <w:r>
+        <w:rPr>
+          <w:rFonts w:ascii="Times New Roman" w:hAnsi="Times New Roman" w:cs="Times New Roman"/>
+        </w:rPr>
+        <w:t xml:space="preserve"> 2023</w:t>
+      </w:r>
+      <w:r>
+        <w:rPr>
+          <w:rFonts w:ascii="Times New Roman" w:hAnsi="Times New Roman" w:cs="Times New Roman"/>
+        </w:rPr>
+        <w:t xml:space="preserve">). </w:t>
+      </w:r>
+      <w:r>
+        <w:rPr>
+          <w:rFonts w:ascii="Times New Roman" w:hAnsi="Times New Roman" w:cs="Times New Roman"/>
+        </w:rPr>
+        <w:t xml:space="preserve">This means that violence associated </w:t>
       </w:r>
       <w:r>
         <w:rPr>
           <w:rFonts w:ascii="Times New Roman" w:hAnsi="Times New Roman" w:cs="Times New Roman"/>
         </w:rPr>
         <w:lastRenderedPageBreak/>
-        <w:t>people engage in protests when their value of time is relatively low</w:t>
-      </w:r>
-      <w:r>
-        <w:rPr>
-          <w:rFonts w:ascii="Times New Roman" w:hAnsi="Times New Roman" w:cs="Times New Roman"/>
-        </w:rPr>
-        <w:t xml:space="preserve">. In agricultural sector, this would be the period during the year when people are not actively farming. </w:t>
-      </w:r>
-    </w:p>
-    <w:p>
-      <w:pPr>
-        <w:spacing w:after="120" w:line="360" w:lineRule="auto"/>
-        <w:ind w:firstLine="360"/>
-        <w:rPr>
-          <w:rFonts w:ascii="Times New Roman" w:hAnsi="Times New Roman" w:cs="Times New Roman"/>
-        </w:rPr>
-      </w:pPr>
-      <w:r>
-        <w:rPr>
-          <w:rFonts w:ascii="Times New Roman" w:hAnsi="Times New Roman" w:cs="Times New Roman"/>
-        </w:rPr>
-        <w:t>At the heart of the question of the link between agricultural production and conflict is not only the mechanism, but also the form of conflict</w:t>
-      </w:r>
-      <w:r>
-        <w:rPr>
-          <w:rFonts w:ascii="Times New Roman" w:hAnsi="Times New Roman" w:cs="Times New Roman"/>
-        </w:rPr>
-        <w:t>, and the type of conflict actors</w:t>
-      </w:r>
-      <w:r>
-        <w:rPr>
-          <w:rFonts w:ascii="Times New Roman" w:hAnsi="Times New Roman" w:cs="Times New Roman"/>
-        </w:rPr>
-        <w:t xml:space="preserve">. The foregoing discussion primarily relates to political violence aimed at civilians, and as alluded above, such conflict can be linked to the harvest-time positive income shocks, and the relationship is expected to be positive. </w:t>
-      </w:r>
-      <w:r>
-        <w:rPr>
-          <w:rFonts w:ascii="Times New Roman" w:hAnsi="Times New Roman" w:cs="Times New Roman"/>
-        </w:rPr>
-        <w:t>Studies of African data have found seasonal changes in conflict intensity. Notably, in crop-producing areas, there is an increase in attacks on civilians during harvest months (Ubilava</w:t>
-      </w:r>
-      <w:r>
-        <w:rPr>
-          <w:rFonts w:ascii="Times New Roman" w:hAnsi="Times New Roman" w:cs="Times New Roman"/>
-        </w:rPr>
-        <w:t xml:space="preserve"> et al.</w:t>
-      </w:r>
-      <w:r>
-        <w:rPr>
-          <w:rFonts w:ascii="Times New Roman" w:hAnsi="Times New Roman" w:cs="Times New Roman"/>
-        </w:rPr>
-        <w:t xml:space="preserve"> 2022). This seasonal trend is largely driven by an increase in conflict intensity by political militias. Because they are engaged in short-term violent campaigns that are designed to shift the political and economic landscape on behalf of their elite patrons within the state (either by aggrandizing the patrons or by decreasing the power or resources available to their patrons’ enemies), political militias have little incentive to control territory or extract rents over the long term (unlike states and rebel groups), and instead seek to appropriate or destroy agricultural surplus of their enemies and enemies’ supporters, which is maximally effective during harvest time. In this context, seasonal increases in attacks on civilians in crop-producing areas are a form of </w:t>
-      </w:r>
-      <w:r>
-        <w:rPr>
-          <w:rFonts w:ascii="Times New Roman" w:hAnsi="Times New Roman" w:cs="Times New Roman"/>
-          <w:i/>
-          <w:iCs/>
-        </w:rPr>
-        <w:t xml:space="preserve">output conflict </w:t>
-      </w:r>
-      <w:r>
-        <w:rPr>
-          <w:rFonts w:ascii="Times New Roman" w:hAnsi="Times New Roman" w:cs="Times New Roman"/>
-        </w:rPr>
-        <w:t xml:space="preserve">through a </w:t>
-      </w:r>
-      <w:r>
-        <w:rPr>
-          <w:rFonts w:ascii="Times New Roman" w:hAnsi="Times New Roman" w:cs="Times New Roman"/>
-          <w:i/>
-          <w:iCs/>
-        </w:rPr>
-        <w:t>rapacity mechanism</w:t>
-      </w:r>
-      <w:r>
-        <w:rPr>
-          <w:rFonts w:ascii="Times New Roman" w:hAnsi="Times New Roman" w:cs="Times New Roman"/>
-        </w:rPr>
-        <w:t>.</w:t>
-      </w:r>
-    </w:p>
-    <w:p>
-      <w:pPr>
-        <w:spacing w:after="120" w:line="360" w:lineRule="auto"/>
-        <w:ind w:firstLine="360"/>
-        <w:rPr>
-          <w:rFonts w:ascii="Times New Roman" w:hAnsi="Times New Roman" w:cs="Times New Roman"/>
-        </w:rPr>
-      </w:pPr>
-      <w:r>
-        <w:rPr>
-          <w:rFonts w:ascii="Times New Roman" w:hAnsi="Times New Roman" w:cs="Times New Roman"/>
-        </w:rPr>
-        <w:t>On the other hand, protests and related riots are often triggered by grievance</w:t>
-      </w:r>
-      <w:r>
-        <w:rPr>
-          <w:rFonts w:ascii="Times New Roman" w:hAnsi="Times New Roman" w:cs="Times New Roman"/>
-        </w:rPr>
-        <w:t xml:space="preserve">s </w:t>
-      </w:r>
-      <w:r>
-        <w:rPr>
-          <w:rFonts w:ascii="Times New Roman" w:hAnsi="Times New Roman" w:cs="Times New Roman"/>
-        </w:rPr>
-        <w:t xml:space="preserve">associated with negative income shocks, and thus they are unlikely to </w:t>
-      </w:r>
-      <w:proofErr w:type="gramStart"/>
-      <w:r>
-        <w:rPr>
-          <w:rFonts w:ascii="Times New Roman" w:hAnsi="Times New Roman" w:cs="Times New Roman"/>
-        </w:rPr>
-        <w:t>be connected with</w:t>
-      </w:r>
-      <w:proofErr w:type="gramEnd"/>
-      <w:r>
-        <w:rPr>
-          <w:rFonts w:ascii="Times New Roman" w:hAnsi="Times New Roman" w:cs="Times New Roman"/>
-        </w:rPr>
-        <w:t xml:space="preserve"> agricultural harvest, or if they are, the relationship should be negative, for at least two reasons. First, when people—potential protesters—are busy harvesting, they are unlikely to take part in protests as the opportunity cost of this type of conflict is high. Second, if there is a short period of time, during the calendar year, when people in rural areas are relatively better off, compared to other times of the year or to people in urban areas, it is during or shortly after the harvest season, when the years’ worth of income has been realized. Finally, incidents linked to larger scale conflicts, such as battles between incumbents and insurgents to take control of a territory, for example, are unlikely to be driven by or related to agricultural employment income</w:t>
-      </w:r>
-      <w:r>
-        <w:rPr>
-          <w:rFonts w:ascii="Times New Roman" w:hAnsi="Times New Roman" w:cs="Times New Roman"/>
-        </w:rPr>
-        <w:t xml:space="preserve"> (Ubilava</w:t>
-      </w:r>
-      <w:r>
-        <w:rPr>
-          <w:rFonts w:ascii="Times New Roman" w:hAnsi="Times New Roman" w:cs="Times New Roman"/>
-        </w:rPr>
-        <w:t xml:space="preserve"> et al.</w:t>
-      </w:r>
-      <w:r>
-        <w:rPr>
-          <w:rFonts w:ascii="Times New Roman" w:hAnsi="Times New Roman" w:cs="Times New Roman"/>
-        </w:rPr>
-        <w:t xml:space="preserve"> 2022</w:t>
-      </w:r>
-      <w:r>
-        <w:rPr>
-          <w:rFonts w:ascii="Times New Roman" w:hAnsi="Times New Roman" w:cs="Times New Roman"/>
-        </w:rPr>
-        <w:t xml:space="preserve">; </w:t>
+        <w:t xml:space="preserve">with rice-producing areas are especially relevant to income generation for both farmers and the state. </w:t>
+      </w:r>
+      <w:r>
+        <w:rPr>
+          <w:rFonts w:ascii="Times New Roman" w:hAnsi="Times New Roman" w:cs="Times New Roman"/>
+        </w:rPr>
+        <w:t xml:space="preserve">Finally, civil conflict and social unrest have been defining features of the region’s politics (e.g., </w:t>
       </w:r>
       <w:proofErr w:type="spellStart"/>
       <w:r>
         <w:rPr>
           <w:rFonts w:ascii="Times New Roman" w:hAnsi="Times New Roman" w:cs="Times New Roman"/>
         </w:rPr>
-        <w:t>Mampilly</w:t>
+        <w:t>Crost</w:t>
       </w:r>
       <w:proofErr w:type="spellEnd"/>
       <w:r>
         <w:rPr>
           <w:rFonts w:ascii="Times New Roman" w:hAnsi="Times New Roman" w:cs="Times New Roman"/>
         </w:rPr>
-        <w:t xml:space="preserve"> and Stewart, 2021</w:t>
-      </w:r>
-      <w:r>
-        <w:rPr>
-          <w:rFonts w:ascii="Times New Roman" w:hAnsi="Times New Roman" w:cs="Times New Roman"/>
-        </w:rPr>
-        <w:t>)</w:t>
-      </w:r>
-      <w:r>
-        <w:rPr>
-          <w:rFonts w:ascii="Times New Roman" w:hAnsi="Times New Roman" w:cs="Times New Roman"/>
-        </w:rPr>
-        <w:t>. And even if they were, the causal mechanism may very well go in the opposite direction, that is, in times of a civil war, for example, people willingly or unwillingly may be involved in the process, in expense of their usual employment, which in rural societies, often is agricultural production.</w:t>
-      </w:r>
-    </w:p>
-    <w:p>
-      <w:pPr>
-        <w:spacing w:after="120" w:line="360" w:lineRule="auto"/>
-        <w:ind w:firstLine="360"/>
-        <w:rPr>
-          <w:rFonts w:ascii="Times New Roman" w:hAnsi="Times New Roman" w:cs="Times New Roman"/>
-        </w:rPr>
-      </w:pPr>
-      <w:r>
-        <w:rPr>
-          <w:rFonts w:ascii="Times New Roman" w:hAnsi="Times New Roman" w:cs="Times New Roman"/>
-        </w:rPr>
-        <w:lastRenderedPageBreak/>
-        <w:t>The foregoing discussion points to the benefit of a careful analysis of granular data. We do so by focusing on countries in the Southeast Asian region. This region is suitable for the present analysis for several reasons. First, most of the countries in the region fall into the lower-middle-income economies, with a considerable proportion of people living at or below the national poverty line (World Bank, 2022a, 2022b)</w:t>
-      </w:r>
-      <w:r>
-        <w:rPr>
-          <w:rFonts w:ascii="Times New Roman" w:hAnsi="Times New Roman" w:cs="Times New Roman"/>
-        </w:rPr>
-        <w:t>, although the region also has large across-country variation in governance and institutional capacity levels, with Singapore and Brunei at the top, and Laos, Cambodia, and Timor-Leste at the bottom</w:t>
-      </w:r>
-      <w:r>
-        <w:rPr>
-          <w:rFonts w:ascii="Times New Roman" w:hAnsi="Times New Roman" w:cs="Times New Roman"/>
-        </w:rPr>
-        <w:t xml:space="preserve">. </w:t>
-      </w:r>
-      <w:r>
-        <w:rPr>
-          <w:rFonts w:ascii="Times New Roman" w:hAnsi="Times New Roman" w:cs="Times New Roman"/>
-        </w:rPr>
-        <w:t xml:space="preserve">It also has institutional capacity variation within countries, as the Philippines, Myanmar, and Indonesia in particular struggle to control their geographic peripheries. </w:t>
-      </w:r>
-      <w:r>
-        <w:rPr>
-          <w:rFonts w:ascii="Times New Roman" w:hAnsi="Times New Roman" w:cs="Times New Roman"/>
-        </w:rPr>
-        <w:t>Second, agriculture is a crucial sector for employment and income generation, across much of the region (World Bank, 2022c).</w:t>
-      </w:r>
-      <w:r>
-        <w:rPr>
-          <w:rFonts w:ascii="Times New Roman" w:hAnsi="Times New Roman" w:cs="Times New Roman"/>
-        </w:rPr>
-        <w:t xml:space="preserve"> While subsistence farming exists in Southeast Asia as in many regions with less developed economies, Southeast Asian countries are often food exporters (unlike many African countries). In fact, Thailand, Vietnam, Myanmar, and Cambodia are all in the </w:t>
-      </w:r>
-      <w:r>
-        <w:rPr>
-          <w:rFonts w:ascii="Times New Roman" w:hAnsi="Times New Roman" w:cs="Times New Roman"/>
-        </w:rPr>
-        <w:t>top ten</w:t>
-      </w:r>
-      <w:r>
-        <w:rPr>
-          <w:rFonts w:ascii="Times New Roman" w:hAnsi="Times New Roman" w:cs="Times New Roman"/>
-        </w:rPr>
-        <w:t xml:space="preserve"> rice exporting countries globally (</w:t>
-      </w:r>
-      <w:r>
-        <w:rPr>
-          <w:rFonts w:ascii="Times New Roman" w:hAnsi="Times New Roman" w:cs="Times New Roman"/>
-        </w:rPr>
-        <w:t>FAO</w:t>
-      </w:r>
-      <w:r>
-        <w:rPr>
-          <w:rFonts w:ascii="Times New Roman" w:hAnsi="Times New Roman" w:cs="Times New Roman"/>
-        </w:rPr>
-        <w:t>,</w:t>
-      </w:r>
-      <w:r>
-        <w:rPr>
-          <w:rFonts w:ascii="Times New Roman" w:hAnsi="Times New Roman" w:cs="Times New Roman"/>
-        </w:rPr>
-        <w:t xml:space="preserve"> 2023</w:t>
-      </w:r>
-      <w:r>
-        <w:rPr>
-          <w:rFonts w:ascii="Times New Roman" w:hAnsi="Times New Roman" w:cs="Times New Roman"/>
-        </w:rPr>
-        <w:t xml:space="preserve">). </w:t>
-      </w:r>
-      <w:r>
-        <w:rPr>
-          <w:rFonts w:ascii="Times New Roman" w:hAnsi="Times New Roman" w:cs="Times New Roman"/>
-        </w:rPr>
-        <w:t xml:space="preserve">This means that violence associated with rice-producing areas are especially relevant to income generation for both farmers and the state. </w:t>
-      </w:r>
-      <w:r>
-        <w:rPr>
-          <w:rFonts w:ascii="Times New Roman" w:hAnsi="Times New Roman" w:cs="Times New Roman"/>
-        </w:rPr>
-        <w:t xml:space="preserve">Finally, civil conflict and social unrest have been defining features of the region’s politics (e.g., </w:t>
+        <w:t xml:space="preserve"> and </w:t>
       </w:r>
       <w:proofErr w:type="spellStart"/>
       <w:r>
         <w:rPr>
           <w:rFonts w:ascii="Times New Roman" w:hAnsi="Times New Roman" w:cs="Times New Roman"/>
         </w:rPr>
-        <w:t>Crost</w:t>
+        <w:t>Felte</w:t>
+      </w:r>
+      <w:r>
+        <w:rPr>
+          <w:rFonts w:ascii="Times New Roman" w:hAnsi="Times New Roman" w:cs="Times New Roman"/>
+        </w:rPr>
+        <w:t>r</w:t>
       </w:r>
       <w:proofErr w:type="spellEnd"/>
       <w:r>
         <w:rPr>
           <w:rFonts w:ascii="Times New Roman" w:hAnsi="Times New Roman" w:cs="Times New Roman"/>
         </w:rPr>
-        <w:t xml:space="preserve"> and Felte</w:t>
-      </w:r>
-      <w:r>
-        <w:rPr>
-          <w:rFonts w:ascii="Times New Roman" w:hAnsi="Times New Roman" w:cs="Times New Roman"/>
-        </w:rPr>
-        <w:t xml:space="preserve">r, 2020; </w:t>
+        <w:t xml:space="preserve">, 2020; </w:t>
       </w:r>
       <w:proofErr w:type="spellStart"/>
       <w:r>
@@ -1537,32 +1573,38 @@
         <w:rPr>
           <w:color w:val="2A2A2A"/>
         </w:rPr>
+        <w:t>Previous work on the connection between conflict and agricultural output in Southeast Asia has come to nuanced conclusions about the types of conflict pursued by different actors, and the potential relationship with agricultural outputs. Gatti et al</w:t>
+      </w:r>
+      <w:r>
+        <w:rPr>
+          <w:color w:val="2A2A2A"/>
+        </w:rPr>
+        <w:t>.</w:t>
+      </w:r>
+      <w:r>
+        <w:rPr>
+          <w:color w:val="2A2A2A"/>
+        </w:rPr>
+        <w:t xml:space="preserve"> (2021) find that decreased agricultural output is associated with an increase in civil conflict in Indonesia, but that irrigation infrastructure specifically mitigates this link. They divide conflict into conflict over natural resources, issues of popular justice, conflicts triggered by government policy, those triggered by group identity, as well as separatist incidents. Their findings suggest that this effect is particularly strong for natural resource conflicts, popular justice, law enforcement actions, and less strong for conflicts driven by ethnic separatism and group identity. While the</w:t>
+      </w:r>
+      <w:r>
+        <w:rPr>
+          <w:color w:val="2A2A2A"/>
+        </w:rPr>
+        <w:t>ir</w:t>
+      </w:r>
+      <w:r>
+        <w:rPr>
+          <w:color w:val="2A2A2A"/>
+        </w:rPr>
+        <w:t xml:space="preserve"> categorizations do not specifically differentiate civilian protest and rioting from state- and rebel-initiated conflict, in broad strokes, it appears that conflicts that would lead to protests against government policy and over natural resources are more amenable to mitigation through decreasing the effects of negative agricultural shocks than ethnic separatist conflicts, which are </w:t>
+      </w:r>
+      <w:r>
+        <w:rPr>
+          <w:color w:val="2A2A2A"/>
+        </w:rPr>
         <w:lastRenderedPageBreak/>
-        <w:t>Previous work on the connection between conflict and agricultural output in Southeast Asia has come to nuanced conclusions about the types of conflict pursued by different actors, and the potential relationship with agricultural outputs. Gatti et al</w:t>
-      </w:r>
-      <w:r>
-        <w:rPr>
-          <w:color w:val="2A2A2A"/>
-        </w:rPr>
-        <w:t>.</w:t>
-      </w:r>
-      <w:r>
-        <w:rPr>
-          <w:color w:val="2A2A2A"/>
-        </w:rPr>
-        <w:t xml:space="preserve"> (2021) find that decreased agricultural output is associated with an increase in civil conflict in Indonesia, but that irrigation infrastructure specifically mitigates this link. They divide conflict into conflict over natural resources, issues of popular justice, conflicts triggered by government policy, those triggered by group identity, as well as separatist incidents. Their findings suggest that this effect is particularly strong for natural resource conflicts, popular justice, law enforcement actions, and less strong for conflicts driven by ethnic separatism and group identity. While the</w:t>
-      </w:r>
-      <w:r>
-        <w:rPr>
-          <w:color w:val="2A2A2A"/>
-        </w:rPr>
-        <w:t>ir</w:t>
-      </w:r>
-      <w:r>
-        <w:rPr>
-          <w:color w:val="2A2A2A"/>
-        </w:rPr>
-        <w:t xml:space="preserve"> categorizations do not specifically differentiate civilian protest and rioting from state- and rebel-initiated conflict, in broad strokes, it appears that conflicts that would lead to protests against government policy and over natural resources are more amenable to mitigation through decreasing the effects of negative agricultural shocks than ethnic separatist conflicts, which are more likely to be associated with insurgent activities, particularly in Indonesia, where rebel groups generally have religious or ethnic goals. </w:t>
+        <w:t xml:space="preserve">more likely to be associated with insurgent activities, particularly in Indonesia, where rebel groups generally have religious or ethnic goals. </w:t>
       </w:r>
     </w:p>
     <w:p>
@@ -1761,146 +1803,6 @@
         </w:rPr>
         <w:t>).</w:t>
       </w:r>
-    </w:p>
-    <w:p>
-      <w:pPr>
-        <w:spacing w:after="120" w:line="360" w:lineRule="auto"/>
-        <w:ind w:firstLine="360"/>
-        <w:rPr>
-          <w:rFonts w:ascii="Times New Roman" w:hAnsi="Times New Roman" w:cs="Times New Roman"/>
-        </w:rPr>
-      </w:pPr>
-      <w:r>
-        <w:rPr>
-          <w:rFonts w:ascii="Times New Roman" w:hAnsi="Times New Roman" w:cs="Times New Roman"/>
-          <w:color w:val="2A2A2A"/>
-        </w:rPr>
-        <w:t xml:space="preserve">By this logic, violence against civilians </w:t>
-      </w:r>
-      <w:r>
-        <w:rPr>
-          <w:rFonts w:ascii="Times New Roman" w:hAnsi="Times New Roman" w:cs="Times New Roman"/>
-          <w:color w:val="2A2A2A"/>
-        </w:rPr>
-        <w:t>is</w:t>
-      </w:r>
-      <w:r>
-        <w:rPr>
-          <w:rFonts w:ascii="Times New Roman" w:hAnsi="Times New Roman" w:cs="Times New Roman"/>
-          <w:color w:val="2A2A2A"/>
-        </w:rPr>
-        <w:t xml:space="preserve"> likely to be focused on the destruction or appropriation of agricultural outputs. </w:t>
-      </w:r>
-      <w:r>
-        <w:rPr>
-          <w:rFonts w:ascii="Times New Roman" w:hAnsi="Times New Roman" w:cs="Times New Roman"/>
-        </w:rPr>
-        <w:t xml:space="preserve">Significant numbers of attacks on civilians in Southeast Asia revolve around the theft of rice or the destruction of rice fields, rice storage units, or rice </w:t>
-      </w:r>
-      <w:r>
-        <w:rPr>
-          <w:rFonts w:ascii="Times New Roman" w:hAnsi="Times New Roman" w:cs="Times New Roman"/>
-        </w:rPr>
-        <w:lastRenderedPageBreak/>
-        <w:t xml:space="preserve">milling facilities. In December 2013, for instance, the Myanmar military attacked civilian rice </w:t>
-      </w:r>
-      <w:r>
-        <w:rPr>
-          <w:rFonts w:ascii="Times New Roman" w:hAnsi="Times New Roman" w:cs="Times New Roman"/>
-        </w:rPr>
-        <w:t>paddies in</w:t>
-      </w:r>
-      <w:r>
-        <w:rPr>
-          <w:rFonts w:ascii="Times New Roman" w:hAnsi="Times New Roman" w:cs="Times New Roman"/>
-        </w:rPr>
-        <w:t xml:space="preserve"> Kachin state during the harvest season.</w:t>
-      </w:r>
-      <w:r>
-        <w:rPr>
-          <w:rStyle w:val="FootnoteReference"/>
-          <w:rFonts w:ascii="Times New Roman" w:hAnsi="Times New Roman" w:cs="Times New Roman"/>
-        </w:rPr>
-        <w:footnoteReference w:id="1"/>
-      </w:r>
-      <w:r>
-        <w:rPr>
-          <w:rFonts w:ascii="Times New Roman" w:hAnsi="Times New Roman" w:cs="Times New Roman"/>
-        </w:rPr>
-        <w:t xml:space="preserve">  </w:t>
-      </w:r>
-    </w:p>
-    <w:p>
-      <w:pPr>
-        <w:spacing w:after="120" w:line="360" w:lineRule="auto"/>
-        <w:ind w:firstLine="360"/>
-        <w:rPr>
-          <w:rFonts w:ascii="Times New Roman" w:hAnsi="Times New Roman" w:cs="Times New Roman"/>
-        </w:rPr>
-      </w:pPr>
-      <w:r>
-        <w:rPr>
-          <w:rFonts w:ascii="Times New Roman" w:hAnsi="Times New Roman" w:cs="Times New Roman"/>
-        </w:rPr>
-        <w:t xml:space="preserve">State forces, political militias, and insurgent </w:t>
-      </w:r>
-      <w:proofErr w:type="gramStart"/>
-      <w:r>
-        <w:rPr>
-          <w:rFonts w:ascii="Times New Roman" w:hAnsi="Times New Roman" w:cs="Times New Roman"/>
-        </w:rPr>
-        <w:t>group</w:t>
-      </w:r>
-      <w:proofErr w:type="gramEnd"/>
-      <w:r>
-        <w:rPr>
-          <w:rFonts w:ascii="Times New Roman" w:hAnsi="Times New Roman" w:cs="Times New Roman"/>
-        </w:rPr>
-        <w:t xml:space="preserve"> might choose the harvest season as the time to attack because it would maximize the destruction of their enemies’ </w:t>
-      </w:r>
-      <w:proofErr w:type="gramStart"/>
-      <w:r>
-        <w:rPr>
-          <w:rFonts w:ascii="Times New Roman" w:hAnsi="Times New Roman" w:cs="Times New Roman"/>
-        </w:rPr>
-        <w:t>resources, or</w:t>
-      </w:r>
-      <w:proofErr w:type="gramEnd"/>
-      <w:r>
-        <w:rPr>
-          <w:rFonts w:ascii="Times New Roman" w:hAnsi="Times New Roman" w:cs="Times New Roman"/>
-        </w:rPr>
-        <w:t xml:space="preserve"> allow them to appropriate that agricultural surplus. In November 2022, a Myanmar military force shot dead three villagers in a raid in Myanmar’s Magway region, two of who were engaged in harvesting rice in paddy fields.</w:t>
-      </w:r>
-      <w:r>
-        <w:rPr>
-          <w:rStyle w:val="FootnoteReference"/>
-          <w:rFonts w:ascii="Times New Roman" w:hAnsi="Times New Roman" w:cs="Times New Roman"/>
-        </w:rPr>
-        <w:footnoteReference w:id="2"/>
-      </w:r>
-      <w:r>
-        <w:rPr>
-          <w:rFonts w:ascii="Times New Roman" w:hAnsi="Times New Roman" w:cs="Times New Roman"/>
-        </w:rPr>
-        <w:t xml:space="preserve"> The state may also attack villages during the harvesting season that may be aided rebel groups. In November 2021, for instance, in a clash between the Myanmar military and various People Defense Forces (the armed groups associated with the anti-junta civilian government in internal exile), the military burned harvested rice fields in a village that it (obviously) suspected was loyal to the anti-state groups.</w:t>
-      </w:r>
-      <w:r>
-        <w:rPr>
-          <w:rStyle w:val="FootnoteReference"/>
-          <w:rFonts w:ascii="Times New Roman" w:hAnsi="Times New Roman" w:cs="Times New Roman"/>
-        </w:rPr>
-        <w:footnoteReference w:id="3"/>
-      </w:r>
-    </w:p>
-    <w:p>
-      <w:pPr>
-        <w:spacing w:after="120" w:line="360" w:lineRule="auto"/>
-        <w:ind w:firstLine="360"/>
-        <w:rPr>
-          <w:rFonts w:ascii="Times New Roman" w:hAnsi="Times New Roman" w:cs="Times New Roman"/>
-        </w:rPr>
-      </w:pPr>
     </w:p>
     <w:p>
       <w:pPr>
@@ -2271,56 +2173,63 @@
     </w:p>
     <w:p>
       <w:pPr>
-        <w:pStyle w:val="chapter-para"/>
-        <w:shd w:val="clear" w:color="auto" w:fill="FFFFFF"/>
-        <w:spacing w:before="0" w:beforeAutospacing="0" w:after="120" w:afterAutospacing="0" w:line="360" w:lineRule="auto"/>
+        <w:spacing w:after="120" w:line="360" w:lineRule="auto"/>
         <w:ind w:firstLine="360"/>
-        <w:textAlignment w:val="baseline"/>
+        <w:rPr>
+          <w:rFonts w:ascii="Times New Roman" w:hAnsi="Times New Roman" w:cs="Times New Roman"/>
+        </w:rPr>
       </w:pPr>
       <w:r>
-        <w:t xml:space="preserve">Insurgent groups fighting against the state also have an incentive to attack civilians who are providing agricultural outputs to the state, both to intimidate the civilians against supporting the state, and to deny the state the food. In November 2022, rebel groups </w:t>
-      </w:r>
-      <w:r>
-        <w:t>ambushed</w:t>
-      </w:r>
-      <w:r>
-        <w:t xml:space="preserve"> a military convoy carrying rice in Myanmar in Mon state and killed a soldier.</w:t>
+        <w:rPr>
+          <w:rFonts w:ascii="Times New Roman" w:hAnsi="Times New Roman" w:cs="Times New Roman"/>
+          <w:color w:val="2A2A2A"/>
+        </w:rPr>
+        <w:t xml:space="preserve">By this logic, violence against civilians </w:t>
+      </w:r>
+      <w:r>
+        <w:rPr>
+          <w:rFonts w:ascii="Times New Roman" w:hAnsi="Times New Roman" w:cs="Times New Roman"/>
+          <w:color w:val="2A2A2A"/>
+        </w:rPr>
+        <w:t>is</w:t>
+      </w:r>
+      <w:r>
+        <w:rPr>
+          <w:rFonts w:ascii="Times New Roman" w:hAnsi="Times New Roman" w:cs="Times New Roman"/>
+          <w:color w:val="2A2A2A"/>
+        </w:rPr>
+        <w:t xml:space="preserve"> likely to be focused on the destruction or appropriation of agricultural outputs. </w:t>
+      </w:r>
+      <w:r>
+        <w:rPr>
+          <w:rFonts w:ascii="Times New Roman" w:hAnsi="Times New Roman" w:cs="Times New Roman"/>
+        </w:rPr>
+        <w:t xml:space="preserve">Significant numbers of attacks on civilians in Southeast Asia revolve around the theft of rice or the destruction of rice fields, rice storage units, or rice milling facilities. In December 2013, for instance, the Myanmar military attacked civilian rice </w:t>
+      </w:r>
+      <w:r>
+        <w:rPr>
+          <w:rFonts w:ascii="Times New Roman" w:hAnsi="Times New Roman" w:cs="Times New Roman"/>
+        </w:rPr>
+        <w:t>paddies in</w:t>
+      </w:r>
+      <w:r>
+        <w:rPr>
+          <w:rFonts w:ascii="Times New Roman" w:hAnsi="Times New Roman" w:cs="Times New Roman"/>
+        </w:rPr>
+        <w:t xml:space="preserve"> Kachin state during the harvest season.</w:t>
       </w:r>
       <w:r>
         <w:rPr>
           <w:rStyle w:val="FootnoteReference"/>
-        </w:rPr>
-        <w:footnoteReference w:id="4"/>
-      </w:r>
-      <w:r>
-        <w:t xml:space="preserve"> Pro-government militias can </w:t>
-      </w:r>
-      <w:r>
-        <w:lastRenderedPageBreak/>
-        <w:t xml:space="preserve">engage in similar behavior to degrade the resources available to their enemies and to appropriate resources for themselves. In June 2022, the pro-military junta </w:t>
-      </w:r>
-      <w:r>
-        <w:t>militia</w:t>
-      </w:r>
-      <w:r>
-        <w:t xml:space="preserve"> group Pyu Saw Htee killed a rice mill owner in </w:t>
-      </w:r>
-      <w:proofErr w:type="spellStart"/>
-      <w:r>
-        <w:t>Sagaing</w:t>
-      </w:r>
-      <w:proofErr w:type="spellEnd"/>
-      <w:r>
-        <w:t xml:space="preserve"> and stole large amounts of money (which had been intended to buy more rice milling equipment) as well as mobile phones and a motorcycle.</w:t>
-      </w:r>
-      <w:r>
-        <w:rPr>
-          <w:rStyle w:val="FootnoteReference"/>
-        </w:rPr>
-        <w:footnoteReference w:id="5"/>
-      </w:r>
-      <w:r>
-        <w:t xml:space="preserve"> </w:t>
+          <w:rFonts w:ascii="Times New Roman" w:hAnsi="Times New Roman" w:cs="Times New Roman"/>
+        </w:rPr>
+        <w:footnoteReference w:id="1"/>
+      </w:r>
+      <w:r>
+        <w:rPr>
+          <w:rFonts w:ascii="Times New Roman" w:hAnsi="Times New Roman" w:cs="Times New Roman"/>
+        </w:rPr>
+        <w:t xml:space="preserve">  </w:t>
       </w:r>
     </w:p>
     <w:p>
@@ -2335,217 +2244,62 @@
         <w:rPr>
           <w:rFonts w:ascii="Times New Roman" w:hAnsi="Times New Roman" w:cs="Times New Roman"/>
         </w:rPr>
-        <w:t xml:space="preserve">While riots and protests may be initiated by insurgencies or organized anti-government groups, they may also more generally be indicative of dissatisfaction by civilians, whether organized or not. A decrease in protests and riots during harvest season may come through several pathways. First, those who are directly involved in agriculture may decrease their protest activities during harvest time because they are </w:t>
-      </w:r>
-      <w:r>
-        <w:rPr>
-          <w:rFonts w:ascii="Times New Roman" w:hAnsi="Times New Roman" w:cs="Times New Roman"/>
-        </w:rPr>
-        <w:t>busy</w:t>
-      </w:r>
-      <w:r>
-        <w:rPr>
-          <w:rFonts w:ascii="Times New Roman" w:hAnsi="Times New Roman" w:cs="Times New Roman"/>
-        </w:rPr>
-        <w:t xml:space="preserve"> harvesting. This </w:t>
-      </w:r>
-      <w:r>
-        <w:rPr>
-          <w:rFonts w:ascii="Times New Roman" w:hAnsi="Times New Roman" w:cs="Times New Roman"/>
-        </w:rPr>
-        <w:t>relates to</w:t>
-      </w:r>
-      <w:r>
-        <w:rPr>
-          <w:rFonts w:ascii="Times New Roman" w:hAnsi="Times New Roman" w:cs="Times New Roman"/>
-        </w:rPr>
-        <w:t xml:space="preserve"> a second pathway, that of a direct opportunity cost mechanism, in which the opportunity cost of protesting increases during harvest time because there is more income to be derived from harvesting. Put another way, the infusion of income from the harvest makes protesting relatively less attractive. This may be because there are </w:t>
+        <w:t xml:space="preserve">State forces, political militias, and insurgent </w:t>
       </w:r>
       <w:proofErr w:type="gramStart"/>
       <w:r>
         <w:rPr>
           <w:rFonts w:ascii="Times New Roman" w:hAnsi="Times New Roman" w:cs="Times New Roman"/>
         </w:rPr>
-        <w:t>actually fewer</w:t>
+        <w:t>group</w:t>
       </w:r>
       <w:proofErr w:type="gramEnd"/>
       <w:r>
         <w:rPr>
           <w:rFonts w:ascii="Times New Roman" w:hAnsi="Times New Roman" w:cs="Times New Roman"/>
         </w:rPr>
-        <w:t xml:space="preserve"> grievances against the government </w:t>
-      </w:r>
-      <w:r>
-        <w:rPr>
-          <w:rFonts w:ascii="Times New Roman" w:hAnsi="Times New Roman" w:cs="Times New Roman"/>
-        </w:rPr>
-        <w:t>when would-be protesters are realizing income</w:t>
-      </w:r>
-      <w:r>
-        <w:rPr>
-          <w:rFonts w:ascii="Times New Roman" w:hAnsi="Times New Roman" w:cs="Times New Roman"/>
-        </w:rPr>
-        <w:t xml:space="preserve">. </w:t>
-      </w:r>
-      <w:r>
-        <w:rPr>
-          <w:rFonts w:ascii="Times New Roman" w:hAnsi="Times New Roman" w:cs="Times New Roman"/>
-        </w:rPr>
-        <w:t xml:space="preserve">It may also be because the </w:t>
-      </w:r>
-      <w:r>
-        <w:rPr>
-          <w:rFonts w:ascii="Times New Roman" w:hAnsi="Times New Roman" w:cs="Times New Roman"/>
-        </w:rPr>
-        <w:t>‘income’ from</w:t>
-      </w:r>
-      <w:r>
-        <w:rPr>
-          <w:rFonts w:ascii="Times New Roman" w:hAnsi="Times New Roman" w:cs="Times New Roman"/>
-        </w:rPr>
-        <w:t xml:space="preserve"> protesting relative to other activities becomes less competitive. </w:t>
-      </w:r>
-      <w:r>
-        <w:rPr>
-          <w:rFonts w:ascii="Times New Roman" w:hAnsi="Times New Roman" w:cs="Times New Roman"/>
-        </w:rPr>
-        <w:t xml:space="preserve">In Indonesia, </w:t>
-      </w:r>
-      <w:r>
-        <w:rPr>
-          <w:rFonts w:ascii="Times New Roman" w:hAnsi="Times New Roman" w:cs="Times New Roman"/>
-        </w:rPr>
-        <w:t>for instance, paid protesting is a longstanding means for political parties</w:t>
-      </w:r>
-      <w:r>
-        <w:rPr>
-          <w:rFonts w:ascii="Times New Roman" w:hAnsi="Times New Roman" w:cs="Times New Roman"/>
-        </w:rPr>
-        <w:t xml:space="preserve"> and </w:t>
-      </w:r>
-      <w:r>
-        <w:rPr>
-          <w:rFonts w:ascii="Times New Roman" w:hAnsi="Times New Roman" w:cs="Times New Roman"/>
-        </w:rPr>
-        <w:t>civil society groups to pressure the government or send a message.</w:t>
-      </w:r>
-      <w:r>
-        <w:rPr>
-          <w:rFonts w:ascii="Times New Roman" w:hAnsi="Times New Roman" w:cs="Times New Roman"/>
-        </w:rPr>
-        <w:t xml:space="preserve"> In many cases, protesters </w:t>
-      </w:r>
-      <w:r>
-        <w:rPr>
-          <w:rFonts w:ascii="Times New Roman" w:hAnsi="Times New Roman" w:cs="Times New Roman"/>
-        </w:rPr>
-        <w:t xml:space="preserve">are provided with a </w:t>
-      </w:r>
-      <w:r>
-        <w:rPr>
-          <w:rFonts w:ascii="Times New Roman" w:hAnsi="Times New Roman" w:cs="Times New Roman"/>
-        </w:rPr>
-        <w:t xml:space="preserve">packed </w:t>
-      </w:r>
-      <w:r>
-        <w:rPr>
-          <w:rFonts w:ascii="Times New Roman" w:hAnsi="Times New Roman" w:cs="Times New Roman"/>
-        </w:rPr>
-        <w:t xml:space="preserve">lunch </w:t>
-      </w:r>
-      <w:r>
-        <w:rPr>
-          <w:rFonts w:ascii="Times New Roman" w:hAnsi="Times New Roman" w:cs="Times New Roman"/>
-        </w:rPr>
-        <w:t xml:space="preserve">(‘nasi </w:t>
-      </w:r>
-      <w:proofErr w:type="spellStart"/>
-      <w:r>
-        <w:rPr>
-          <w:rFonts w:ascii="Times New Roman" w:hAnsi="Times New Roman" w:cs="Times New Roman"/>
-        </w:rPr>
-        <w:t>bungkus</w:t>
-      </w:r>
-      <w:proofErr w:type="spellEnd"/>
-      <w:r>
-        <w:rPr>
-          <w:rFonts w:ascii="Times New Roman" w:hAnsi="Times New Roman" w:cs="Times New Roman"/>
-        </w:rPr>
-        <w:t xml:space="preserve">’ in Indonesian) </w:t>
-      </w:r>
-      <w:r>
-        <w:rPr>
-          <w:rFonts w:ascii="Times New Roman" w:hAnsi="Times New Roman" w:cs="Times New Roman"/>
-        </w:rPr>
-        <w:t xml:space="preserve">and a cash payment (hence the term, the ‘nasi </w:t>
-      </w:r>
-      <w:proofErr w:type="spellStart"/>
-      <w:r>
-        <w:rPr>
-          <w:rFonts w:ascii="Times New Roman" w:hAnsi="Times New Roman" w:cs="Times New Roman"/>
-        </w:rPr>
-        <w:t>bungkus</w:t>
-      </w:r>
-      <w:proofErr w:type="spellEnd"/>
-      <w:r>
-        <w:rPr>
-          <w:rFonts w:ascii="Times New Roman" w:hAnsi="Times New Roman" w:cs="Times New Roman"/>
-        </w:rPr>
-        <w:t xml:space="preserve"> brigade’)</w:t>
-      </w:r>
-      <w:r>
-        <w:rPr>
-          <w:rFonts w:ascii="Times New Roman" w:hAnsi="Times New Roman" w:cs="Times New Roman"/>
-        </w:rPr>
-        <w:t>, and often have only a tenuous interest in the issue at the center o</w:t>
-      </w:r>
-      <w:r>
-        <w:rPr>
-          <w:rFonts w:ascii="Times New Roman" w:hAnsi="Times New Roman" w:cs="Times New Roman"/>
-        </w:rPr>
-        <w:t>f the protest</w:t>
-      </w:r>
-      <w:r>
-        <w:rPr>
-          <w:rFonts w:ascii="Times New Roman" w:hAnsi="Times New Roman" w:cs="Times New Roman"/>
-        </w:rPr>
-        <w:t xml:space="preserve"> (</w:t>
-      </w:r>
-      <w:r>
-        <w:rPr>
-          <w:rFonts w:ascii="Times New Roman" w:hAnsi="Times New Roman" w:cs="Times New Roman"/>
-        </w:rPr>
-        <w:t>Andrews</w:t>
-      </w:r>
-      <w:r>
-        <w:rPr>
-          <w:rFonts w:ascii="Times New Roman" w:hAnsi="Times New Roman" w:cs="Times New Roman"/>
-        </w:rPr>
-        <w:t>,</w:t>
-      </w:r>
-      <w:r>
-        <w:rPr>
-          <w:rFonts w:ascii="Times New Roman" w:hAnsi="Times New Roman" w:cs="Times New Roman"/>
-        </w:rPr>
-        <w:t xml:space="preserve"> 2017</w:t>
-      </w:r>
-      <w:r>
-        <w:rPr>
-          <w:rFonts w:ascii="Times New Roman" w:hAnsi="Times New Roman" w:cs="Times New Roman"/>
-        </w:rPr>
-        <w:t>)</w:t>
-      </w:r>
-      <w:r>
-        <w:rPr>
-          <w:rFonts w:ascii="Times New Roman" w:hAnsi="Times New Roman" w:cs="Times New Roman"/>
-        </w:rPr>
-        <w:t>. Thus,</w:t>
-      </w:r>
-      <w:r>
-        <w:rPr>
-          <w:rFonts w:ascii="Times New Roman" w:hAnsi="Times New Roman" w:cs="Times New Roman"/>
-        </w:rPr>
-        <w:t xml:space="preserve"> protest campaigns may find fewer supporters (paid or not) during the harvest season. </w:t>
+        <w:t xml:space="preserve"> might choose the harvest season as the time to attack because it would maximize the destruction of their enemies’ </w:t>
+      </w:r>
+      <w:proofErr w:type="gramStart"/>
+      <w:r>
+        <w:rPr>
+          <w:rFonts w:ascii="Times New Roman" w:hAnsi="Times New Roman" w:cs="Times New Roman"/>
+        </w:rPr>
+        <w:t>resources, or</w:t>
+      </w:r>
+      <w:proofErr w:type="gramEnd"/>
+      <w:r>
+        <w:rPr>
+          <w:rFonts w:ascii="Times New Roman" w:hAnsi="Times New Roman" w:cs="Times New Roman"/>
+        </w:rPr>
+        <w:t xml:space="preserve"> allow them to appropriate that agricultural surplus. In November 2022, a Myanmar military force shot dead three villagers in a raid in Myanmar’s Magway region, two of who were engaged in </w:t>
+      </w:r>
+      <w:r>
+        <w:rPr>
+          <w:rFonts w:ascii="Times New Roman" w:hAnsi="Times New Roman" w:cs="Times New Roman"/>
+        </w:rPr>
+        <w:lastRenderedPageBreak/>
+        <w:t>harvesting rice in paddy fields.</w:t>
+      </w:r>
+      <w:r>
+        <w:rPr>
+          <w:rStyle w:val="FootnoteReference"/>
+          <w:rFonts w:ascii="Times New Roman" w:hAnsi="Times New Roman" w:cs="Times New Roman"/>
+        </w:rPr>
+        <w:footnoteReference w:id="2"/>
+      </w:r>
+      <w:r>
+        <w:rPr>
+          <w:rFonts w:ascii="Times New Roman" w:hAnsi="Times New Roman" w:cs="Times New Roman"/>
+        </w:rPr>
+        <w:t xml:space="preserve"> The state may also attack villages during the harvesting season that may be aided rebel groups. In November 2021, for instance, in a clash between the Myanmar military and various People Defense Forces (the armed groups associated with the anti-junta civilian government in internal exile), the military burned harvested rice fields in a village that it (obviously) suspected was loyal to the anti-state groups.</w:t>
+      </w:r>
+      <w:r>
+        <w:rPr>
+          <w:rStyle w:val="FootnoteReference"/>
+          <w:rFonts w:ascii="Times New Roman" w:hAnsi="Times New Roman" w:cs="Times New Roman"/>
+        </w:rPr>
+        <w:footnoteReference w:id="3"/>
       </w:r>
     </w:p>
     <w:p>
@@ -2555,35 +2309,287 @@
         <w:spacing w:before="0" w:beforeAutospacing="0" w:after="120" w:afterAutospacing="0" w:line="360" w:lineRule="auto"/>
         <w:ind w:firstLine="360"/>
         <w:textAlignment w:val="baseline"/>
-        <w:rPr>
-          <w:color w:val="2A2A2A"/>
-        </w:rPr>
       </w:pPr>
       <w:r>
-        <w:rPr>
-          <w:color w:val="2A2A2A"/>
-        </w:rPr>
-        <w:t xml:space="preserve">Protests by farmers in Southeast Asia are often designed to pressure the government to increase (or maintain) the prices farmers receive for their products. Both Indonesia and the Philippines have seen pressure campaigns from farmers to maintain or increase the price of rice (through a guaranteed price the government pays to farmers), or to prevent rice imports (to </w:t>
-      </w:r>
-      <w:r>
-        <w:rPr>
-          <w:color w:val="2A2A2A"/>
+        <w:t xml:space="preserve">Insurgent groups fighting against the state also have an incentive to attack civilians who are providing agricultural outputs to the state, both to intimidate the civilians against supporting the state, and to deny the state </w:t>
+      </w:r>
+      <w:proofErr w:type="gramStart"/>
+      <w:r>
+        <w:t>the food</w:t>
+      </w:r>
+      <w:proofErr w:type="gramEnd"/>
+      <w:r>
+        <w:t xml:space="preserve">. In November 2022, rebel groups </w:t>
+      </w:r>
+      <w:r>
+        <w:t>ambushed</w:t>
+      </w:r>
+      <w:r>
+        <w:t xml:space="preserve"> a military convoy carrying rice in Myanmar in Mon state and killed a soldier.</w:t>
+      </w:r>
+      <w:r>
+        <w:rPr>
+          <w:rStyle w:val="FootnoteReference"/>
+        </w:rPr>
+        <w:footnoteReference w:id="4"/>
+      </w:r>
+      <w:r>
+        <w:t xml:space="preserve"> Pro-government militias can engage in similar behavior to degrade the resources available to their enemies and to appropriate resources for themselves. In June 2022, the pro-military junta </w:t>
+      </w:r>
+      <w:r>
+        <w:t>militia</w:t>
+      </w:r>
+      <w:r>
+        <w:t xml:space="preserve"> group Pyu Saw Htee killed a rice mill owner in </w:t>
+      </w:r>
+      <w:proofErr w:type="spellStart"/>
+      <w:r>
+        <w:t>Sagaing</w:t>
+      </w:r>
+      <w:proofErr w:type="spellEnd"/>
+      <w:r>
+        <w:t xml:space="preserve"> and stole large amounts of money (which had been intended to buy more rice milling equipment) as well as mobile phones and a motorcycle.</w:t>
+      </w:r>
+      <w:r>
+        <w:rPr>
+          <w:rStyle w:val="FootnoteReference"/>
+        </w:rPr>
+        <w:footnoteReference w:id="5"/>
+      </w:r>
+      <w:r>
+        <w:t xml:space="preserve"> </w:t>
+      </w:r>
+    </w:p>
+    <w:p>
+      <w:pPr>
+        <w:spacing w:after="120" w:line="360" w:lineRule="auto"/>
+        <w:ind w:firstLine="360"/>
+        <w:rPr>
+          <w:rFonts w:ascii="Times New Roman" w:hAnsi="Times New Roman" w:cs="Times New Roman"/>
+        </w:rPr>
+      </w:pPr>
+      <w:r>
+        <w:rPr>
+          <w:rFonts w:ascii="Times New Roman" w:hAnsi="Times New Roman" w:cs="Times New Roman"/>
+        </w:rPr>
+        <w:t xml:space="preserve">While riots and protests may be initiated by insurgencies or organized anti-government groups, they may also more generally be indicative of dissatisfaction by civilians, whether organized or not. A decrease in protests and riots during harvest season may come through several pathways. First, those who are directly involved in agriculture may decrease their protest activities during harvest time because they are </w:t>
+      </w:r>
+      <w:r>
+        <w:rPr>
+          <w:rFonts w:ascii="Times New Roman" w:hAnsi="Times New Roman" w:cs="Times New Roman"/>
+        </w:rPr>
+        <w:t>busy</w:t>
+      </w:r>
+      <w:r>
+        <w:rPr>
+          <w:rFonts w:ascii="Times New Roman" w:hAnsi="Times New Roman" w:cs="Times New Roman"/>
+        </w:rPr>
+        <w:t xml:space="preserve"> harvesting. This </w:t>
+      </w:r>
+      <w:r>
+        <w:rPr>
+          <w:rFonts w:ascii="Times New Roman" w:hAnsi="Times New Roman" w:cs="Times New Roman"/>
+        </w:rPr>
+        <w:t>relates to</w:t>
+      </w:r>
+      <w:r>
+        <w:rPr>
+          <w:rFonts w:ascii="Times New Roman" w:hAnsi="Times New Roman" w:cs="Times New Roman"/>
+        </w:rPr>
+        <w:t xml:space="preserve"> a second pathway, that of a direct opportunity cost mechanism, in which the opportunity cost of protesting increases during harvest time because there is more income to be derived from harvesting. Put another </w:t>
+      </w:r>
+      <w:r>
+        <w:rPr>
+          <w:rFonts w:ascii="Times New Roman" w:hAnsi="Times New Roman" w:cs="Times New Roman"/>
         </w:rPr>
         <w:lastRenderedPageBreak/>
-        <w:t>minimize competition that can undercut the domestic price).</w:t>
-      </w:r>
-      <w:r>
-        <w:rPr>
-          <w:rStyle w:val="FootnoteReference"/>
-          <w:color w:val="2A2A2A"/>
-        </w:rPr>
-        <w:footnoteReference w:id="6"/>
-      </w:r>
-      <w:r>
-        <w:rPr>
-          <w:color w:val="2A2A2A"/>
-        </w:rPr>
-        <w:t xml:space="preserve"> In a logic where protests increase as grievances against the state increase, or as the opportunity cost of protesting decreases relative to harvesting, we would expect higher prices or better harvests to be associated with fewer protests and riots. </w:t>
+        <w:t xml:space="preserve">way, the infusion of income from the harvest makes protesting relatively less attractive. This may be because there are </w:t>
+      </w:r>
+      <w:proofErr w:type="gramStart"/>
+      <w:r>
+        <w:rPr>
+          <w:rFonts w:ascii="Times New Roman" w:hAnsi="Times New Roman" w:cs="Times New Roman"/>
+        </w:rPr>
+        <w:t>actually fewer</w:t>
+      </w:r>
+      <w:proofErr w:type="gramEnd"/>
+      <w:r>
+        <w:rPr>
+          <w:rFonts w:ascii="Times New Roman" w:hAnsi="Times New Roman" w:cs="Times New Roman"/>
+        </w:rPr>
+        <w:t xml:space="preserve"> grievances against the government </w:t>
+      </w:r>
+      <w:r>
+        <w:rPr>
+          <w:rFonts w:ascii="Times New Roman" w:hAnsi="Times New Roman" w:cs="Times New Roman"/>
+        </w:rPr>
+        <w:t>when would-be protesters are realizing income</w:t>
+      </w:r>
+      <w:r>
+        <w:rPr>
+          <w:rFonts w:ascii="Times New Roman" w:hAnsi="Times New Roman" w:cs="Times New Roman"/>
+        </w:rPr>
+        <w:t xml:space="preserve">. </w:t>
+      </w:r>
+      <w:r>
+        <w:rPr>
+          <w:rFonts w:ascii="Times New Roman" w:hAnsi="Times New Roman" w:cs="Times New Roman"/>
+        </w:rPr>
+        <w:t xml:space="preserve">It may also be because the </w:t>
+      </w:r>
+      <w:r>
+        <w:rPr>
+          <w:rFonts w:ascii="Times New Roman" w:hAnsi="Times New Roman" w:cs="Times New Roman"/>
+        </w:rPr>
+        <w:t>‘income’ from</w:t>
+      </w:r>
+      <w:r>
+        <w:rPr>
+          <w:rFonts w:ascii="Times New Roman" w:hAnsi="Times New Roman" w:cs="Times New Roman"/>
+        </w:rPr>
+        <w:t xml:space="preserve"> protesting relative to other activities becomes less competitive. </w:t>
+      </w:r>
+      <w:r>
+        <w:rPr>
+          <w:rFonts w:ascii="Times New Roman" w:hAnsi="Times New Roman" w:cs="Times New Roman"/>
+        </w:rPr>
+        <w:t xml:space="preserve">In Indonesia, </w:t>
+      </w:r>
+      <w:r>
+        <w:rPr>
+          <w:rFonts w:ascii="Times New Roman" w:hAnsi="Times New Roman" w:cs="Times New Roman"/>
+        </w:rPr>
+        <w:t>for instance, paid protesting is a longstanding means for political parties</w:t>
+      </w:r>
+      <w:r>
+        <w:rPr>
+          <w:rFonts w:ascii="Times New Roman" w:hAnsi="Times New Roman" w:cs="Times New Roman"/>
+        </w:rPr>
+        <w:t xml:space="preserve"> and </w:t>
+      </w:r>
+      <w:r>
+        <w:rPr>
+          <w:rFonts w:ascii="Times New Roman" w:hAnsi="Times New Roman" w:cs="Times New Roman"/>
+        </w:rPr>
+        <w:t>civil society groups to pressure the government or send a message.</w:t>
+      </w:r>
+      <w:r>
+        <w:rPr>
+          <w:rFonts w:ascii="Times New Roman" w:hAnsi="Times New Roman" w:cs="Times New Roman"/>
+        </w:rPr>
+        <w:t xml:space="preserve"> In many cases, protesters </w:t>
+      </w:r>
+      <w:r>
+        <w:rPr>
+          <w:rFonts w:ascii="Times New Roman" w:hAnsi="Times New Roman" w:cs="Times New Roman"/>
+        </w:rPr>
+        <w:t xml:space="preserve">are provided with a </w:t>
+      </w:r>
+      <w:r>
+        <w:rPr>
+          <w:rFonts w:ascii="Times New Roman" w:hAnsi="Times New Roman" w:cs="Times New Roman"/>
+        </w:rPr>
+        <w:t xml:space="preserve">packed </w:t>
+      </w:r>
+      <w:r>
+        <w:rPr>
+          <w:rFonts w:ascii="Times New Roman" w:hAnsi="Times New Roman" w:cs="Times New Roman"/>
+        </w:rPr>
+        <w:t xml:space="preserve">lunch </w:t>
+      </w:r>
+      <w:r>
+        <w:rPr>
+          <w:rFonts w:ascii="Times New Roman" w:hAnsi="Times New Roman" w:cs="Times New Roman"/>
+        </w:rPr>
+        <w:t xml:space="preserve">(‘nasi </w:t>
+      </w:r>
+      <w:proofErr w:type="spellStart"/>
+      <w:r>
+        <w:rPr>
+          <w:rFonts w:ascii="Times New Roman" w:hAnsi="Times New Roman" w:cs="Times New Roman"/>
+        </w:rPr>
+        <w:t>bungkus</w:t>
+      </w:r>
+      <w:proofErr w:type="spellEnd"/>
+      <w:r>
+        <w:rPr>
+          <w:rFonts w:ascii="Times New Roman" w:hAnsi="Times New Roman" w:cs="Times New Roman"/>
+        </w:rPr>
+        <w:t xml:space="preserve">’ in Indonesian) </w:t>
+      </w:r>
+      <w:r>
+        <w:rPr>
+          <w:rFonts w:ascii="Times New Roman" w:hAnsi="Times New Roman" w:cs="Times New Roman"/>
+        </w:rPr>
+        <w:t xml:space="preserve">and a cash payment (hence the term, the ‘nasi </w:t>
+      </w:r>
+      <w:proofErr w:type="spellStart"/>
+      <w:r>
+        <w:rPr>
+          <w:rFonts w:ascii="Times New Roman" w:hAnsi="Times New Roman" w:cs="Times New Roman"/>
+        </w:rPr>
+        <w:t>bungkus</w:t>
+      </w:r>
+      <w:proofErr w:type="spellEnd"/>
+      <w:r>
+        <w:rPr>
+          <w:rFonts w:ascii="Times New Roman" w:hAnsi="Times New Roman" w:cs="Times New Roman"/>
+        </w:rPr>
+        <w:t xml:space="preserve"> brigade’)</w:t>
+      </w:r>
+      <w:r>
+        <w:rPr>
+          <w:rFonts w:ascii="Times New Roman" w:hAnsi="Times New Roman" w:cs="Times New Roman"/>
+        </w:rPr>
+        <w:t>, and often have only a tenuous interest in the issue at the center o</w:t>
+      </w:r>
+      <w:r>
+        <w:rPr>
+          <w:rFonts w:ascii="Times New Roman" w:hAnsi="Times New Roman" w:cs="Times New Roman"/>
+        </w:rPr>
+        <w:t>f the protest</w:t>
+      </w:r>
+      <w:r>
+        <w:rPr>
+          <w:rFonts w:ascii="Times New Roman" w:hAnsi="Times New Roman" w:cs="Times New Roman"/>
+        </w:rPr>
+        <w:t xml:space="preserve"> (</w:t>
+      </w:r>
+      <w:r>
+        <w:rPr>
+          <w:rFonts w:ascii="Times New Roman" w:hAnsi="Times New Roman" w:cs="Times New Roman"/>
+        </w:rPr>
+        <w:t>Andrews</w:t>
+      </w:r>
+      <w:r>
+        <w:rPr>
+          <w:rFonts w:ascii="Times New Roman" w:hAnsi="Times New Roman" w:cs="Times New Roman"/>
+        </w:rPr>
+        <w:t>,</w:t>
+      </w:r>
+      <w:r>
+        <w:rPr>
+          <w:rFonts w:ascii="Times New Roman" w:hAnsi="Times New Roman" w:cs="Times New Roman"/>
+        </w:rPr>
+        <w:t xml:space="preserve"> 2017</w:t>
+      </w:r>
+      <w:r>
+        <w:rPr>
+          <w:rFonts w:ascii="Times New Roman" w:hAnsi="Times New Roman" w:cs="Times New Roman"/>
+        </w:rPr>
+        <w:t>)</w:t>
+      </w:r>
+      <w:r>
+        <w:rPr>
+          <w:rFonts w:ascii="Times New Roman" w:hAnsi="Times New Roman" w:cs="Times New Roman"/>
+        </w:rPr>
+        <w:t>. Thus,</w:t>
+      </w:r>
+      <w:r>
+        <w:rPr>
+          <w:rFonts w:ascii="Times New Roman" w:hAnsi="Times New Roman" w:cs="Times New Roman"/>
+        </w:rPr>
+        <w:t xml:space="preserve"> protest campaigns may find fewer supporters (paid or not) during the harvest season. </w:t>
       </w:r>
     </w:p>
     <w:p>
@@ -2601,72 +2607,20 @@
         <w:rPr>
           <w:color w:val="2A2A2A"/>
         </w:rPr>
-        <w:t xml:space="preserve">We would also expect protest and riots to decrease during the harvest season relative to the non-harvest season. In the case of Thailand, for instance, there was a spate of </w:t>
-      </w:r>
-      <w:proofErr w:type="gramStart"/>
-      <w:r>
-        <w:rPr>
-          <w:color w:val="2A2A2A"/>
-        </w:rPr>
-        <w:t>protests against</w:t>
-      </w:r>
-      <w:proofErr w:type="gramEnd"/>
-      <w:r>
-        <w:rPr>
-          <w:color w:val="2A2A2A"/>
-        </w:rPr>
-        <w:t xml:space="preserve"> the Thai government by farmers throughout the country in 2014 because of a rice purchasing scheme in which the Thai government was supposed to have paid farmers subsidies for their rice production, but payments were either delayed or non-existent</w:t>
-      </w:r>
-      <w:r>
-        <w:rPr>
-          <w:color w:val="2A2A2A"/>
-        </w:rPr>
-        <w:t xml:space="preserve"> (Mohanty 2012).</w:t>
-      </w:r>
-      <w:r>
-        <w:rPr>
-          <w:color w:val="2A2A2A"/>
-        </w:rPr>
-        <w:t xml:space="preserve"> These protests were largely</w:t>
-      </w:r>
-      <w:r>
-        <w:rPr>
-          <w:i/>
-          <w:iCs/>
-          <w:color w:val="2A2A2A"/>
-        </w:rPr>
-        <w:t xml:space="preserve"> not </w:t>
-      </w:r>
-      <w:r>
-        <w:rPr>
-          <w:color w:val="2A2A2A"/>
-        </w:rPr>
-        <w:t xml:space="preserve">during rice harvest season (which is December in Thailand), but several months later, when farmer’s grievances </w:t>
-      </w:r>
-      <w:r>
-        <w:rPr>
-          <w:color w:val="2A2A2A"/>
-        </w:rPr>
-        <w:t>increased,</w:t>
-      </w:r>
-      <w:r>
-        <w:rPr>
-          <w:color w:val="2A2A2A"/>
-        </w:rPr>
-        <w:t xml:space="preserve"> and the opportunity cost of protesting was lower relative to harvesting. Of interest here is that the Thai farmers’ grievances were against both the government (for not paying the subsidies) and anti-government groups (for supposedly blocking the government from paying the subsidies).</w:t>
+        <w:t>Protests by farmers in Southeast Asia are often designed to pressure the government to increase (or maintain) the prices farmers receive for their products. Both Indonesia and the Philippines have seen pressure campaigns from farmers to maintain or increase the price of rice (through a guaranteed price the government pays to farmers), or to prevent rice imports (to minimize competition that can undercut the domestic price).</w:t>
       </w:r>
       <w:r>
         <w:rPr>
           <w:rStyle w:val="FootnoteReference"/>
           <w:color w:val="2A2A2A"/>
         </w:rPr>
-        <w:footnoteReference w:id="7"/>
+        <w:footnoteReference w:id="6"/>
       </w:r>
       <w:r>
         <w:rPr>
           <w:color w:val="2A2A2A"/>
         </w:rPr>
-        <w:t xml:space="preserve"> The protests were ultimately followed by a military coup against the civilian government in May 2014.</w:t>
+        <w:t xml:space="preserve"> In a logic where protests increase as grievances against the state increase, or as the opportunity cost of protesting decreases relative to harvesting, we would expect higher prices or better harvests to be associated with fewer protests and riots. </w:t>
       </w:r>
     </w:p>
     <w:p>
@@ -2684,26 +2638,79 @@
         <w:rPr>
           <w:color w:val="2A2A2A"/>
         </w:rPr>
-        <w:t xml:space="preserve">Similarly, civilians might protest during the growing season (which is also often a season of hunger as supplies from the previous harvest dwindle) as a means of extracting concessions from the government. In Thailand in July 2019, for example, hundreds of farmers blocked a road </w:t>
-      </w:r>
+        <w:t xml:space="preserve">We would also expect protest and riots to decrease during the harvest season relative to the non-harvest season. In the case of Thailand, for instance, there was a spate of </w:t>
+      </w:r>
+      <w:proofErr w:type="gramStart"/>
       <w:r>
         <w:rPr>
           <w:color w:val="2A2A2A"/>
         </w:rPr>
-        <w:t>to</w:t>
-      </w:r>
+        <w:t>protests against</w:t>
+      </w:r>
+      <w:proofErr w:type="gramEnd"/>
       <w:r>
         <w:rPr>
           <w:color w:val="2A2A2A"/>
         </w:rPr>
-        <w:t xml:space="preserve"> force the government to release irrigation water for their rice paddies during a drought.</w:t>
+        <w:t xml:space="preserve"> the Thai government by farmers throughout the country in 2014 because of a rice purchasing scheme in which the Thai government was supposed to have paid farmers subsidies for their rice production, but payments were either delayed or non-existent</w:t>
+      </w:r>
+      <w:r>
+        <w:rPr>
+          <w:color w:val="2A2A2A"/>
+        </w:rPr>
+        <w:t xml:space="preserve"> (Mohanty 2012).</w:t>
+      </w:r>
+      <w:r>
+        <w:rPr>
+          <w:color w:val="2A2A2A"/>
+        </w:rPr>
+        <w:t xml:space="preserve"> These protests were largely</w:t>
+      </w:r>
+      <w:r>
+        <w:rPr>
+          <w:i/>
+          <w:iCs/>
+          <w:color w:val="2A2A2A"/>
+        </w:rPr>
+        <w:t xml:space="preserve"> not </w:t>
+      </w:r>
+      <w:r>
+        <w:rPr>
+          <w:color w:val="2A2A2A"/>
+        </w:rPr>
+        <w:t xml:space="preserve">during rice harvest season (which is December in Thailand), but several months later, when farmer’s grievances </w:t>
+      </w:r>
+      <w:r>
+        <w:rPr>
+          <w:color w:val="2A2A2A"/>
+        </w:rPr>
+        <w:t>increased,</w:t>
+      </w:r>
+      <w:r>
+        <w:rPr>
+          <w:color w:val="2A2A2A"/>
+        </w:rPr>
+        <w:t xml:space="preserve"> and the opportunity cost of protesting was lower relative to harvesting. Of interest here is that the Thai farmers’ grievances were against both the </w:t>
+      </w:r>
+      <w:r>
+        <w:rPr>
+          <w:color w:val="2A2A2A"/>
+        </w:rPr>
+        <w:lastRenderedPageBreak/>
+        <w:t>government (for not paying the subsidies) and anti-government groups (for supposedly blocking the government from paying the subsidies).</w:t>
       </w:r>
       <w:r>
         <w:rPr>
           <w:rStyle w:val="FootnoteReference"/>
           <w:color w:val="2A2A2A"/>
         </w:rPr>
-        <w:footnoteReference w:id="8"/>
+        <w:footnoteReference w:id="7"/>
+      </w:r>
+      <w:r>
+        <w:rPr>
+          <w:color w:val="2A2A2A"/>
+        </w:rPr>
+        <w:t xml:space="preserve"> The protests were ultimately followed by a military coup against the civilian government in May 2014.</w:t>
       </w:r>
     </w:p>
     <w:p>
@@ -2717,6 +2724,43 @@
           <w:color w:val="2A2A2A"/>
         </w:rPr>
       </w:pPr>
+      <w:r>
+        <w:rPr>
+          <w:color w:val="2A2A2A"/>
+        </w:rPr>
+        <w:t xml:space="preserve">Similarly, civilians might protest during the growing season (which is also often a season of hunger as supplies from the previous harvest dwindle) as a means of extracting concessions from the government. In Thailand in July 2019, for example, hundreds of farmers blocked a road </w:t>
+      </w:r>
+      <w:r>
+        <w:rPr>
+          <w:color w:val="2A2A2A"/>
+        </w:rPr>
+        <w:t>to</w:t>
+      </w:r>
+      <w:r>
+        <w:rPr>
+          <w:color w:val="2A2A2A"/>
+        </w:rPr>
+        <w:t xml:space="preserve"> force the government to release irrigation water for their rice paddies during a drought.</w:t>
+      </w:r>
+      <w:r>
+        <w:rPr>
+          <w:rStyle w:val="FootnoteReference"/>
+          <w:color w:val="2A2A2A"/>
+        </w:rPr>
+        <w:footnoteReference w:id="8"/>
+      </w:r>
+    </w:p>
+    <w:p>
+      <w:pPr>
+        <w:pStyle w:val="chapter-para"/>
+        <w:shd w:val="clear" w:color="auto" w:fill="FFFFFF"/>
+        <w:spacing w:before="0" w:beforeAutospacing="0" w:after="120" w:afterAutospacing="0" w:line="360" w:lineRule="auto"/>
+        <w:ind w:firstLine="360"/>
+        <w:textAlignment w:val="baseline"/>
+        <w:rPr>
+          <w:color w:val="2A2A2A"/>
+        </w:rPr>
+      </w:pPr>
     </w:p>
     <w:p>
       <w:pPr>
@@ -2733,7 +2777,6 @@
           <w:b/>
           <w:bCs/>
         </w:rPr>
-        <w:lastRenderedPageBreak/>
         <w:t>3</w:t>
       </w:r>
       <w:r>
@@ -2917,6 +2960,7 @@
         <w:rPr>
           <w:rFonts w:ascii="Times New Roman" w:hAnsi="Times New Roman" w:cs="Times New Roman"/>
         </w:rPr>
+        <w:lastRenderedPageBreak/>
         <w:t xml:space="preserve">The study period, which ranges from 2010 to 2021, covers a total of nearly 60 thousand incidents observed across seven countries. This excludes incidents with the geo-precision code 3 in the database (approximately 2.5 percent of the data), as the exact locations of such incidents are unknown and they are arbitrarily attributed to the nearest known site, typically a provincial capital. Figure 1 illustrates the geographical distribution of these incidents aggregated at the one-degree cell level. Together with the conflict incidents, the figure also features a selected set of large cities in the region. The data on cities were obtained from the World Cities Database available at </w:t>
       </w:r>
       <w:hyperlink r:id="rId9" w:history="1">
@@ -2963,7 +3007,6 @@
           <w:rFonts w:ascii="Times New Roman" w:hAnsi="Times New Roman" w:cs="Times New Roman"/>
           <w:noProof/>
         </w:rPr>
-        <w:lastRenderedPageBreak/>
         <w:drawing>
           <wp:inline distT="0" distB="0" distL="0" distR="0" wp14:anchorId="4D3CACF7" wp14:editId="6FB4C253">
             <wp:extent cx="5403276" cy="4572000"/>
@@ -3040,6 +3083,7 @@
           <w:sz w:val="20"/>
           <w:szCs w:val="20"/>
         </w:rPr>
+        <w:lastRenderedPageBreak/>
         <w:t xml:space="preserve">Note: The conflict data are for Cambodia, Indonesia (2015 – 2021), Malaysia (2018 – 2021), Myanmar, Philippines (2016 – 2021), Thailand, and Vietnam. The size of the dots is proportional to the incidents in a cell, ranging from 1 to 5605 (the southernmost cell of Thailand). The presented cities are the largest, in terms of population, of those with geographic centroid within a one-degree cell. When multiple cities fall within a cell, the largest of these cities is presented. Specifically, featured are the cities with population of more than 0.5 million that fall in the grid cell with aggregated city population of more than 2 million. This rule is arbitrary, and is only used for illustrative purposes, that is, to ensure that a manageable number of cities are presented on the map. </w:t>
       </w:r>
     </w:p>
@@ -3165,14 +3209,7 @@
         <w:rPr>
           <w:rFonts w:ascii="Times New Roman" w:hAnsi="Times New Roman" w:cs="Times New Roman"/>
         </w:rPr>
-        <w:t xml:space="preserve">We define the midpoint of the </w:t>
-      </w:r>
-      <w:r>
-        <w:rPr>
-          <w:rFonts w:ascii="Times New Roman" w:hAnsi="Times New Roman" w:cs="Times New Roman"/>
-        </w:rPr>
-        <w:lastRenderedPageBreak/>
-        <w:t xml:space="preserve">harvest season as the </w:t>
+        <w:t xml:space="preserve">We define the midpoint of the harvest season as the </w:t>
       </w:r>
       <w:r>
         <w:rPr>
@@ -3228,6 +3265,7 @@
           <w:rFonts w:ascii="Times New Roman" w:hAnsi="Times New Roman" w:cs="Times New Roman"/>
           <w:noProof/>
         </w:rPr>
+        <w:lastRenderedPageBreak/>
         <w:drawing>
           <wp:inline distT="0" distB="0" distL="0" distR="0" wp14:anchorId="6CD2D984" wp14:editId="07057B86">
             <wp:extent cx="5403276" cy="4572000"/>
@@ -3424,7 +3462,6 @@
           <w:b/>
           <w:bCs/>
         </w:rPr>
-        <w:lastRenderedPageBreak/>
         <w:t xml:space="preserve">Table </w:t>
       </w:r>
       <w:r>
@@ -6185,7 +6222,6 @@
         <w:rPr>
           <w:rFonts w:ascii="Times New Roman" w:hAnsi="Times New Roman" w:cs="Times New Roman"/>
         </w:rPr>
-        <w:lastRenderedPageBreak/>
         <w:t>The estimated coefficient</w:t>
       </w:r>
       <w:r>
@@ -6338,7 +6374,14 @@
         <w:rPr>
           <w:rFonts w:ascii="Times New Roman" w:hAnsi="Times New Roman" w:cs="Times New Roman"/>
         </w:rPr>
-        <w:t xml:space="preserve">on incidents of social unrest or civil conflict in a hypothetical location with 100 percent cropland. A positive value of the coefficient implies that </w:t>
+        <w:t xml:space="preserve">on incidents of social unrest or civil conflict in a hypothetical location with 100 percent cropland. A positive </w:t>
+      </w:r>
+      <w:r>
+        <w:rPr>
+          <w:rFonts w:ascii="Times New Roman" w:hAnsi="Times New Roman" w:cs="Times New Roman"/>
+        </w:rPr>
+        <w:lastRenderedPageBreak/>
+        <w:t xml:space="preserve">value of the coefficient implies that </w:t>
       </w:r>
       <w:r>
         <w:rPr>
@@ -6562,7 +6605,6 @@
           <w:b/>
           <w:bCs/>
         </w:rPr>
-        <w:lastRenderedPageBreak/>
         <w:t xml:space="preserve">Table </w:t>
       </w:r>
       <w:r>
@@ -9623,7 +9665,6 @@
           <w:b/>
           <w:bCs/>
         </w:rPr>
-        <w:lastRenderedPageBreak/>
         <w:t xml:space="preserve">Table </w:t>
       </w:r>
       <w:r>
@@ -41752,15 +41793,7 @@
           <w:sz w:val="20"/>
           <w:szCs w:val="20"/>
         </w:rPr>
-        <w:t xml:space="preserve">: “On 22 November 2022, in </w:t>
-      </w:r>
-      <w:r>
-        <w:rPr>
-          <w:rFonts w:ascii="Times New Roman" w:hAnsi="Times New Roman" w:cs="Times New Roman"/>
-          <w:sz w:val="20"/>
-          <w:szCs w:val="20"/>
-        </w:rPr>
-        <w:t>Zar Haw village (Gangaw township, Gangaw district, Magway region), the Myanmar military IB-50 shot dead a villager in the head during the raid. The military also shot dead two other villagers who were harvesting rice in the paddy fields for unknown reasons.”</w:t>
+        <w:t>: “On 22 November 2022, in Zar Haw village (Gangaw township, Gangaw district, Magway region), the Myanmar military IB-50 shot dead a villager in the head during the raid. The military also shot dead two other villagers who were harvesting rice in the paddy fields for unknown reasons.”</w:t>
       </w:r>
     </w:p>
   </w:footnote>
@@ -41808,15 +41841,7 @@
           <w:sz w:val="20"/>
           <w:szCs w:val="20"/>
         </w:rPr>
-        <w:t xml:space="preserve">: “On 4 November 2021, west of </w:t>
-      </w:r>
-      <w:r>
-        <w:rPr>
-          <w:rFonts w:ascii="Times New Roman" w:hAnsi="Times New Roman" w:cs="Times New Roman"/>
-          <w:sz w:val="20"/>
-          <w:szCs w:val="20"/>
-        </w:rPr>
-        <w:t>Pekon township (Taunggyi district, Shan-South), military troops clashed with the joint forces of Pekon PDF, Moebye PDF, Loikaw PDF, Demoso PDF, the KNDF and the Karenni Army. Military troops fired artillery and torched, looted a nearby village and burned harvested rice in paddy fields according to Pekon PDF. At least 20 military troops were killed and a resistance fighter was injured.”</w:t>
+        <w:t>: “On 4 November 2021, west of Pekon township (Taunggyi district, Shan-South), military troops clashed with the joint forces of Pekon PDF, Moebye PDF, Loikaw PDF, Demoso PDF, the KNDF and the Karenni Army. Military troops fired artillery and torched, looted a nearby village and burned harvested rice in paddy fields according to Pekon PDF. At least 20 military troops were killed and a resistance fighter was injured.”</w:t>
       </w:r>
     </w:p>
   </w:footnote>
@@ -41862,15 +41887,7 @@
           <w:sz w:val="20"/>
           <w:szCs w:val="20"/>
         </w:rPr>
-        <w:t>: “On 11 November 2022, between Aye Ka Bar and Bay La Maing villages (coded as Aye Ka Bar) (</w:t>
-      </w:r>
-      <w:r>
-        <w:rPr>
-          <w:rFonts w:ascii="Times New Roman" w:hAnsi="Times New Roman" w:cs="Times New Roman"/>
-          <w:sz w:val="20"/>
-          <w:szCs w:val="20"/>
-        </w:rPr>
-        <w:t>Thanbyuzayat township, Mawlamyine district, Mon state), Mon State Mount Taungnyo People Guerrilla Force ambushed a convoy of three military vehicles carrying rice at about 7 am. One military solider was killed and two others were injured.</w:t>
+        <w:t>: “On 11 November 2022, between Aye Ka Bar and Bay La Maing villages (coded as Aye Ka Bar) (Thanbyuzayat township, Mawlamyine district, Mon state), Mon State Mount Taungnyo People Guerrilla Force ambushed a convoy of three military vehicles carrying rice at about 7 am. One military solider was killed and two others were injured.</w:t>
       </w:r>
     </w:p>
   </w:footnote>
@@ -41916,15 +41933,7 @@
           <w:sz w:val="20"/>
           <w:szCs w:val="20"/>
         </w:rPr>
-        <w:t xml:space="preserve">: “On 27 June 2022, in </w:t>
-      </w:r>
-      <w:r>
-        <w:rPr>
-          <w:rFonts w:ascii="Times New Roman" w:hAnsi="Times New Roman" w:cs="Times New Roman"/>
-          <w:sz w:val="20"/>
-          <w:szCs w:val="20"/>
-        </w:rPr>
-        <w:t>Kyunhla town (Kyunhla township, Kanbalu district, Sagaing region), Pyu Saw Htee members detained and killed a 40-year-old rice mill owner from Pi Tauk Pin village, Kanbalu township when he traveled to the Kyunhla town with a companion to buy equipment for his rice mill. The Pyu Saw Htee members seized 1.5 million Kyats, 2 mobile phones and 1 motorcycle from them. It was reported that the rice mill owner was shot dead as he tried to run away near a quarry outside the town. His companion escaped.”</w:t>
+        <w:t>: “On 27 June 2022, in Kyunhla town (Kyunhla township, Kanbalu district, Sagaing region), Pyu Saw Htee members detained and killed a 40-year-old rice mill owner from Pi Tauk Pin village, Kanbalu township when he traveled to the Kyunhla town with a companion to buy equipment for his rice mill. The Pyu Saw Htee members seized 1.5 million Kyats, 2 mobile phones and 1 motorcycle from them. It was reported that the rice mill owner was shot dead as he tried to run away near a quarry outside the town. His companion escaped.”</w:t>
       </w:r>
     </w:p>
   </w:footnote>
@@ -42040,15 +42049,7 @@
           <w:sz w:val="20"/>
           <w:szCs w:val="20"/>
         </w:rPr>
-        <w:t xml:space="preserve">: “On 22 January 2018, in </w:t>
-      </w:r>
-      <w:r>
-        <w:rPr>
-          <w:rFonts w:ascii="Times New Roman" w:hAnsi="Times New Roman" w:cs="Times New Roman"/>
-          <w:sz w:val="20"/>
-          <w:szCs w:val="20"/>
-        </w:rPr>
-        <w:t>Sukolilo, hundreds of farmers staged a rally to protest against the government's plan to import rice, stating that it will lower local rice prices.”</w:t>
+        <w:t>: “On 22 January 2018, in Sukolilo, hundreds of farmers staged a rally to protest against the government's plan to import rice, stating that it will lower local rice prices.”</w:t>
       </w:r>
     </w:p>
   </w:footnote>
@@ -42112,15 +42113,7 @@
           <w:sz w:val="20"/>
           <w:szCs w:val="20"/>
         </w:rPr>
-        <w:t xml:space="preserve">Farmers in the province of Phichit staged a </w:t>
-      </w:r>
-      <w:r>
-        <w:rPr>
-          <w:rFonts w:ascii="Times New Roman" w:hAnsi="Times New Roman" w:cs="Times New Roman"/>
-          <w:sz w:val="20"/>
-          <w:szCs w:val="20"/>
-        </w:rPr>
-        <w:t>protest against the anti-government movement, blasting its attempt to block the government's efforts to secure funds for the rice pledging program. Hundreds of farmers gathered at a major intersection to express their opposition to the People's Democracy Reform Committee (PDRC), who they believed have been blocking the government's attempt to pay rice farmers for rice pledged under the pledging program.”</w:t>
+        <w:t>Farmers in the province of Phichit staged a protest against the anti-government movement, blasting its attempt to block the government's efforts to secure funds for the rice pledging program. Hundreds of farmers gathered at a major intersection to express their opposition to the People's Democracy Reform Committee (PDRC), who they believed have been blocking the government's attempt to pay rice farmers for rice pledged under the pledging program.”</w:t>
       </w:r>
     </w:p>
   </w:footnote>
@@ -42149,15 +42142,7 @@
           <w:sz w:val="20"/>
           <w:szCs w:val="20"/>
         </w:rPr>
-        <w:t xml:space="preserve"> ACLED: On 19 July 2019, approximately 150 farmers gathered at a dam in Moo 13, </w:t>
-      </w:r>
-      <w:r>
-        <w:rPr>
-          <w:rFonts w:ascii="Times New Roman" w:hAnsi="Times New Roman" w:cs="Times New Roman"/>
-          <w:sz w:val="20"/>
-          <w:szCs w:val="20"/>
-        </w:rPr>
-        <w:t>tambon Thep Nakhon, Mueang Kamphaeng Phet of Kamphaeng Phet province, Thailand. They demanded the Irrigation Department release some water into their rice field to ease the effect of the draught. After having waited for a long time to negotiate with an officer, they blocked the road. [size=150]</w:t>
+        <w:t xml:space="preserve"> ACLED: On 19 July 2019, approximately 150 farmers gathered at a dam in Moo 13, tambon Thep Nakhon, Mueang Kamphaeng Phet of Kamphaeng Phet province, Thailand. They demanded the Irrigation Department release some water into their rice field to ease the effect of the draught. After having waited for a long time to negotiate with an officer, they blocked the road. [size=150]</w:t>
       </w:r>
     </w:p>
   </w:footnote>

</xml_diff>

<commit_message>
updated draft and some papers
</commit_message>
<xml_diff>
--- a/Paper/SEAConflict.docx
+++ b/Paper/SEAConflict.docx
@@ -343,7 +343,127 @@
         <w:rPr>
           <w:rFonts w:ascii="Times New Roman" w:hAnsi="Times New Roman" w:cs="Times New Roman"/>
         </w:rPr>
-        <w:t>In lower–income economies, a small change in people’s well-being may trigger a whole range of behavioral responses, some of which may be unlawful and possibly violent. Where institutions are weak, in particular, social conflict can be linked to changes in people’s income (e.g., Smith, 2014; Hendrix and Haggard, 2015). Protests, riots, and violence against civilians are expected in cities that not only are populous areas but also where the state administration—the key target of protesters—is located. Social conflict is not just an urban phenomenon, however. In rural areas, which often constitute the larger share of territories where the state capacity is limited, changes in income and employment can result in conflict. Indeed, empirical evidence points to a strong linkage between crop yields and conflict (</w:t>
+        <w:t xml:space="preserve">In lower–income economies, a small change in people’s well-being may trigger a range of behavioral responses, some of which may be unlawful and possibly violent. </w:t>
+      </w:r>
+      <w:r>
+        <w:rPr>
+          <w:rFonts w:ascii="Times New Roman" w:hAnsi="Times New Roman" w:cs="Times New Roman"/>
+        </w:rPr>
+        <w:t>While p</w:t>
+      </w:r>
+      <w:r>
+        <w:rPr>
+          <w:rFonts w:ascii="Times New Roman" w:hAnsi="Times New Roman" w:cs="Times New Roman"/>
+        </w:rPr>
+        <w:t xml:space="preserve">rotests, riots, and violence against civilians </w:t>
+      </w:r>
+      <w:r>
+        <w:rPr>
+          <w:rFonts w:ascii="Times New Roman" w:hAnsi="Times New Roman" w:cs="Times New Roman"/>
+        </w:rPr>
+        <w:t>happen</w:t>
+      </w:r>
+      <w:r>
+        <w:rPr>
+          <w:rFonts w:ascii="Times New Roman" w:hAnsi="Times New Roman" w:cs="Times New Roman"/>
+        </w:rPr>
+        <w:t xml:space="preserve"> in cities that not only are populous areas but also where the state administration—the key target of protesters—is located</w:t>
+      </w:r>
+      <w:r>
+        <w:rPr>
+          <w:rFonts w:ascii="Times New Roman" w:hAnsi="Times New Roman" w:cs="Times New Roman"/>
+        </w:rPr>
+        <w:t xml:space="preserve"> (e.g., </w:t>
+      </w:r>
+      <w:r>
+        <w:rPr>
+          <w:rFonts w:ascii="Times New Roman" w:hAnsi="Times New Roman" w:cs="Times New Roman"/>
+        </w:rPr>
+        <w:t>Smith, 2014</w:t>
+      </w:r>
+      <w:r>
+        <w:rPr>
+          <w:rFonts w:ascii="Times New Roman" w:hAnsi="Times New Roman" w:cs="Times New Roman"/>
+        </w:rPr>
+        <w:t xml:space="preserve">; </w:t>
+      </w:r>
+      <w:r>
+        <w:rPr>
+          <w:rFonts w:ascii="Times New Roman" w:hAnsi="Times New Roman" w:cs="Times New Roman"/>
+        </w:rPr>
+        <w:t>Hendrix and Haggard, 2015</w:t>
+      </w:r>
+      <w:r>
+        <w:rPr>
+          <w:rFonts w:ascii="Times New Roman" w:hAnsi="Times New Roman" w:cs="Times New Roman"/>
+        </w:rPr>
+        <w:t>),</w:t>
+      </w:r>
+      <w:r>
+        <w:rPr>
+          <w:rFonts w:ascii="Times New Roman" w:hAnsi="Times New Roman" w:cs="Times New Roman"/>
+        </w:rPr>
+        <w:t xml:space="preserve"> </w:t>
+      </w:r>
+      <w:r>
+        <w:rPr>
+          <w:rFonts w:ascii="Times New Roman" w:hAnsi="Times New Roman" w:cs="Times New Roman"/>
+        </w:rPr>
+        <w:t>s</w:t>
+      </w:r>
+      <w:r>
+        <w:rPr>
+          <w:rFonts w:ascii="Times New Roman" w:hAnsi="Times New Roman" w:cs="Times New Roman"/>
+        </w:rPr>
+        <w:t>ocial conflict is not just an urban phenomenon. In rural areas, which often constitute the larger share of territories where the state capacity is limited, changes in income and employment can result in conflict</w:t>
+      </w:r>
+      <w:r>
+        <w:rPr>
+          <w:rFonts w:ascii="Times New Roman" w:hAnsi="Times New Roman" w:cs="Times New Roman"/>
+        </w:rPr>
+        <w:t xml:space="preserve"> and violence (e.g., </w:t>
+      </w:r>
+      <w:r>
+        <w:rPr>
+          <w:rFonts w:ascii="Times New Roman" w:hAnsi="Times New Roman" w:cs="Times New Roman"/>
+        </w:rPr>
+        <w:t>McGuirk and Burke, 2020</w:t>
+      </w:r>
+      <w:r>
+        <w:rPr>
+          <w:rFonts w:ascii="Times New Roman" w:hAnsi="Times New Roman" w:cs="Times New Roman"/>
+        </w:rPr>
+        <w:t xml:space="preserve">; Ubilava et al, 2022; </w:t>
+      </w:r>
+      <w:r>
+        <w:rPr>
+          <w:rFonts w:ascii="Times New Roman" w:hAnsi="Times New Roman" w:cs="Times New Roman"/>
+        </w:rPr>
+        <w:t>Guardado and Pennings, 2023</w:t>
+      </w:r>
+      <w:r>
+        <w:rPr>
+          <w:rFonts w:ascii="Times New Roman" w:hAnsi="Times New Roman" w:cs="Times New Roman"/>
+        </w:rPr>
+        <w:t>)</w:t>
+      </w:r>
+      <w:r>
+        <w:rPr>
+          <w:rFonts w:ascii="Times New Roman" w:hAnsi="Times New Roman" w:cs="Times New Roman"/>
+        </w:rPr>
+        <w:t xml:space="preserve">. Indeed, </w:t>
+      </w:r>
+      <w:r>
+        <w:rPr>
+          <w:rFonts w:ascii="Times New Roman" w:hAnsi="Times New Roman" w:cs="Times New Roman"/>
+        </w:rPr>
+        <w:t xml:space="preserve">mounting </w:t>
+      </w:r>
+      <w:r>
+        <w:rPr>
+          <w:rFonts w:ascii="Times New Roman" w:hAnsi="Times New Roman" w:cs="Times New Roman"/>
+        </w:rPr>
+        <w:t>empirical evidence points to a strong linkage between crop yields and conflict (</w:t>
       </w:r>
       <w:proofErr w:type="spellStart"/>
       <w:r>
@@ -385,63 +505,35 @@
         <w:rPr>
           <w:rFonts w:ascii="Times New Roman" w:hAnsi="Times New Roman" w:cs="Times New Roman"/>
         </w:rPr>
-        <w:t xml:space="preserve"> et al. 2015; Koren, 2018; </w:t>
+        <w:t xml:space="preserve"> et al. 2015; Koren, 2018; Vestby, 2019), and, somewhat less unequivocally, between commodity price shocks and conflict (Dube and Vargas, 2013; </w:t>
       </w:r>
       <w:proofErr w:type="spellStart"/>
       <w:r>
         <w:rPr>
           <w:rFonts w:ascii="Times New Roman" w:hAnsi="Times New Roman" w:cs="Times New Roman"/>
         </w:rPr>
-        <w:t>Vestby</w:t>
+        <w:t>Maystadt</w:t>
       </w:r>
       <w:proofErr w:type="spellEnd"/>
       <w:r>
         <w:rPr>
           <w:rFonts w:ascii="Times New Roman" w:hAnsi="Times New Roman" w:cs="Times New Roman"/>
         </w:rPr>
-        <w:t xml:space="preserve">, 2019), and, somewhat less unequivocally, between commodity price shocks and conflict (Dube and Vargas, 2013; </w:t>
+        <w:t xml:space="preserve"> and Ecker, 2014; Raleigh et al. 2015; Berman and Couttenier, 2015; </w:t>
       </w:r>
       <w:proofErr w:type="spellStart"/>
       <w:r>
         <w:rPr>
           <w:rFonts w:ascii="Times New Roman" w:hAnsi="Times New Roman" w:cs="Times New Roman"/>
         </w:rPr>
-        <w:t>Maystadt</w:t>
+        <w:t>Crost</w:t>
       </w:r>
       <w:proofErr w:type="spellEnd"/>
       <w:r>
         <w:rPr>
           <w:rFonts w:ascii="Times New Roman" w:hAnsi="Times New Roman" w:cs="Times New Roman"/>
         </w:rPr>
-        <w:t xml:space="preserve"> and Ecker, 2014; Raleigh et al. 2015; Berman and Couttenier, 2015; </w:t>
-      </w:r>
-      <w:proofErr w:type="spellStart"/>
-      <w:r>
-        <w:rPr>
-          <w:rFonts w:ascii="Times New Roman" w:hAnsi="Times New Roman" w:cs="Times New Roman"/>
-        </w:rPr>
-        <w:t>Crost</w:t>
-      </w:r>
-      <w:proofErr w:type="spellEnd"/>
-      <w:r>
-        <w:rPr>
-          <w:rFonts w:ascii="Times New Roman" w:hAnsi="Times New Roman" w:cs="Times New Roman"/>
-        </w:rPr>
-        <w:t xml:space="preserve"> and </w:t>
-      </w:r>
-      <w:proofErr w:type="spellStart"/>
-      <w:r>
-        <w:rPr>
-          <w:rFonts w:ascii="Times New Roman" w:hAnsi="Times New Roman" w:cs="Times New Roman"/>
-        </w:rPr>
-        <w:t>Felter</w:t>
-      </w:r>
-      <w:proofErr w:type="spellEnd"/>
-      <w:r>
-        <w:rPr>
-          <w:rFonts w:ascii="Times New Roman" w:hAnsi="Times New Roman" w:cs="Times New Roman"/>
-        </w:rPr>
-        <w:t xml:space="preserve">, 2020; Ubilava et al, 2022). </w:t>
+        <w:t xml:space="preserve"> and Felter, 2020). </w:t>
       </w:r>
     </w:p>
     <w:p>
@@ -456,7 +548,7 @@
         <w:rPr>
           <w:rFonts w:ascii="Times New Roman" w:hAnsi="Times New Roman" w:cs="Times New Roman"/>
         </w:rPr>
-        <w:t xml:space="preserve">This paper addresses the question of whether agricultural shocks, manifested through seasonal employment and income, lead to social conflict. The potential linkage can be reduced to a couple of theories. One such theory is that of </w:t>
+        <w:t xml:space="preserve">This paper addresses the question of whether agricultural shocks, manifested through seasonal employment and income, lead to social conflict. The linkage can be reduced to a couple of theories. One such theory is that of </w:t>
       </w:r>
       <w:r>
         <w:rPr>
@@ -470,7 +562,69 @@
         <w:rPr>
           <w:rFonts w:ascii="Times New Roman" w:hAnsi="Times New Roman" w:cs="Times New Roman"/>
         </w:rPr>
-        <w:t xml:space="preserve">, which suggests that people protest the deterioration of their well-being, relative to others or to their own past. A food crisis caused by reduced availability of affordability of food items, for example, can be a factor in such conflict. Another theory is </w:t>
+        <w:t>, which suggests that people protest the deterioration of their well-being, relative to others or to their own past</w:t>
+      </w:r>
+      <w:r>
+        <w:rPr>
+          <w:rFonts w:ascii="Times New Roman" w:hAnsi="Times New Roman" w:cs="Times New Roman"/>
+        </w:rPr>
+        <w:t xml:space="preserve"> (e.g., </w:t>
+      </w:r>
+      <w:r>
+        <w:rPr>
+          <w:rFonts w:ascii="Times New Roman" w:hAnsi="Times New Roman" w:cs="Times New Roman"/>
+        </w:rPr>
+        <w:t>Hendrix and Haggard, 2015</w:t>
+      </w:r>
+      <w:r>
+        <w:rPr>
+          <w:rFonts w:ascii="Times New Roman" w:hAnsi="Times New Roman" w:cs="Times New Roman"/>
+        </w:rPr>
+        <w:t xml:space="preserve">; </w:t>
+      </w:r>
+      <w:r>
+        <w:rPr>
+          <w:rFonts w:ascii="Times New Roman" w:hAnsi="Times New Roman" w:cs="Times New Roman"/>
+        </w:rPr>
+        <w:t xml:space="preserve">de Winne </w:t>
+      </w:r>
+      <w:r>
+        <w:rPr>
+          <w:rFonts w:ascii="Times New Roman" w:hAnsi="Times New Roman" w:cs="Times New Roman"/>
+        </w:rPr>
+        <w:t>and</w:t>
+      </w:r>
+      <w:r>
+        <w:rPr>
+          <w:rFonts w:ascii="Times New Roman" w:hAnsi="Times New Roman" w:cs="Times New Roman"/>
+        </w:rPr>
+        <w:t xml:space="preserve"> </w:t>
+      </w:r>
+      <w:proofErr w:type="spellStart"/>
+      <w:r>
+        <w:rPr>
+          <w:rFonts w:ascii="Times New Roman" w:hAnsi="Times New Roman" w:cs="Times New Roman"/>
+        </w:rPr>
+        <w:t>Peersman</w:t>
+      </w:r>
+      <w:proofErr w:type="spellEnd"/>
+      <w:r>
+        <w:rPr>
+          <w:rFonts w:ascii="Times New Roman" w:hAnsi="Times New Roman" w:cs="Times New Roman"/>
+        </w:rPr>
+        <w:t>, 2021</w:t>
+      </w:r>
+      <w:r>
+        <w:rPr>
+          <w:rFonts w:ascii="Times New Roman" w:hAnsi="Times New Roman" w:cs="Times New Roman"/>
+        </w:rPr>
+        <w:t>)</w:t>
+      </w:r>
+      <w:r>
+        <w:rPr>
+          <w:rFonts w:ascii="Times New Roman" w:hAnsi="Times New Roman" w:cs="Times New Roman"/>
+        </w:rPr>
+        <w:t xml:space="preserve">. A food crisis caused by reduced availability of affordability of food items, for example, can be a factor in such conflict. Another theory is </w:t>
       </w:r>
       <w:r>
         <w:rPr>
@@ -484,21 +638,7 @@
         <w:rPr>
           <w:rFonts w:ascii="Times New Roman" w:hAnsi="Times New Roman" w:cs="Times New Roman"/>
         </w:rPr>
-        <w:t xml:space="preserve">, which suggests that perpetrators are more likely to engage in conflict when there is more at stake. That is, an increase in farm income, e.g., after a good harvest season, or when the commodity prices are high, increases the value of spoils to be appropriated, which can amplify violence (Koren and </w:t>
-      </w:r>
-      <w:proofErr w:type="spellStart"/>
-      <w:r>
-        <w:rPr>
-          <w:rFonts w:ascii="Times New Roman" w:hAnsi="Times New Roman" w:cs="Times New Roman"/>
-        </w:rPr>
-        <w:t>Bagozzi</w:t>
-      </w:r>
-      <w:proofErr w:type="spellEnd"/>
-      <w:r>
-        <w:rPr>
-          <w:rFonts w:ascii="Times New Roman" w:hAnsi="Times New Roman" w:cs="Times New Roman"/>
-        </w:rPr>
-        <w:t xml:space="preserve">, 2017; McGuirk and Burke, 2020). </w:t>
+        <w:t xml:space="preserve">, which suggests that perpetrators are more likely to engage in conflict when there is more at stake. That is, an increase in farm income, e.g., after a good harvest season, or when the commodity prices are high, increases the value of spoils to be appropriated, which can amplify violence (Koren and Bagozzi, 2017; McGuirk and Burke, 2020). </w:t>
       </w:r>
     </w:p>
     <w:p>
@@ -603,70 +743,26 @@
         <w:rPr>
           <w:rFonts w:ascii="Times New Roman" w:hAnsi="Times New Roman" w:cs="Times New Roman"/>
         </w:rPr>
-        <w:t xml:space="preserve"> been primarily portrayed as a person’s choice of the less peaceful ways of generating income, when the lawful alternatives such as farming don’t pay enough (e.g., after a bad crop year, or a drop in commodity prices). To that end, the opportunity cost of fighting is seen as an increasing function of income—a negative income shock leading to more violence (Collier and </w:t>
-      </w:r>
-      <w:proofErr w:type="spellStart"/>
-      <w:r>
-        <w:rPr>
-          <w:rFonts w:ascii="Times New Roman" w:hAnsi="Times New Roman" w:cs="Times New Roman"/>
-        </w:rPr>
-        <w:t>Hoeffler</w:t>
-      </w:r>
-      <w:proofErr w:type="spellEnd"/>
-      <w:r>
-        <w:rPr>
-          <w:rFonts w:ascii="Times New Roman" w:hAnsi="Times New Roman" w:cs="Times New Roman"/>
-        </w:rPr>
-        <w:t xml:space="preserve">, </w:t>
+        <w:t xml:space="preserve"> been primarily portrayed as a person’s choice of the less peaceful ways of generating income, when the lawful alternatives such as farming don’t pay enough (e.g., after a bad crop year, or a drop in commodity prices). To that end, the opportunity cost of fighting is seen as an increasing </w:t>
       </w:r>
       <w:r>
         <w:rPr>
           <w:rFonts w:ascii="Times New Roman" w:hAnsi="Times New Roman" w:cs="Times New Roman"/>
         </w:rPr>
         <w:lastRenderedPageBreak/>
-        <w:t xml:space="preserve">1998; </w:t>
-      </w:r>
-      <w:proofErr w:type="spellStart"/>
-      <w:r>
-        <w:rPr>
-          <w:rFonts w:ascii="Times New Roman" w:hAnsi="Times New Roman" w:cs="Times New Roman"/>
-        </w:rPr>
-        <w:t>Fjelde</w:t>
-      </w:r>
-      <w:proofErr w:type="spellEnd"/>
-      <w:r>
-        <w:rPr>
-          <w:rFonts w:ascii="Times New Roman" w:hAnsi="Times New Roman" w:cs="Times New Roman"/>
-        </w:rPr>
-        <w:t>, 2015). This alludes to a relatively long-term commitment to a conflict, however. A shorter-term manifestation of the opportunity cost mechanism would be instances when people engage in a social conflict, such as protests and riots when their value of time is relatively low. In the agricultural sector, this would be the period during the year when people are not actively farming (</w:t>
-      </w:r>
-      <w:proofErr w:type="spellStart"/>
-      <w:r>
-        <w:rPr>
-          <w:rFonts w:ascii="Times New Roman" w:hAnsi="Times New Roman" w:cs="Times New Roman"/>
-        </w:rPr>
-        <w:t>Guardado</w:t>
-      </w:r>
-      <w:proofErr w:type="spellEnd"/>
-      <w:r>
-        <w:rPr>
-          <w:rFonts w:ascii="Times New Roman" w:hAnsi="Times New Roman" w:cs="Times New Roman"/>
-        </w:rPr>
-        <w:t xml:space="preserve"> and </w:t>
-      </w:r>
-      <w:proofErr w:type="spellStart"/>
-      <w:r>
-        <w:rPr>
-          <w:rFonts w:ascii="Times New Roman" w:hAnsi="Times New Roman" w:cs="Times New Roman"/>
-        </w:rPr>
-        <w:t>Pennings</w:t>
-      </w:r>
-      <w:proofErr w:type="spellEnd"/>
-      <w:r>
-        <w:rPr>
-          <w:rFonts w:ascii="Times New Roman" w:hAnsi="Times New Roman" w:cs="Times New Roman"/>
-        </w:rPr>
-        <w:t xml:space="preserve">, 2023). </w:t>
+        <w:t>function of income—a negative income shock leading to more violence (Collier and Hoeffler, 1998; Fjelde, 2015).</w:t>
+      </w:r>
+      <w:r>
+        <w:rPr>
+          <w:rFonts w:ascii="Times New Roman" w:hAnsi="Times New Roman" w:cs="Times New Roman"/>
+        </w:rPr>
+        <w:t xml:space="preserve"> </w:t>
+      </w:r>
+      <w:r>
+        <w:rPr>
+          <w:rFonts w:ascii="Times New Roman" w:hAnsi="Times New Roman" w:cs="Times New Roman"/>
+        </w:rPr>
+        <w:t xml:space="preserve">This alludes to a relatively long-term commitment to a conflict, however. A shorter-term manifestation of the opportunity cost mechanism would be instances when people engage in a social conflict, such as protests and riots when their value of time is relatively low. In the agricultural sector, this would be the period during the year when people are not actively farming (Guardado and Pennings, 2023). </w:t>
       </w:r>
     </w:p>
     <w:p>
@@ -693,7 +789,43 @@
         <w:rPr>
           <w:rFonts w:ascii="Times New Roman" w:hAnsi="Times New Roman" w:cs="Times New Roman"/>
         </w:rPr>
-        <w:t xml:space="preserve"> and conflict is not only the mechanism but also the form of conflict. Political violence aimed at civilians can be linked to the harvest-time positive income shocks, and the relationship is expected to be positive. Studies of African data have found seasonal changes in conflict intensity. In crop-producing areas, there is an increase in attacks on civilians during harvest months (Ubilava et al. 2022). In this context, seasonal increases in attacks on civilians in crop-producing areas are a form of conflict through the rapacity mechanism.</w:t>
+        <w:t xml:space="preserve"> and conflict is not only the mechanism but also the form of conflict. Political violence aimed at civilians can be linked to the harvest-time positive income shocks, and the relationship is expected to be positive</w:t>
+      </w:r>
+      <w:r>
+        <w:rPr>
+          <w:rFonts w:ascii="Times New Roman" w:hAnsi="Times New Roman" w:cs="Times New Roman"/>
+        </w:rPr>
+        <w:t xml:space="preserve"> (</w:t>
+      </w:r>
+      <w:r>
+        <w:rPr>
+          <w:rFonts w:ascii="Times New Roman" w:hAnsi="Times New Roman" w:cs="Times New Roman"/>
+        </w:rPr>
+        <w:t>McGuirk and Burke, 2020</w:t>
+      </w:r>
+      <w:r>
+        <w:rPr>
+          <w:rFonts w:ascii="Times New Roman" w:hAnsi="Times New Roman" w:cs="Times New Roman"/>
+        </w:rPr>
+        <w:t>)</w:t>
+      </w:r>
+      <w:r>
+        <w:rPr>
+          <w:rFonts w:ascii="Times New Roman" w:hAnsi="Times New Roman" w:cs="Times New Roman"/>
+        </w:rPr>
+        <w:t xml:space="preserve">. Studies of African data have found seasonal changes in conflict intensity. In crop-producing areas, there is an increase in attacks on civilians during harvest months (Ubilava et al. 2022). In this context, seasonal increases in attacks on civilians in crop-producing areas </w:t>
+      </w:r>
+      <w:r>
+        <w:rPr>
+          <w:rFonts w:ascii="Times New Roman" w:hAnsi="Times New Roman" w:cs="Times New Roman"/>
+        </w:rPr>
+        <w:t>align with the theory of greed manifested</w:t>
+      </w:r>
+      <w:r>
+        <w:rPr>
+          <w:rFonts w:ascii="Times New Roman" w:hAnsi="Times New Roman" w:cs="Times New Roman"/>
+        </w:rPr>
+        <w:t xml:space="preserve"> through the rapacity mechanism.</w:t>
       </w:r>
     </w:p>
     <w:p>
@@ -708,7 +840,31 @@
         <w:rPr>
           <w:rFonts w:ascii="Times New Roman" w:hAnsi="Times New Roman" w:cs="Times New Roman"/>
         </w:rPr>
-        <w:t>On the other hand, protests and related riots are often triggered by grievances associated with negative income shocks, and thus they are unlikely to relate to agricultural harvest, or if they are, the relationship should be negative, for at least two reasons. First, when people—potential protesters—are busy harvesting, they are unlikely to take part in protests as the opportunity cost of this type of conflict is high. Second, if there is a short period of time, during the calendar year, when people in rural areas are relatively better off, compared to other times of the year or to people in urban areas, it is during or shortly after the harvest season, when the years’ worth of income has been realized. In this context, the seasonal patterns in protests and riots in crop-producing regions are a form of conflict through an opportunity cost mechanism.</w:t>
+        <w:t xml:space="preserve">On the other hand, protests and riots are often triggered by negative income shocks, and thus they are unlikely to relate to agricultural harvest, or if they are, the relationship should be negative, for at least two reasons. First, when people—potential protesters—are busy harvesting, they are unlikely to take part in protests as the opportunity cost of this type of conflict is high. Second, if there is a short period of time, during the calendar year, when people in rural areas are relatively better off, compared to other times of the year or to people in urban areas, it is during or shortly after the harvest season, when the years’ worth of income has been realized. In this context, the seasonal patterns in protests and riots in crop-producing regions </w:t>
+      </w:r>
+      <w:r>
+        <w:rPr>
+          <w:rFonts w:ascii="Times New Roman" w:hAnsi="Times New Roman" w:cs="Times New Roman"/>
+        </w:rPr>
+        <w:t>can be linked with the theory of grievance and</w:t>
+      </w:r>
+      <w:r>
+        <w:rPr>
+          <w:rFonts w:ascii="Times New Roman" w:hAnsi="Times New Roman" w:cs="Times New Roman"/>
+        </w:rPr>
+        <w:t xml:space="preserve"> </w:t>
+      </w:r>
+      <w:r>
+        <w:rPr>
+          <w:rFonts w:ascii="Times New Roman" w:hAnsi="Times New Roman" w:cs="Times New Roman"/>
+        </w:rPr>
+        <w:t>the</w:t>
+      </w:r>
+      <w:r>
+        <w:rPr>
+          <w:rFonts w:ascii="Times New Roman" w:hAnsi="Times New Roman" w:cs="Times New Roman"/>
+        </w:rPr>
+        <w:t xml:space="preserve"> opportunity cost mechanism.</w:t>
       </w:r>
     </w:p>
     <w:p>
@@ -723,7 +879,13 @@
         <w:rPr>
           <w:rFonts w:ascii="Times New Roman" w:hAnsi="Times New Roman" w:cs="Times New Roman"/>
         </w:rPr>
-        <w:t xml:space="preserve">Finally, incidents linked to larger-scale conflicts, such as battles between incumbents and insurgents to take control of a territory, for example, are unlikely to be driven by or related to agricultural employment income (Ubilava et al. 2022; </w:t>
+        <w:t>Finally, incidents linked to larger-scale conflicts, such as battles between incumbents and insurgents to take control of a territory, are unlikely to be driven by or related to agricultural employment income (</w:t>
+      </w:r>
+      <w:r>
+        <w:rPr>
+          <w:rFonts w:ascii="Times New Roman" w:hAnsi="Times New Roman" w:cs="Times New Roman"/>
+        </w:rPr>
+        <w:t xml:space="preserve">e.g., </w:t>
       </w:r>
       <w:proofErr w:type="spellStart"/>
       <w:r>
@@ -737,7 +899,31 @@
         <w:rPr>
           <w:rFonts w:ascii="Times New Roman" w:hAnsi="Times New Roman" w:cs="Times New Roman"/>
         </w:rPr>
-        <w:t xml:space="preserve"> and Stewart, 2021). And even if they were, the direction of the effect may very well go in the opposite direction. That is, in times of a civil war, for example, people willingly or unwillingly may be involved in the process, at the expense of their usual employment, which in rural societies, often is agricultural production.</w:t>
+        <w:t xml:space="preserve"> and Stewart, 2021</w:t>
+      </w:r>
+      <w:r>
+        <w:rPr>
+          <w:rFonts w:ascii="Times New Roman" w:hAnsi="Times New Roman" w:cs="Times New Roman"/>
+        </w:rPr>
+        <w:t xml:space="preserve">; </w:t>
+      </w:r>
+      <w:r>
+        <w:rPr>
+          <w:rFonts w:ascii="Times New Roman" w:hAnsi="Times New Roman" w:cs="Times New Roman"/>
+        </w:rPr>
+        <w:t>Ubilava et al.</w:t>
+      </w:r>
+      <w:r>
+        <w:rPr>
+          <w:rFonts w:ascii="Times New Roman" w:hAnsi="Times New Roman" w:cs="Times New Roman"/>
+        </w:rPr>
+        <w:t>,</w:t>
+      </w:r>
+      <w:r>
+        <w:rPr>
+          <w:rFonts w:ascii="Times New Roman" w:hAnsi="Times New Roman" w:cs="Times New Roman"/>
+        </w:rPr>
+        <w:t xml:space="preserve"> 2022). And even if they were, the direction of the effect may very well go in the opposite direction. That is, in times of a civil war, for example, people willingly or unwillingly may be involved in the process, at the expense of their usual employment, which in rural societies, often is agricultural production.</w:t>
       </w:r>
     </w:p>
     <w:p>
@@ -752,14 +938,80 @@
         <w:rPr>
           <w:rFonts w:ascii="Times New Roman" w:hAnsi="Times New Roman" w:cs="Times New Roman"/>
         </w:rPr>
-        <w:t xml:space="preserve">We study the relationship between agricultural shocks and conflict by examining nearly 60 thousand incidents in Southeast Asia over the span of 12-year monthly data from 2010 to 2021. We find that changes in conflict in crop-producing areas during the harvest months of rice—the </w:t>
+        <w:t xml:space="preserve">We study the relationship between agricultural shocks and conflict by examining nearly 60 thousand incidents in Southeast Asia over the span of 12-year monthly data from 2010 to 2021. </w:t>
       </w:r>
       <w:r>
         <w:rPr>
           <w:rFonts w:ascii="Times New Roman" w:hAnsi="Times New Roman" w:cs="Times New Roman"/>
         </w:rPr>
         <w:lastRenderedPageBreak/>
-        <w:t xml:space="preserve">key cereal crop in the region—depending on the type of conflict: protests and riots decrease during rice harvest months, but battles and violence against civilians increase during rice harvest months. This suggests that the mechanism by which harvest-time conflict occurs in Southeast Asia varies by violence type. In the case of conflict </w:t>
+        <w:t xml:space="preserve">We find that changes in conflict in crop-producing areas during the harvest months of rice—the key cereal crop in the region—depend on the type of conflict: protests and riots decrease during rice harvest months, </w:t>
+      </w:r>
+      <w:r>
+        <w:rPr>
+          <w:rFonts w:ascii="Times New Roman" w:hAnsi="Times New Roman" w:cs="Times New Roman"/>
+        </w:rPr>
+        <w:t xml:space="preserve">while </w:t>
+      </w:r>
+      <w:r>
+        <w:rPr>
+          <w:rFonts w:ascii="Times New Roman" w:hAnsi="Times New Roman" w:cs="Times New Roman"/>
+        </w:rPr>
+        <w:t>battles</w:t>
+      </w:r>
+      <w:r>
+        <w:rPr>
+          <w:rFonts w:ascii="Times New Roman" w:hAnsi="Times New Roman" w:cs="Times New Roman"/>
+        </w:rPr>
+        <w:t xml:space="preserve"> and violence against civilians increase during rice harvest months. This suggests that the mechanism</w:t>
+      </w:r>
+      <w:r>
+        <w:rPr>
+          <w:rFonts w:ascii="Times New Roman" w:hAnsi="Times New Roman" w:cs="Times New Roman"/>
+        </w:rPr>
+        <w:t>s</w:t>
+      </w:r>
+      <w:r>
+        <w:rPr>
+          <w:rFonts w:ascii="Times New Roman" w:hAnsi="Times New Roman" w:cs="Times New Roman"/>
+        </w:rPr>
+        <w:t xml:space="preserve"> </w:t>
+      </w:r>
+      <w:r>
+        <w:rPr>
+          <w:rFonts w:ascii="Times New Roman" w:hAnsi="Times New Roman" w:cs="Times New Roman"/>
+        </w:rPr>
+        <w:t>that primarily drive</w:t>
+      </w:r>
+      <w:r>
+        <w:rPr>
+          <w:rFonts w:ascii="Times New Roman" w:hAnsi="Times New Roman" w:cs="Times New Roman"/>
+        </w:rPr>
+        <w:t xml:space="preserve"> harvest-time </w:t>
+      </w:r>
+      <w:r>
+        <w:rPr>
+          <w:rFonts w:ascii="Times New Roman" w:hAnsi="Times New Roman" w:cs="Times New Roman"/>
+        </w:rPr>
+        <w:t xml:space="preserve">social </w:t>
+      </w:r>
+      <w:r>
+        <w:rPr>
+          <w:rFonts w:ascii="Times New Roman" w:hAnsi="Times New Roman" w:cs="Times New Roman"/>
+        </w:rPr>
+        <w:t xml:space="preserve">conflict in Southeast Asia varies by </w:t>
+      </w:r>
+      <w:r>
+        <w:rPr>
+          <w:rFonts w:ascii="Times New Roman" w:hAnsi="Times New Roman" w:cs="Times New Roman"/>
+        </w:rPr>
+        <w:t>their</w:t>
+      </w:r>
+      <w:r>
+        <w:rPr>
+          <w:rFonts w:ascii="Times New Roman" w:hAnsi="Times New Roman" w:cs="Times New Roman"/>
+        </w:rPr>
+        <w:t xml:space="preserve"> type. In the case of conflict </w:t>
       </w:r>
       <w:r>
         <w:rPr>
@@ -773,7 +1025,19 @@
         <w:rPr>
           <w:rFonts w:ascii="Times New Roman" w:hAnsi="Times New Roman" w:cs="Times New Roman"/>
         </w:rPr>
-        <w:t xml:space="preserve"> civilians, the opportunity cost of conflict increases during harvest time. In the case of conflict </w:t>
+        <w:t xml:space="preserve"> civilians, the opportunity cost of conflict increases during harvest time</w:t>
+      </w:r>
+      <w:r>
+        <w:rPr>
+          <w:rFonts w:ascii="Times New Roman" w:hAnsi="Times New Roman" w:cs="Times New Roman"/>
+        </w:rPr>
+        <w:t>, which leads to less protests and riots.</w:t>
+      </w:r>
+      <w:r>
+        <w:rPr>
+          <w:rFonts w:ascii="Times New Roman" w:hAnsi="Times New Roman" w:cs="Times New Roman"/>
+        </w:rPr>
+        <w:t xml:space="preserve"> In the case of conflict </w:t>
       </w:r>
       <w:r>
         <w:rPr>
@@ -787,7 +1051,13 @@
         <w:rPr>
           <w:rFonts w:ascii="Times New Roman" w:hAnsi="Times New Roman" w:cs="Times New Roman"/>
         </w:rPr>
-        <w:t xml:space="preserve"> civilians, harvest time provides rapacious violent groups with an opportunity to appropriate or destroy agricultural surplus.</w:t>
+        <w:t xml:space="preserve"> civilians, harvest time provides rapacious violent groups with an opportunity to appropriate or destroy agricultural surplus</w:t>
+      </w:r>
+      <w:r>
+        <w:rPr>
+          <w:rFonts w:ascii="Times New Roman" w:hAnsi="Times New Roman" w:cs="Times New Roman"/>
+        </w:rPr>
+        <w:t>.</w:t>
       </w:r>
     </w:p>
     <w:p>
@@ -808,7 +1078,19 @@
         <w:rPr>
           <w:rFonts w:ascii="Times New Roman" w:hAnsi="Times New Roman" w:cs="Times New Roman"/>
         </w:rPr>
-        <w:t xml:space="preserve">here are nuances in the findings. When the rice prices are higher than their historical average, conflict of all types decreases during harvest season. This finding likely conflates the rapacity mechanisms of conflict with grievance and opportunity cost mechanisms of conflict. That civilians are attacked at the time of harvest—when there are spoils to be appropriated—accords with the rapacity mechanism. But if this were to be the only mechanism, then such attacks would have amplified when the price of the crop increases. Instead, the opposite effect is observed, which points to the offsetting effect through the other mechanisms. </w:t>
+        <w:t xml:space="preserve">here are </w:t>
+      </w:r>
+      <w:r>
+        <w:rPr>
+          <w:rFonts w:ascii="Times New Roman" w:hAnsi="Times New Roman" w:cs="Times New Roman"/>
+        </w:rPr>
+        <w:t xml:space="preserve">further </w:t>
+      </w:r>
+      <w:r>
+        <w:rPr>
+          <w:rFonts w:ascii="Times New Roman" w:hAnsi="Times New Roman" w:cs="Times New Roman"/>
+        </w:rPr>
+        <w:t xml:space="preserve">nuances in the findings. When the rice prices are higher than their historical average, conflict of all types decreases during harvest season. This finding likely conflates the rapacity mechanisms of conflict with grievance and opportunity cost mechanisms of conflict. That civilians are attacked at the time of harvest—when there are spoils to be appropriated—accords with the rapacity mechanism. But if this were to be the only mechanism, then such attacks would have amplified when the price of the crop increases. Instead, the opposite effect is observed, which points to the offsetting effect through the other mechanisms. </w:t>
       </w:r>
     </w:p>
     <w:p>
@@ -823,7 +1105,19 @@
         <w:rPr>
           <w:rFonts w:ascii="Times New Roman" w:hAnsi="Times New Roman" w:cs="Times New Roman"/>
         </w:rPr>
-        <w:t xml:space="preserve">We also entertain the idea that forms of conflict that involve civilians, namely violence against civilians and protests by civilians, can be related—directly or indirectly—to large-scale </w:t>
+        <w:t xml:space="preserve">We also entertain the idea that forms of conflict that </w:t>
+      </w:r>
+      <w:r>
+        <w:rPr>
+          <w:rFonts w:ascii="Times New Roman" w:hAnsi="Times New Roman" w:cs="Times New Roman"/>
+        </w:rPr>
+        <w:t xml:space="preserve">necessarily </w:t>
+      </w:r>
+      <w:r>
+        <w:rPr>
+          <w:rFonts w:ascii="Times New Roman" w:hAnsi="Times New Roman" w:cs="Times New Roman"/>
+        </w:rPr>
+        <w:t xml:space="preserve">involve civilians, namely violence against civilians and protests by civilians, can be related—directly or indirectly—to large-scale </w:t>
       </w:r>
       <w:r>
         <w:rPr>
@@ -835,27 +1129,19 @@
         <w:rPr>
           <w:rFonts w:ascii="Times New Roman" w:hAnsi="Times New Roman" w:cs="Times New Roman"/>
         </w:rPr>
-        <w:t>events in the region.</w:t>
-      </w:r>
-      <w:r>
-        <w:rPr>
-          <w:rFonts w:ascii="Times New Roman" w:hAnsi="Times New Roman" w:cs="Times New Roman"/>
-        </w:rPr>
-        <w:t xml:space="preserve"> We refer to such events as </w:t>
-      </w:r>
-      <w:r>
-        <w:rPr>
-          <w:rFonts w:ascii="Times New Roman" w:hAnsi="Times New Roman" w:cs="Times New Roman"/>
-          <w:i/>
-          <w:iCs/>
-        </w:rPr>
-        <w:t>background conflict</w:t>
-      </w:r>
-      <w:r>
-        <w:rPr>
-          <w:rFonts w:ascii="Times New Roman" w:hAnsi="Times New Roman" w:cs="Times New Roman"/>
-        </w:rPr>
-        <w:t>.</w:t>
+        <w:t>events</w:t>
+      </w:r>
+      <w:r>
+        <w:rPr>
+          <w:rFonts w:ascii="Times New Roman" w:hAnsi="Times New Roman" w:cs="Times New Roman"/>
+        </w:rPr>
+        <w:t>—background conflict—</w:t>
+      </w:r>
+      <w:r>
+        <w:rPr>
+          <w:rFonts w:ascii="Times New Roman" w:hAnsi="Times New Roman" w:cs="Times New Roman"/>
+        </w:rPr>
+        <w:t>in the region.</w:t>
       </w:r>
       <w:r>
         <w:rPr>
@@ -945,55 +1231,109 @@
         <w:rPr>
           <w:rFonts w:ascii="Times New Roman" w:hAnsi="Times New Roman" w:cs="Times New Roman"/>
         </w:rPr>
+        <w:t>elevated levels of battles and explosions</w:t>
+      </w:r>
+      <w:r>
+        <w:rPr>
+          <w:rFonts w:ascii="Times New Roman" w:hAnsi="Times New Roman" w:cs="Times New Roman"/>
+        </w:rPr>
+        <w:t xml:space="preserve">. </w:t>
+      </w:r>
+      <w:r>
+        <w:rPr>
+          <w:rFonts w:ascii="Times New Roman" w:hAnsi="Times New Roman" w:cs="Times New Roman"/>
+        </w:rPr>
+        <w:t>W</w:t>
+      </w:r>
+      <w:r>
+        <w:rPr>
+          <w:rFonts w:ascii="Times New Roman" w:hAnsi="Times New Roman" w:cs="Times New Roman"/>
+        </w:rPr>
+        <w:t>e also find that</w:t>
+      </w:r>
+      <w:r>
+        <w:rPr>
+          <w:rFonts w:ascii="Times New Roman" w:hAnsi="Times New Roman" w:cs="Times New Roman"/>
+        </w:rPr>
+        <w:t xml:space="preserve"> the harvest-</w:t>
+      </w:r>
+      <w:r>
+        <w:rPr>
+          <w:rFonts w:ascii="Times New Roman" w:hAnsi="Times New Roman" w:cs="Times New Roman"/>
+        </w:rPr>
+        <w:t>related seasonal</w:t>
+      </w:r>
+      <w:r>
+        <w:rPr>
+          <w:rFonts w:ascii="Times New Roman" w:hAnsi="Times New Roman" w:cs="Times New Roman"/>
+        </w:rPr>
+        <w:t xml:space="preserve"> increase in violence is only </w:t>
+      </w:r>
+      <w:r>
+        <w:rPr>
+          <w:rFonts w:ascii="Times New Roman" w:hAnsi="Times New Roman" w:cs="Times New Roman"/>
+        </w:rPr>
+        <w:t>observed</w:t>
+      </w:r>
+      <w:r>
+        <w:rPr>
+          <w:rFonts w:ascii="Times New Roman" w:hAnsi="Times New Roman" w:cs="Times New Roman"/>
+        </w:rPr>
+        <w:t xml:space="preserve"> </w:t>
+      </w:r>
+      <w:r>
+        <w:rPr>
+          <w:rFonts w:ascii="Times New Roman" w:hAnsi="Times New Roman" w:cs="Times New Roman"/>
+        </w:rPr>
+        <w:t>in times of</w:t>
+      </w:r>
+      <w:r>
+        <w:rPr>
+          <w:rFonts w:ascii="Times New Roman" w:hAnsi="Times New Roman" w:cs="Times New Roman"/>
+        </w:rPr>
+        <w:t xml:space="preserve"> </w:t>
+      </w:r>
+      <w:r>
+        <w:rPr>
+          <w:rFonts w:ascii="Times New Roman" w:hAnsi="Times New Roman" w:cs="Times New Roman"/>
+        </w:rPr>
         <w:t>background</w:t>
       </w:r>
       <w:r>
         <w:rPr>
           <w:rFonts w:ascii="Times New Roman" w:hAnsi="Times New Roman" w:cs="Times New Roman"/>
         </w:rPr>
-        <w:t xml:space="preserve"> conflict</w:t>
-      </w:r>
-      <w:r>
-        <w:rPr>
-          <w:rFonts w:ascii="Times New Roman" w:hAnsi="Times New Roman" w:cs="Times New Roman"/>
-        </w:rPr>
-        <w:t xml:space="preserve">. </w:t>
-      </w:r>
-      <w:r>
-        <w:rPr>
-          <w:rFonts w:ascii="Times New Roman" w:hAnsi="Times New Roman" w:cs="Times New Roman"/>
-        </w:rPr>
-        <w:t>W</w:t>
-      </w:r>
-      <w:r>
-        <w:rPr>
-          <w:rFonts w:ascii="Times New Roman" w:hAnsi="Times New Roman" w:cs="Times New Roman"/>
-        </w:rPr>
-        <w:t>e also find that</w:t>
-      </w:r>
-      <w:r>
-        <w:rPr>
-          <w:rFonts w:ascii="Times New Roman" w:hAnsi="Times New Roman" w:cs="Times New Roman"/>
-        </w:rPr>
-        <w:t xml:space="preserve"> the harvest-</w:t>
-      </w:r>
-      <w:r>
-        <w:rPr>
-          <w:rFonts w:ascii="Times New Roman" w:hAnsi="Times New Roman" w:cs="Times New Roman"/>
-        </w:rPr>
-        <w:t>related seasonal</w:t>
-      </w:r>
-      <w:r>
-        <w:rPr>
-          <w:rFonts w:ascii="Times New Roman" w:hAnsi="Times New Roman" w:cs="Times New Roman"/>
-        </w:rPr>
-        <w:t xml:space="preserve"> increase in violence is only </w:t>
-      </w:r>
-      <w:r>
-        <w:rPr>
-          <w:rFonts w:ascii="Times New Roman" w:hAnsi="Times New Roman" w:cs="Times New Roman"/>
-        </w:rPr>
-        <w:t>observed</w:t>
+        <w:t xml:space="preserve"> conflict, </w:t>
+      </w:r>
+      <w:r>
+        <w:rPr>
+          <w:rFonts w:ascii="Times New Roman" w:hAnsi="Times New Roman" w:cs="Times New Roman"/>
+        </w:rPr>
+        <w:t>while</w:t>
+      </w:r>
+      <w:r>
+        <w:rPr>
+          <w:rFonts w:ascii="Times New Roman" w:hAnsi="Times New Roman" w:cs="Times New Roman"/>
+        </w:rPr>
+        <w:t xml:space="preserve"> the harvest-time reduction in protests is only observed in absence of background conflict. </w:t>
+      </w:r>
+      <w:r>
+        <w:rPr>
+          <w:rFonts w:ascii="Times New Roman" w:hAnsi="Times New Roman" w:cs="Times New Roman"/>
+        </w:rPr>
+        <w:t xml:space="preserve">The former </w:t>
+      </w:r>
+      <w:r>
+        <w:rPr>
+          <w:rFonts w:ascii="Times New Roman" w:hAnsi="Times New Roman" w:cs="Times New Roman"/>
+        </w:rPr>
+        <w:t>accords</w:t>
+      </w:r>
+      <w:r>
+        <w:rPr>
+          <w:rFonts w:ascii="Times New Roman" w:hAnsi="Times New Roman" w:cs="Times New Roman"/>
+        </w:rPr>
+        <w:t xml:space="preserve"> with the ‘living off the land’ theory (Koren and Bagozzi, 2017),</w:t>
       </w:r>
       <w:r>
         <w:rPr>
@@ -1005,75 +1345,43 @@
         <w:rPr>
           <w:rFonts w:ascii="Times New Roman" w:hAnsi="Times New Roman" w:cs="Times New Roman"/>
         </w:rPr>
-        <w:t>in times of</w:t>
-      </w:r>
-      <w:r>
-        <w:rPr>
-          <w:rFonts w:ascii="Times New Roman" w:hAnsi="Times New Roman" w:cs="Times New Roman"/>
-        </w:rPr>
-        <w:t xml:space="preserve"> background conflict, </w:t>
-      </w:r>
-      <w:r>
-        <w:rPr>
-          <w:rFonts w:ascii="Times New Roman" w:hAnsi="Times New Roman" w:cs="Times New Roman"/>
-        </w:rPr>
-        <w:t>while</w:t>
-      </w:r>
-      <w:r>
-        <w:rPr>
-          <w:rFonts w:ascii="Times New Roman" w:hAnsi="Times New Roman" w:cs="Times New Roman"/>
-        </w:rPr>
-        <w:t xml:space="preserve"> the harvest-time reduction in protests is only observed in absence of background conflict. </w:t>
-      </w:r>
-      <w:r>
-        <w:rPr>
-          <w:rFonts w:ascii="Times New Roman" w:hAnsi="Times New Roman" w:cs="Times New Roman"/>
-        </w:rPr>
-        <w:t xml:space="preserve">The former is </w:t>
-      </w:r>
-      <w:r>
-        <w:rPr>
-          <w:rFonts w:ascii="Times New Roman" w:hAnsi="Times New Roman" w:cs="Times New Roman"/>
-        </w:rPr>
-        <w:t>aligned with the ‘living off the land’ theory (</w:t>
-      </w:r>
-      <w:r>
-        <w:rPr>
-          <w:rFonts w:ascii="Times New Roman" w:hAnsi="Times New Roman" w:cs="Times New Roman"/>
-        </w:rPr>
-        <w:t xml:space="preserve">Koren and </w:t>
-      </w:r>
-      <w:proofErr w:type="spellStart"/>
-      <w:r>
-        <w:rPr>
-          <w:rFonts w:ascii="Times New Roman" w:hAnsi="Times New Roman" w:cs="Times New Roman"/>
-        </w:rPr>
-        <w:t>Bagozzi</w:t>
-      </w:r>
-      <w:proofErr w:type="spellEnd"/>
-      <w:r>
-        <w:rPr>
-          <w:rFonts w:ascii="Times New Roman" w:hAnsi="Times New Roman" w:cs="Times New Roman"/>
-        </w:rPr>
-        <w:t>, 2017</w:t>
-      </w:r>
-      <w:r>
-        <w:rPr>
-          <w:rFonts w:ascii="Times New Roman" w:hAnsi="Times New Roman" w:cs="Times New Roman"/>
-        </w:rPr>
-        <w:t>),</w:t>
-      </w:r>
-      <w:r>
-        <w:rPr>
-          <w:rFonts w:ascii="Times New Roman" w:hAnsi="Times New Roman" w:cs="Times New Roman"/>
-        </w:rPr>
-        <w:t xml:space="preserve"> </w:t>
-      </w:r>
-      <w:r>
-        <w:rPr>
-          <w:rFonts w:ascii="Times New Roman" w:hAnsi="Times New Roman" w:cs="Times New Roman"/>
-        </w:rPr>
-        <w:t xml:space="preserve">which suggests co-optation between fighters and farmers during times of relative peace breaks down </w:t>
+        <w:t xml:space="preserve">which suggests </w:t>
+      </w:r>
+      <w:r>
+        <w:rPr>
+          <w:rFonts w:ascii="Times New Roman" w:hAnsi="Times New Roman" w:cs="Times New Roman"/>
+        </w:rPr>
+        <w:t xml:space="preserve">that </w:t>
+      </w:r>
+      <w:r>
+        <w:rPr>
+          <w:rFonts w:ascii="Times New Roman" w:hAnsi="Times New Roman" w:cs="Times New Roman"/>
+        </w:rPr>
+        <w:t>co-optation between fighters and farmers</w:t>
+      </w:r>
+      <w:r>
+        <w:rPr>
+          <w:rFonts w:ascii="Times New Roman" w:hAnsi="Times New Roman" w:cs="Times New Roman"/>
+        </w:rPr>
+        <w:t>, typically observed</w:t>
+      </w:r>
+      <w:r>
+        <w:rPr>
+          <w:rFonts w:ascii="Times New Roman" w:hAnsi="Times New Roman" w:cs="Times New Roman"/>
+        </w:rPr>
+        <w:t xml:space="preserve"> during times of relative peace</w:t>
+      </w:r>
+      <w:r>
+        <w:rPr>
+          <w:rFonts w:ascii="Times New Roman" w:hAnsi="Times New Roman" w:cs="Times New Roman"/>
+        </w:rPr>
+        <w:t>,</w:t>
+      </w:r>
+      <w:r>
+        <w:rPr>
+          <w:rFonts w:ascii="Times New Roman" w:hAnsi="Times New Roman" w:cs="Times New Roman"/>
+        </w:rPr>
+        <w:t xml:space="preserve"> breaks down </w:t>
       </w:r>
       <w:r>
         <w:rPr>
@@ -1118,7 +1426,202 @@
         <w:rPr>
           <w:rFonts w:ascii="Times New Roman" w:hAnsi="Times New Roman" w:cs="Times New Roman"/>
         </w:rPr>
-        <w:t xml:space="preserve">We contribute to the literature of the economic roots of conflict. We also contribute to the emerging literature of the seasonality of conflict. </w:t>
+        <w:t xml:space="preserve">We contribute to the literature </w:t>
+      </w:r>
+      <w:r>
+        <w:rPr>
+          <w:rFonts w:ascii="Times New Roman" w:hAnsi="Times New Roman" w:cs="Times New Roman"/>
+        </w:rPr>
+        <w:t>on</w:t>
+      </w:r>
+      <w:r>
+        <w:rPr>
+          <w:rFonts w:ascii="Times New Roman" w:hAnsi="Times New Roman" w:cs="Times New Roman"/>
+        </w:rPr>
+        <w:t xml:space="preserve"> the economic roots of conflict</w:t>
+      </w:r>
+      <w:r>
+        <w:rPr>
+          <w:rFonts w:ascii="Times New Roman" w:hAnsi="Times New Roman" w:cs="Times New Roman"/>
+        </w:rPr>
+        <w:t xml:space="preserve"> (</w:t>
+      </w:r>
+      <w:proofErr w:type="spellStart"/>
+      <w:r>
+        <w:rPr>
+          <w:rFonts w:ascii="Times New Roman" w:hAnsi="Times New Roman" w:cs="Times New Roman"/>
+        </w:rPr>
+        <w:t>Crost</w:t>
+      </w:r>
+      <w:proofErr w:type="spellEnd"/>
+      <w:r>
+        <w:rPr>
+          <w:rFonts w:ascii="Times New Roman" w:hAnsi="Times New Roman" w:cs="Times New Roman"/>
+        </w:rPr>
+        <w:t xml:space="preserve"> and Felter, 2020</w:t>
+      </w:r>
+      <w:r>
+        <w:rPr>
+          <w:rFonts w:ascii="Times New Roman" w:hAnsi="Times New Roman" w:cs="Times New Roman"/>
+        </w:rPr>
+        <w:t xml:space="preserve">; </w:t>
+      </w:r>
+      <w:r>
+        <w:rPr>
+          <w:rFonts w:ascii="Times New Roman" w:hAnsi="Times New Roman" w:cs="Times New Roman"/>
+        </w:rPr>
+        <w:t>McGuirk and Bu</w:t>
+      </w:r>
+      <w:r>
+        <w:rPr>
+          <w:rFonts w:ascii="Times New Roman" w:hAnsi="Times New Roman" w:cs="Times New Roman"/>
+        </w:rPr>
+        <w:t>rke, 2020</w:t>
+      </w:r>
+      <w:r>
+        <w:rPr>
+          <w:rFonts w:ascii="Times New Roman" w:hAnsi="Times New Roman" w:cs="Times New Roman"/>
+        </w:rPr>
+        <w:t>; Berman et al, 2011; Grasse, 2022)</w:t>
+      </w:r>
+      <w:r>
+        <w:rPr>
+          <w:rFonts w:ascii="Times New Roman" w:hAnsi="Times New Roman" w:cs="Times New Roman"/>
+        </w:rPr>
+        <w:t xml:space="preserve">. </w:t>
+      </w:r>
+      <w:r>
+        <w:rPr>
+          <w:rFonts w:ascii="Times New Roman" w:hAnsi="Times New Roman" w:cs="Times New Roman"/>
+        </w:rPr>
+        <w:t>By studying</w:t>
+      </w:r>
+      <w:r>
+        <w:rPr>
+          <w:rFonts w:ascii="Times New Roman" w:hAnsi="Times New Roman" w:cs="Times New Roman"/>
+        </w:rPr>
+        <w:t xml:space="preserve"> a </w:t>
+      </w:r>
+      <w:r>
+        <w:rPr>
+          <w:rFonts w:ascii="Times New Roman" w:hAnsi="Times New Roman" w:cs="Times New Roman"/>
+        </w:rPr>
+        <w:t xml:space="preserve">set of specific </w:t>
+      </w:r>
+      <w:r>
+        <w:rPr>
+          <w:rFonts w:ascii="Times New Roman" w:hAnsi="Times New Roman" w:cs="Times New Roman"/>
+        </w:rPr>
+        <w:lastRenderedPageBreak/>
+        <w:t>forms</w:t>
+      </w:r>
+      <w:r>
+        <w:rPr>
+          <w:rFonts w:ascii="Times New Roman" w:hAnsi="Times New Roman" w:cs="Times New Roman"/>
+        </w:rPr>
+        <w:t xml:space="preserve"> of conflict, we </w:t>
+      </w:r>
+      <w:r>
+        <w:rPr>
+          <w:rFonts w:ascii="Times New Roman" w:hAnsi="Times New Roman" w:cs="Times New Roman"/>
+        </w:rPr>
+        <w:t xml:space="preserve">unveil diverging effects in the relationship between agricultural employment and conflict, </w:t>
+      </w:r>
+      <w:r>
+        <w:rPr>
+          <w:rFonts w:ascii="Times New Roman" w:hAnsi="Times New Roman" w:cs="Times New Roman"/>
+        </w:rPr>
+        <w:t xml:space="preserve">specifically in the croplands of </w:t>
+      </w:r>
+      <w:r>
+        <w:rPr>
+          <w:rFonts w:ascii="Times New Roman" w:hAnsi="Times New Roman" w:cs="Times New Roman"/>
+        </w:rPr>
+        <w:t>Southeast Asia, thus emphasizing benefits and, indeed, the need of disaggregated data analysis</w:t>
+      </w:r>
+      <w:r>
+        <w:rPr>
+          <w:rFonts w:ascii="Times New Roman" w:hAnsi="Times New Roman" w:cs="Times New Roman"/>
+        </w:rPr>
+        <w:t>.</w:t>
+      </w:r>
+      <w:r>
+        <w:rPr>
+          <w:rFonts w:ascii="Times New Roman" w:hAnsi="Times New Roman" w:cs="Times New Roman"/>
+        </w:rPr>
+        <w:t xml:space="preserve"> </w:t>
+      </w:r>
+      <w:r>
+        <w:rPr>
+          <w:rFonts w:ascii="Times New Roman" w:hAnsi="Times New Roman" w:cs="Times New Roman"/>
+        </w:rPr>
+        <w:t xml:space="preserve">We also contribute to the emerging literature of the seasonality of </w:t>
+      </w:r>
+      <w:r>
+        <w:rPr>
+          <w:rFonts w:ascii="Times New Roman" w:hAnsi="Times New Roman" w:cs="Times New Roman"/>
+        </w:rPr>
+        <w:t>conflict</w:t>
+      </w:r>
+      <w:r>
+        <w:rPr>
+          <w:rFonts w:ascii="Times New Roman" w:hAnsi="Times New Roman" w:cs="Times New Roman"/>
+        </w:rPr>
+        <w:t xml:space="preserve"> (</w:t>
+      </w:r>
+      <w:r>
+        <w:rPr>
+          <w:rFonts w:ascii="Times New Roman" w:hAnsi="Times New Roman" w:cs="Times New Roman"/>
+        </w:rPr>
+        <w:t>Harari &amp; Ferrara, 2018; Ubilava et al., 2022</w:t>
+      </w:r>
+      <w:r>
+        <w:rPr>
+          <w:rFonts w:ascii="Times New Roman" w:hAnsi="Times New Roman" w:cs="Times New Roman"/>
+        </w:rPr>
+        <w:t xml:space="preserve">; </w:t>
+      </w:r>
+      <w:r>
+        <w:rPr>
+          <w:rFonts w:ascii="Times New Roman" w:hAnsi="Times New Roman" w:cs="Times New Roman"/>
+        </w:rPr>
+        <w:t>Guardado &amp; Pennings, 202</w:t>
+      </w:r>
+      <w:r>
+        <w:rPr>
+          <w:rFonts w:ascii="Times New Roman" w:hAnsi="Times New Roman" w:cs="Times New Roman"/>
+        </w:rPr>
+        <w:t>3</w:t>
+      </w:r>
+      <w:r>
+        <w:rPr>
+          <w:rFonts w:ascii="Times New Roman" w:hAnsi="Times New Roman" w:cs="Times New Roman"/>
+        </w:rPr>
+        <w:t>; McGuirk &amp; Nunn, 202</w:t>
+      </w:r>
+      <w:r>
+        <w:rPr>
+          <w:rFonts w:ascii="Times New Roman" w:hAnsi="Times New Roman" w:cs="Times New Roman"/>
+        </w:rPr>
+        <w:t>3)</w:t>
+      </w:r>
+      <w:r>
+        <w:rPr>
+          <w:rFonts w:ascii="Times New Roman" w:hAnsi="Times New Roman" w:cs="Times New Roman"/>
+        </w:rPr>
+        <w:t xml:space="preserve">. </w:t>
+      </w:r>
+      <w:r>
+        <w:rPr>
+          <w:rFonts w:ascii="Times New Roman" w:hAnsi="Times New Roman" w:cs="Times New Roman"/>
+        </w:rPr>
+        <w:t>By conditioning the specific forms of social conflict on their potential drivers, such as growing season we</w:t>
+      </w:r>
+      <w:r>
+        <w:rPr>
+          <w:rFonts w:ascii="Times New Roman" w:hAnsi="Times New Roman" w:cs="Times New Roman"/>
+        </w:rPr>
+        <w:t>ather, international prices, and an ongoing larger scale military event, we uncover the more nuanced relationship and present empirical evidence for existing theories of conflict.</w:t>
       </w:r>
     </w:p>
     <w:p>
@@ -1154,7 +1657,7 @@
           <w:b/>
           <w:bCs/>
         </w:rPr>
-        <w:t>Agricultural shocks and conflict in Southeast Asia</w:t>
+        <w:t>Background</w:t>
       </w:r>
     </w:p>
     <w:p>
@@ -1168,8 +1671,13 @@
         <w:rPr>
           <w:rFonts w:ascii="Times New Roman" w:hAnsi="Times New Roman" w:cs="Times New Roman"/>
         </w:rPr>
-        <w:lastRenderedPageBreak/>
-        <w:t xml:space="preserve">The geographic focus of the present study is </w:t>
+        <w:t>The geographic focus of the present study</w:t>
+      </w:r>
+      <w:r>
+        <w:rPr>
+          <w:rFonts w:ascii="Times New Roman" w:hAnsi="Times New Roman" w:cs="Times New Roman"/>
+        </w:rPr>
+        <w:t>—</w:t>
       </w:r>
       <w:r>
         <w:rPr>
@@ -1181,6 +1689,24 @@
         <w:rPr>
           <w:rFonts w:ascii="Times New Roman" w:hAnsi="Times New Roman" w:cs="Times New Roman"/>
         </w:rPr>
+        <w:t>—</w:t>
+      </w:r>
+      <w:r>
+        <w:rPr>
+          <w:rFonts w:ascii="Times New Roman" w:hAnsi="Times New Roman" w:cs="Times New Roman"/>
+        </w:rPr>
+        <w:t>is a suitable</w:t>
+      </w:r>
+      <w:r>
+        <w:rPr>
+          <w:rFonts w:ascii="Times New Roman" w:hAnsi="Times New Roman" w:cs="Times New Roman"/>
+        </w:rPr>
+        <w:t xml:space="preserve"> region for the analysis for several reasons. First, most of the countries in the region fall into the lower-middle-income economies, with a considerable proportion of people living at or below the national poverty line (World Bank, 2022a, 2022b)</w:t>
+      </w:r>
+      <w:r>
+        <w:rPr>
+          <w:rFonts w:ascii="Times New Roman" w:hAnsi="Times New Roman" w:cs="Times New Roman"/>
+        </w:rPr>
         <w:t>.</w:t>
       </w:r>
       <w:r>
@@ -1193,13 +1719,13 @@
         <w:rPr>
           <w:rFonts w:ascii="Times New Roman" w:hAnsi="Times New Roman" w:cs="Times New Roman"/>
         </w:rPr>
-        <w:t>This region is suitable for the present analysis for several reasons. First, most of the countries in the region fall into the lower-middle-income economies, with a considerable proportion of people living at or below the national poverty line (World Bank, 2022a, 2022b)</w:t>
-      </w:r>
-      <w:r>
-        <w:rPr>
-          <w:rFonts w:ascii="Times New Roman" w:hAnsi="Times New Roman" w:cs="Times New Roman"/>
-        </w:rPr>
-        <w:t>, although the region also has large across-country variation in governance and institutional capacity levels, with Singapore and Brunei at the top, and Laos, Cambodia, and Timor-Leste at the bottom</w:t>
+        <w:t>A</w:t>
+      </w:r>
+      <w:r>
+        <w:rPr>
+          <w:rFonts w:ascii="Times New Roman" w:hAnsi="Times New Roman" w:cs="Times New Roman"/>
+        </w:rPr>
+        <w:t>lthough the region also has large across-country variation in governance and institutional capacity levels, with Singapore and Brunei at the top, and Laos, Cambodia, and Timor-Leste at the bottom</w:t>
       </w:r>
       <w:r>
         <w:rPr>
@@ -1274,7 +1800,21 @@
         <w:rPr>
           <w:rFonts w:ascii="Times New Roman" w:hAnsi="Times New Roman" w:cs="Times New Roman"/>
         </w:rPr>
-        <w:t xml:space="preserve">This means that violence associated with rice-producing areas are especially relevant to income generation for both farmers and the state. </w:t>
+        <w:t xml:space="preserve">This means that violence associated with rice-producing areas </w:t>
+      </w:r>
+      <w:proofErr w:type="gramStart"/>
+      <w:r>
+        <w:rPr>
+          <w:rFonts w:ascii="Times New Roman" w:hAnsi="Times New Roman" w:cs="Times New Roman"/>
+        </w:rPr>
+        <w:t>are</w:t>
+      </w:r>
+      <w:proofErr w:type="gramEnd"/>
+      <w:r>
+        <w:rPr>
+          <w:rFonts w:ascii="Times New Roman" w:hAnsi="Times New Roman" w:cs="Times New Roman"/>
+        </w:rPr>
+        <w:t xml:space="preserve"> especially relevant to income generation for both farmers and the state. </w:t>
       </w:r>
       <w:r>
         <w:rPr>
@@ -1294,55 +1834,27 @@
         <w:rPr>
           <w:rFonts w:ascii="Times New Roman" w:hAnsi="Times New Roman" w:cs="Times New Roman"/>
         </w:rPr>
-        <w:t xml:space="preserve"> and </w:t>
+        <w:t xml:space="preserve"> and Felte</w:t>
+      </w:r>
+      <w:r>
+        <w:rPr>
+          <w:rFonts w:ascii="Times New Roman" w:hAnsi="Times New Roman" w:cs="Times New Roman"/>
+        </w:rPr>
+        <w:t xml:space="preserve">r, 2020; </w:t>
       </w:r>
       <w:proofErr w:type="spellStart"/>
       <w:r>
         <w:rPr>
           <w:rFonts w:ascii="Times New Roman" w:hAnsi="Times New Roman" w:cs="Times New Roman"/>
         </w:rPr>
-        <w:t>Felte</w:t>
-      </w:r>
-      <w:r>
-        <w:rPr>
-          <w:rFonts w:ascii="Times New Roman" w:hAnsi="Times New Roman" w:cs="Times New Roman"/>
-        </w:rPr>
-        <w:t>r</w:t>
+        <w:t>Crost</w:t>
       </w:r>
       <w:proofErr w:type="spellEnd"/>
       <w:r>
         <w:rPr>
           <w:rFonts w:ascii="Times New Roman" w:hAnsi="Times New Roman" w:cs="Times New Roman"/>
         </w:rPr>
-        <w:t xml:space="preserve">, 2020; </w:t>
-      </w:r>
-      <w:proofErr w:type="spellStart"/>
-      <w:r>
-        <w:rPr>
-          <w:rFonts w:ascii="Times New Roman" w:hAnsi="Times New Roman" w:cs="Times New Roman"/>
-        </w:rPr>
-        <w:t>Crost</w:t>
-      </w:r>
-      <w:proofErr w:type="spellEnd"/>
-      <w:r>
-        <w:rPr>
-          <w:rFonts w:ascii="Times New Roman" w:hAnsi="Times New Roman" w:cs="Times New Roman"/>
-        </w:rPr>
-        <w:t xml:space="preserve"> et al., 2020; </w:t>
-      </w:r>
-      <w:proofErr w:type="spellStart"/>
-      <w:r>
-        <w:rPr>
-          <w:rFonts w:ascii="Times New Roman" w:hAnsi="Times New Roman" w:cs="Times New Roman"/>
-        </w:rPr>
-        <w:t>Gatti</w:t>
-      </w:r>
-      <w:proofErr w:type="spellEnd"/>
-      <w:r>
-        <w:rPr>
-          <w:rFonts w:ascii="Times New Roman" w:hAnsi="Times New Roman" w:cs="Times New Roman"/>
-        </w:rPr>
-        <w:t xml:space="preserve"> et al., 2021</w:t>
+        <w:t xml:space="preserve"> et al., 2020; Gatti et al., 2021</w:t>
       </w:r>
       <w:r>
         <w:rPr>
@@ -1378,7 +1890,14 @@
         <w:rPr>
           <w:rFonts w:ascii="Times New Roman" w:hAnsi="Times New Roman" w:cs="Times New Roman"/>
         </w:rPr>
-        <w:t xml:space="preserve">Thailand struggled with a communist insurgency from the 1960s until the early 1980s, and spillover from Myanmar’s insurgencies, while the Thai government continues to fight a low-level ethnic insurgency in southern Thailand. </w:t>
+        <w:t xml:space="preserve">Thailand struggled with a communist insurgency from the 1960s </w:t>
+      </w:r>
+      <w:r>
+        <w:rPr>
+          <w:rFonts w:ascii="Times New Roman" w:hAnsi="Times New Roman" w:cs="Times New Roman"/>
+        </w:rPr>
+        <w:lastRenderedPageBreak/>
+        <w:t xml:space="preserve">until the early 1980s, and spillover from Myanmar’s insurgencies, while the Thai government continues to fight a low-level ethnic insurgency in southern Thailand. </w:t>
       </w:r>
       <w:r>
         <w:rPr>
@@ -1408,7 +1927,41 @@
         <w:rPr>
           <w:color w:val="2A2A2A"/>
         </w:rPr>
-        <w:t>We can imagine a number of different actors in Southeast Asian conflict, all of whom could instigate conflict, including civilians, armed rebel groups, state actors, and militias operating on behalf of competing elites. Civilians may instigate protests against government policies, and these protests may turn into riots. Armed rebel groups, state actors, and militias may engage in violence against civilians, either through armed attacks, battles, or explosions. The logic of conflict, agricultural shocks, and seasonality is likely to be different, and in some ways, diametrically opposed, depending on the type of actor (and thus the type of conflict).</w:t>
+        <w:t>Third, w</w:t>
+      </w:r>
+      <w:r>
+        <w:rPr>
+          <w:color w:val="2A2A2A"/>
+        </w:rPr>
+        <w:t xml:space="preserve">e can imagine </w:t>
+      </w:r>
+      <w:proofErr w:type="gramStart"/>
+      <w:r>
+        <w:rPr>
+          <w:color w:val="2A2A2A"/>
+        </w:rPr>
+        <w:t>a number of</w:t>
+      </w:r>
+      <w:proofErr w:type="gramEnd"/>
+      <w:r>
+        <w:rPr>
+          <w:color w:val="2A2A2A"/>
+        </w:rPr>
+        <w:t xml:space="preserve"> different actors in Southeast Asian conflict, all of whom could instigate conflict, including civilians, armed rebel groups, state actors, and militias operating on behalf of competing elites. Civilians may instigate </w:t>
+      </w:r>
+      <w:proofErr w:type="gramStart"/>
+      <w:r>
+        <w:rPr>
+          <w:color w:val="2A2A2A"/>
+        </w:rPr>
+        <w:t>protests against</w:t>
+      </w:r>
+      <w:proofErr w:type="gramEnd"/>
+      <w:r>
+        <w:rPr>
+          <w:color w:val="2A2A2A"/>
+        </w:rPr>
+        <w:t xml:space="preserve"> government policies, and these protests may turn into riots. Armed rebel groups, state actors, and militias may engage in violence against civilians, either through armed attacks, battles, or explosions. The logic of conflict, agricultural shocks, and seasonality is likely to be different, and in some ways, diametrically opposed, depending on the type of actor (and thus the type of conflict).</w:t>
       </w:r>
     </w:p>
     <w:p>
@@ -1426,22 +1979,7 @@
         <w:rPr>
           <w:color w:val="2A2A2A"/>
         </w:rPr>
-        <w:lastRenderedPageBreak/>
-        <w:t xml:space="preserve">Previous work on the connection between conflict and agricultural output in Southeast Asia has come to nuanced conclusions about the types of conflict pursued by different actors, and the potential relationship with agricultural outputs. </w:t>
-      </w:r>
-      <w:proofErr w:type="spellStart"/>
-      <w:r>
-        <w:rPr>
-          <w:color w:val="2A2A2A"/>
-        </w:rPr>
-        <w:t>Gatti</w:t>
-      </w:r>
-      <w:proofErr w:type="spellEnd"/>
-      <w:r>
-        <w:rPr>
-          <w:color w:val="2A2A2A"/>
-        </w:rPr>
-        <w:t xml:space="preserve"> et al</w:t>
+        <w:t>Previous work on the connection between conflict and agricultural output in Southeast Asia has come to nuanced conclusions about the types of conflict pursued by different actors, and the potential relationship with agricultural outputs. Gatti et al</w:t>
       </w:r>
       <w:r>
         <w:rPr>
@@ -1546,7 +2084,42 @@
         <w:rPr>
           <w:rFonts w:ascii="Times New Roman" w:hAnsi="Times New Roman" w:cs="Times New Roman"/>
         </w:rPr>
-        <w:t xml:space="preserve"> maximize the damage they do through a number of pathways. First, they may want to expropriate farmers’ income, which is realized during harvest season. Second, for farmers who do not support the insurgency or who are on the sidelines, insurgents may want to harm the farmers’ earning potential in order to minimize threats to the insurgency, or to intimidate the farmers into joining them</w:t>
+        <w:t xml:space="preserve"> maximize the damage they do through </w:t>
+      </w:r>
+      <w:proofErr w:type="gramStart"/>
+      <w:r>
+        <w:rPr>
+          <w:rFonts w:ascii="Times New Roman" w:hAnsi="Times New Roman" w:cs="Times New Roman"/>
+        </w:rPr>
+        <w:t>a number of</w:t>
+      </w:r>
+      <w:proofErr w:type="gramEnd"/>
+      <w:r>
+        <w:rPr>
+          <w:rFonts w:ascii="Times New Roman" w:hAnsi="Times New Roman" w:cs="Times New Roman"/>
+        </w:rPr>
+        <w:t xml:space="preserve"> pathways. First, they may want to expropriate farmers’ income, which is realized during harvest </w:t>
+      </w:r>
+      <w:r>
+        <w:rPr>
+          <w:rFonts w:ascii="Times New Roman" w:hAnsi="Times New Roman" w:cs="Times New Roman"/>
+        </w:rPr>
+        <w:lastRenderedPageBreak/>
+        <w:t xml:space="preserve">season. Second, for farmers who do not support the insurgency or who are on the sidelines, insurgents may want to harm the farmers’ earning potential </w:t>
+      </w:r>
+      <w:proofErr w:type="gramStart"/>
+      <w:r>
+        <w:rPr>
+          <w:rFonts w:ascii="Times New Roman" w:hAnsi="Times New Roman" w:cs="Times New Roman"/>
+        </w:rPr>
+        <w:t>in order to</w:t>
+      </w:r>
+      <w:proofErr w:type="gramEnd"/>
+      <w:r>
+        <w:rPr>
+          <w:rFonts w:ascii="Times New Roman" w:hAnsi="Times New Roman" w:cs="Times New Roman"/>
+        </w:rPr>
+        <w:t xml:space="preserve"> minimize threats to the insurgency, or to intimidate the farmers into joining them</w:t>
       </w:r>
       <w:r>
         <w:rPr>
@@ -1570,7 +2143,21 @@
         <w:rPr>
           <w:rFonts w:ascii="Times New Roman" w:hAnsi="Times New Roman" w:cs="Times New Roman"/>
         </w:rPr>
-        <w:t xml:space="preserve">. Third, the insurgents may time their attacks so as to have maximum </w:t>
+        <w:t xml:space="preserve">. Third, the insurgents may time their attacks </w:t>
+      </w:r>
+      <w:proofErr w:type="gramStart"/>
+      <w:r>
+        <w:rPr>
+          <w:rFonts w:ascii="Times New Roman" w:hAnsi="Times New Roman" w:cs="Times New Roman"/>
+        </w:rPr>
+        <w:t>so as to</w:t>
+      </w:r>
+      <w:proofErr w:type="gramEnd"/>
+      <w:r>
+        <w:rPr>
+          <w:rFonts w:ascii="Times New Roman" w:hAnsi="Times New Roman" w:cs="Times New Roman"/>
+        </w:rPr>
+        <w:t xml:space="preserve"> have maximum </w:t>
       </w:r>
       <w:r>
         <w:rPr>
@@ -1903,7 +2490,6 @@
               <w:rPr>
                 <w:color w:val="2A2A2A"/>
               </w:rPr>
-              <w:lastRenderedPageBreak/>
               <w:t>Armed actors (State, armed rebel groups, militias)</w:t>
             </w:r>
           </w:p>
@@ -2064,7 +2650,33 @@
         <w:rPr>
           <w:rFonts w:ascii="Times New Roman" w:hAnsi="Times New Roman" w:cs="Times New Roman"/>
         </w:rPr>
-        <w:t>State forces, political militias, and insurgent group might choose the harvest season as the time to attack because it would maximize the destruction of their enemies’ resources, or allow them to appropriate that agricultural surplus. In November 2022, a Myanmar military force shot dead three villagers in a raid in Myanmar’s Magway region, two of who were engaged in harvesting rice in paddy fields.</w:t>
+        <w:t xml:space="preserve">State forces, political militias, and insurgent </w:t>
+      </w:r>
+      <w:r>
+        <w:rPr>
+          <w:rFonts w:ascii="Times New Roman" w:hAnsi="Times New Roman" w:cs="Times New Roman"/>
+        </w:rPr>
+        <w:t>groups</w:t>
+      </w:r>
+      <w:r>
+        <w:rPr>
+          <w:rFonts w:ascii="Times New Roman" w:hAnsi="Times New Roman" w:cs="Times New Roman"/>
+        </w:rPr>
+        <w:t xml:space="preserve"> might choose the harvest season as the time to attack because it would maximize the destruction of their enemies’ </w:t>
+      </w:r>
+      <w:proofErr w:type="gramStart"/>
+      <w:r>
+        <w:rPr>
+          <w:rFonts w:ascii="Times New Roman" w:hAnsi="Times New Roman" w:cs="Times New Roman"/>
+        </w:rPr>
+        <w:t>resources, or</w:t>
+      </w:r>
+      <w:proofErr w:type="gramEnd"/>
+      <w:r>
+        <w:rPr>
+          <w:rFonts w:ascii="Times New Roman" w:hAnsi="Times New Roman" w:cs="Times New Roman"/>
+        </w:rPr>
+        <w:t xml:space="preserve"> allow them to appropriate that agricultural surplus. In November 2022, a Myanmar military force shot dead three villagers in a raid in Myanmar’s Magway region, two of who were engaged in harvesting rice in paddy fields.</w:t>
       </w:r>
       <w:r>
         <w:rPr>
@@ -2077,7 +2689,14 @@
         <w:rPr>
           <w:rFonts w:ascii="Times New Roman" w:hAnsi="Times New Roman" w:cs="Times New Roman"/>
         </w:rPr>
-        <w:t xml:space="preserve"> The state may also attack villages during the harvesting season that may be aided rebel groups. In November 2021, for instance, in a clash between the Myanmar military and various People Defense Forces (the armed groups associated with the anti-junta civilian government in internal exile), the military burned harvested rice fields in a village that it (obviously) suspected was loyal to the anti-state groups.</w:t>
+        <w:t xml:space="preserve"> The state may also attack villages during the harvesting season that may be aided rebel groups. In November 2021, for instance, in a clash between the Myanmar military and various People Defense Forces (the armed groups associated with the </w:t>
+      </w:r>
+      <w:r>
+        <w:rPr>
+          <w:rFonts w:ascii="Times New Roman" w:hAnsi="Times New Roman" w:cs="Times New Roman"/>
+        </w:rPr>
+        <w:lastRenderedPageBreak/>
+        <w:t>anti-junta civilian government in internal exile), the military burned harvested rice fields in a village that it (obviously) suspected was loyal to the anti-state groups.</w:t>
       </w:r>
       <w:r>
         <w:rPr>
@@ -2096,7 +2715,13 @@
         <w:textAlignment w:val="baseline"/>
       </w:pPr>
       <w:r>
-        <w:t xml:space="preserve">Insurgent groups fighting against the state also have an incentive to attack civilians who are providing agricultural outputs to the state, both to intimidate the civilians against supporting the state, and to deny the state the food. In November 2022, rebel groups </w:t>
+        <w:t xml:space="preserve">Insurgent groups fighting against the state also have an incentive to attack civilians who are providing agricultural outputs to the state, both to intimidate the civilians against supporting the state, and to deny the state </w:t>
+      </w:r>
+      <w:r>
+        <w:t>food</w:t>
+      </w:r>
+      <w:r>
+        <w:t xml:space="preserve">. In November 2022, rebel groups </w:t>
       </w:r>
       <w:r>
         <w:t>ambushed</w:t>
@@ -2111,25 +2736,13 @@
         <w:footnoteReference w:id="4"/>
       </w:r>
       <w:r>
-        <w:t xml:space="preserve"> Pro-government militias can </w:t>
-      </w:r>
-      <w:r>
-        <w:lastRenderedPageBreak/>
-        <w:t xml:space="preserve">engage in similar behavior to degrade the resources available to their enemies and to appropriate resources for themselves. In June 2022, the pro-military junta </w:t>
+        <w:t xml:space="preserve"> Pro-government militias can engage in similar behavior to degrade the resources available to their enemies and to appropriate resources for themselves. In June 2022, the pro-military junta </w:t>
       </w:r>
       <w:r>
         <w:t>militia</w:t>
       </w:r>
       <w:r>
-        <w:t xml:space="preserve"> group Pyu Saw </w:t>
-      </w:r>
-      <w:proofErr w:type="spellStart"/>
-      <w:r>
-        <w:t>Htee</w:t>
-      </w:r>
-      <w:proofErr w:type="spellEnd"/>
-      <w:r>
-        <w:t xml:space="preserve"> killed a rice mill owner in </w:t>
+        <w:t xml:space="preserve"> group Pyu Saw Htee killed a rice mill owner in </w:t>
       </w:r>
       <w:proofErr w:type="spellStart"/>
       <w:r>
@@ -2185,7 +2798,21 @@
         <w:rPr>
           <w:rFonts w:ascii="Times New Roman" w:hAnsi="Times New Roman" w:cs="Times New Roman"/>
         </w:rPr>
-        <w:t xml:space="preserve"> a second pathway, that of a direct opportunity cost mechanism, in which the opportunity cost of protesting increases during harvest time because there is more income to be derived from harvesting. Put another way, the infusion of income from the harvest makes protesting relatively less attractive. This may be because there are actually fewer grievances against the government </w:t>
+        <w:t xml:space="preserve"> a second pathway, that of a direct opportunity cost mechanism, in which the opportunity cost of protesting increases during harvest time because there is more income to be derived from harvesting. Put another way, the infusion of income from the harvest makes protesting relatively less attractive. This may be because there are </w:t>
+      </w:r>
+      <w:proofErr w:type="gramStart"/>
+      <w:r>
+        <w:rPr>
+          <w:rFonts w:ascii="Times New Roman" w:hAnsi="Times New Roman" w:cs="Times New Roman"/>
+        </w:rPr>
+        <w:t>actually fewer</w:t>
+      </w:r>
+      <w:proofErr w:type="gramEnd"/>
+      <w:r>
+        <w:rPr>
+          <w:rFonts w:ascii="Times New Roman" w:hAnsi="Times New Roman" w:cs="Times New Roman"/>
+        </w:rPr>
+        <w:t xml:space="preserve"> grievances against the government </w:t>
       </w:r>
       <w:r>
         <w:rPr>
@@ -2239,7 +2866,14 @@
         <w:rPr>
           <w:rFonts w:ascii="Times New Roman" w:hAnsi="Times New Roman" w:cs="Times New Roman"/>
         </w:rPr>
-        <w:t>civil society groups to pressure the government or send a message.</w:t>
+        <w:t xml:space="preserve">civil society groups to pressure the government or </w:t>
+      </w:r>
+      <w:r>
+        <w:rPr>
+          <w:rFonts w:ascii="Times New Roman" w:hAnsi="Times New Roman" w:cs="Times New Roman"/>
+        </w:rPr>
+        <w:lastRenderedPageBreak/>
+        <w:t>send a message.</w:t>
       </w:r>
       <w:r>
         <w:rPr>
@@ -2388,14 +3022,7 @@
         <w:rPr>
           <w:color w:val="2A2A2A"/>
         </w:rPr>
-        <w:t xml:space="preserve"> In a logic where protests increase </w:t>
-      </w:r>
-      <w:r>
-        <w:rPr>
-          <w:color w:val="2A2A2A"/>
-        </w:rPr>
-        <w:lastRenderedPageBreak/>
-        <w:t xml:space="preserve">as grievances against the state increase, or as the opportunity cost of protesting decreases relative to harvesting, we would expect higher prices or better harvests to be associated with fewer protests and riots. </w:t>
+        <w:t xml:space="preserve"> In a logic where protests increase as grievances against the state increase, or as the opportunity cost of protesting decreases relative to harvesting, we would expect higher prices or better harvests to be associated with fewer protests and riots. </w:t>
       </w:r>
     </w:p>
     <w:p>
@@ -2413,7 +3040,21 @@
         <w:rPr>
           <w:color w:val="2A2A2A"/>
         </w:rPr>
-        <w:t>We would also expect protest and riots to decrease during the harvest season relative to the non-harvest season. In the case of Thailand, for instance, there was a spate of protests against the Thai government by farmers throughout the country in 2014 because of a rice purchasing scheme in which the Thai government was supposed to have paid farmers subsidies for their rice production, but payments were either delayed or non-existent</w:t>
+        <w:t xml:space="preserve">We would also expect protest and riots to decrease during the harvest season relative to the non-harvest season. In the case of Thailand, for instance, there was a spate of </w:t>
+      </w:r>
+      <w:proofErr w:type="gramStart"/>
+      <w:r>
+        <w:rPr>
+          <w:color w:val="2A2A2A"/>
+        </w:rPr>
+        <w:t>protests against</w:t>
+      </w:r>
+      <w:proofErr w:type="gramEnd"/>
+      <w:r>
+        <w:rPr>
+          <w:color w:val="2A2A2A"/>
+        </w:rPr>
+        <w:t xml:space="preserve"> the Thai government by farmers throughout the country in 2014 because of a rice purchasing scheme in which the Thai government was supposed to have paid farmers subsidies for their rice production, but payments were either delayed or non-existent</w:t>
       </w:r>
       <w:r>
         <w:rPr>
@@ -2482,6 +3123,7 @@
         <w:rPr>
           <w:color w:val="2A2A2A"/>
         </w:rPr>
+        <w:lastRenderedPageBreak/>
         <w:t xml:space="preserve">Similarly, civilians might protest during the growing season (which is also often a season of hunger as supplies from the previous harvest dwindle) as a means of extracting concessions from the government. In Thailand in July 2019, for example, hundreds of farmers blocked a road </w:t>
       </w:r>
       <w:r>
@@ -2580,7 +3222,6 @@
         <w:rPr>
           <w:rFonts w:ascii="Times New Roman" w:hAnsi="Times New Roman" w:cs="Times New Roman"/>
         </w:rPr>
-        <w:lastRenderedPageBreak/>
         <w:t xml:space="preserve">For social unrest we use the Armed Conflict Location &amp; Event Data (ACLED) compiled by Raleigh et al. (2010) and available at </w:t>
       </w:r>
       <w:hyperlink r:id="rId8">
@@ -2715,7 +3356,14 @@
         <w:rPr>
           <w:rFonts w:ascii="Times New Roman" w:hAnsi="Times New Roman" w:cs="Times New Roman"/>
         </w:rPr>
-        <w:t xml:space="preserve">The study period, which ranges from 2010 to 2021, covers a total of nearly 60 thousand incidents observed across seven countries. This excludes incidents with the geo-precision code 3 in the database (approximately 2.5 percent of the data), as the exact locations of such incidents are unknown and they are arbitrarily attributed to the nearest known site, typically a provincial capital. Figure 1 illustrates the geographical distribution of these incidents aggregated at the one-degree cell level. Together with the conflict incidents, the figure also features a selected set of large cities in the region. The data on cities were obtained from the World Cities Database available at </w:t>
+        <w:t>The study period, which ranges from 2010 to 2021, covers a total of nearly 60 thousand incidents observed across seven countries. This excludes incidents with the geo-precision code 3 in the database (approximately 2.5 percent of the data), as the exact locations of such incidents are unknown and they are arbitrarily attributed to the nearest known site, typically a provincial capital. Figure 1 illustrates the geographical distribution of these incidents aggregated at the one-</w:t>
+      </w:r>
+      <w:r>
+        <w:rPr>
+          <w:rFonts w:ascii="Times New Roman" w:hAnsi="Times New Roman" w:cs="Times New Roman"/>
+        </w:rPr>
+        <w:lastRenderedPageBreak/>
+        <w:t xml:space="preserve">degree cell level. Together with the conflict incidents, the figure also features a selected set of large cities in the region. The data on cities were obtained from the World Cities Database available at </w:t>
       </w:r>
       <w:hyperlink r:id="rId9" w:history="1">
         <w:r>
@@ -2744,7 +3392,7 @@
         <w:rPr>
           <w:rFonts w:ascii="Times New Roman" w:hAnsi="Times New Roman" w:cs="Times New Roman"/>
         </w:rPr>
-        <w:t xml:space="preserve">) conflict, broadly defined, occurs across much of the Southeast Asian region; (ii) within the region, some countries are more conflict-prone than others; (iii) there is a fair bit of spatial dependence in the prevalence of conflict; and (iv) conflict, while generally more prevalent in cities, where most people reside, is not necessarily and exclusively a city phenomenon. </w:t>
+        <w:t xml:space="preserve">) conflict, broadly defined, occurs across much of the Southeast Asian region; (ii) within the region, some countries are more conflict-prone than others; (iii) there is a fair bit of spatial dependence in the prevalence of conflict; and (iv) conflict, while generally prevalent in cities, where most people reside, is not necessarily and exclusively a city phenomenon. </w:t>
       </w:r>
     </w:p>
     <w:p>
@@ -2761,7 +3409,6 @@
           <w:rFonts w:ascii="Times New Roman" w:hAnsi="Times New Roman" w:cs="Times New Roman"/>
           <w:noProof/>
         </w:rPr>
-        <w:lastRenderedPageBreak/>
         <w:drawing>
           <wp:inline distT="0" distB="0" distL="0" distR="0" wp14:anchorId="4D3CACF7" wp14:editId="6FB4C253">
             <wp:extent cx="5403276" cy="4572000"/>
@@ -2838,7 +3485,23 @@
           <w:sz w:val="20"/>
           <w:szCs w:val="20"/>
         </w:rPr>
-        <w:t xml:space="preserve">Note: The conflict data are for Cambodia, Indonesia (2015 – 2021), Malaysia (2018 – 2021), Myanmar, Philippines (2016 – 2021), Thailand, and Vietnam. The size of the dots is proportional to the incidents in a cell, ranging from 1 to 5605 (the southernmost cell of Thailand). The presented cities are the largest, in terms of population, of those with geographic centroid within a one-degree cell. When multiple cities fall within a cell, the largest of these cities is presented. Specifically, featured are the cities with population of more than 0.5 million that fall in the grid cell with aggregated city population of more than 2 million. This rule is arbitrary, and is only used for illustrative purposes, that is, to ensure that a manageable number of cities are presented on the map. </w:t>
+        <w:t xml:space="preserve">Note: The conflict data are for Cambodia, Indonesia (2015 – 2021), Malaysia (2018 – 2021), Myanmar, Philippines (2016 – 2021), Thailand, and Vietnam. The size of the dots is proportional to the incidents in a cell, ranging from 1 to 5605 (the southernmost cell of Thailand). The presented cities are the largest, in terms of population, of those with geographic centroid within a one-degree cell. When multiple cities fall within a cell, the largest of these cities is presented. Specifically, featured are the cities with </w:t>
+      </w:r>
+      <w:r>
+        <w:rPr>
+          <w:rFonts w:ascii="Times New Roman" w:hAnsi="Times New Roman" w:cs="Times New Roman"/>
+          <w:sz w:val="20"/>
+          <w:szCs w:val="20"/>
+        </w:rPr>
+        <w:t>populations</w:t>
+      </w:r>
+      <w:r>
+        <w:rPr>
+          <w:rFonts w:ascii="Times New Roman" w:hAnsi="Times New Roman" w:cs="Times New Roman"/>
+          <w:sz w:val="20"/>
+          <w:szCs w:val="20"/>
+        </w:rPr>
+        <w:t xml:space="preserve"> of more than 0.5 million that fall in the grid cell with aggregated city population of more than 2 million. This rule is arbitrary, and is only used for illustrative purposes, that is, to ensure that a manageable number of cities are presented on the map. </w:t>
       </w:r>
     </w:p>
     <w:p>
@@ -2850,121 +3513,98 @@
           <w:iCs/>
         </w:rPr>
       </w:pPr>
+      <w:r>
+        <w:rPr>
+          <w:rFonts w:ascii="Times New Roman" w:hAnsi="Times New Roman" w:cs="Times New Roman"/>
+          <w:i/>
+          <w:iCs/>
+        </w:rPr>
+        <w:lastRenderedPageBreak/>
+        <w:t>3</w:t>
+      </w:r>
+      <w:r>
+        <w:rPr>
+          <w:rFonts w:ascii="Times New Roman" w:hAnsi="Times New Roman" w:cs="Times New Roman"/>
+          <w:i/>
+          <w:iCs/>
+        </w:rPr>
+        <w:t>.2. Production</w:t>
+      </w:r>
     </w:p>
     <w:p>
       <w:pPr>
         <w:spacing w:after="120" w:line="360" w:lineRule="auto"/>
         <w:rPr>
           <w:rFonts w:ascii="Times New Roman" w:hAnsi="Times New Roman" w:cs="Times New Roman"/>
+          <w:noProof/>
+        </w:rPr>
+      </w:pPr>
+      <w:r>
+        <w:rPr>
+          <w:rFonts w:ascii="Times New Roman" w:hAnsi="Times New Roman" w:cs="Times New Roman"/>
+        </w:rPr>
+        <w:t xml:space="preserve">We consider rice </w:t>
+      </w:r>
+      <w:r>
+        <w:rPr>
+          <w:rFonts w:ascii="Times New Roman" w:hAnsi="Times New Roman" w:cs="Times New Roman"/>
+        </w:rPr>
+        <w:t>which</w:t>
+      </w:r>
+      <w:r>
+        <w:rPr>
+          <w:rFonts w:ascii="Times New Roman" w:hAnsi="Times New Roman" w:cs="Times New Roman"/>
+        </w:rPr>
+        <w:t xml:space="preserve"> is, by far, the most dominant cereal—both in terms of production as well as consumption—</w:t>
+      </w:r>
+      <w:r>
+        <w:rPr>
+          <w:rFonts w:ascii="Times New Roman" w:hAnsi="Times New Roman" w:cs="Times New Roman"/>
+        </w:rPr>
+        <w:t xml:space="preserve"> across Southeast Asia</w:t>
+      </w:r>
+      <w:r>
+        <w:rPr>
+          <w:rFonts w:ascii="Times New Roman" w:hAnsi="Times New Roman" w:cs="Times New Roman"/>
+        </w:rPr>
+        <w:t xml:space="preserve">. We obtain </w:t>
+      </w:r>
+      <w:r>
+        <w:rPr>
+          <w:rFonts w:ascii="Times New Roman" w:hAnsi="Times New Roman" w:cs="Times New Roman"/>
+        </w:rPr>
+        <w:t>data on</w:t>
+      </w:r>
+      <w:r>
+        <w:rPr>
+          <w:rFonts w:ascii="Times New Roman" w:hAnsi="Times New Roman" w:cs="Times New Roman"/>
+        </w:rPr>
+        <w:t xml:space="preserve"> the cropland </w:t>
+      </w:r>
+      <w:r>
+        <w:rPr>
+          <w:rFonts w:ascii="Times New Roman" w:hAnsi="Times New Roman" w:cs="Times New Roman"/>
+        </w:rPr>
+        <w:t>harvest area from IFPRI (2019). We source the data on crop production calendar from Monfreda et al. (2008)</w:t>
+      </w:r>
+      <w:r>
+        <w:rPr>
+          <w:rFonts w:ascii="Times New Roman" w:hAnsi="Times New Roman" w:cs="Times New Roman"/>
+        </w:rPr>
+        <w:t xml:space="preserve">. The harvest may extend multiple months. </w:t>
+      </w:r>
+      <w:r>
+        <w:rPr>
+          <w:rFonts w:ascii="Times New Roman" w:hAnsi="Times New Roman" w:cs="Times New Roman"/>
+        </w:rPr>
+        <w:t xml:space="preserve">We define the period from the month when the harvest starts to the month when the harvest ends as the </w:t>
+      </w:r>
+      <w:r>
+        <w:rPr>
+          <w:rFonts w:ascii="Times New Roman" w:hAnsi="Times New Roman" w:cs="Times New Roman"/>
           <w:i/>
           <w:iCs/>
         </w:rPr>
-      </w:pPr>
-      <w:r>
-        <w:rPr>
-          <w:rFonts w:ascii="Times New Roman" w:hAnsi="Times New Roman" w:cs="Times New Roman"/>
-          <w:i/>
-          <w:iCs/>
-        </w:rPr>
-        <w:t>3</w:t>
-      </w:r>
-      <w:r>
-        <w:rPr>
-          <w:rFonts w:ascii="Times New Roman" w:hAnsi="Times New Roman" w:cs="Times New Roman"/>
-          <w:i/>
-          <w:iCs/>
-        </w:rPr>
-        <w:t>.2. Production</w:t>
-      </w:r>
-    </w:p>
-    <w:p>
-      <w:pPr>
-        <w:spacing w:after="120" w:line="360" w:lineRule="auto"/>
-        <w:rPr>
-          <w:rFonts w:ascii="Times New Roman" w:hAnsi="Times New Roman" w:cs="Times New Roman"/>
-          <w:noProof/>
-        </w:rPr>
-      </w:pPr>
-      <w:r>
-        <w:rPr>
-          <w:rFonts w:ascii="Times New Roman" w:hAnsi="Times New Roman" w:cs="Times New Roman"/>
-        </w:rPr>
-        <w:t xml:space="preserve">We consider rice </w:t>
-      </w:r>
-      <w:r>
-        <w:rPr>
-          <w:rFonts w:ascii="Times New Roman" w:hAnsi="Times New Roman" w:cs="Times New Roman"/>
-        </w:rPr>
-        <w:t>which</w:t>
-      </w:r>
-      <w:r>
-        <w:rPr>
-          <w:rFonts w:ascii="Times New Roman" w:hAnsi="Times New Roman" w:cs="Times New Roman"/>
-        </w:rPr>
-        <w:t xml:space="preserve"> is, by far, the most dominant cereal—both in terms of production as well as consumption—</w:t>
-      </w:r>
-      <w:r>
-        <w:rPr>
-          <w:rFonts w:ascii="Times New Roman" w:hAnsi="Times New Roman" w:cs="Times New Roman"/>
-        </w:rPr>
-        <w:t xml:space="preserve"> across Southeast Asia</w:t>
-      </w:r>
-      <w:r>
-        <w:rPr>
-          <w:rFonts w:ascii="Times New Roman" w:hAnsi="Times New Roman" w:cs="Times New Roman"/>
-        </w:rPr>
-        <w:t xml:space="preserve">. We obtain </w:t>
-      </w:r>
-      <w:r>
-        <w:rPr>
-          <w:rFonts w:ascii="Times New Roman" w:hAnsi="Times New Roman" w:cs="Times New Roman"/>
-        </w:rPr>
-        <w:t>data on</w:t>
-      </w:r>
-      <w:r>
-        <w:rPr>
-          <w:rFonts w:ascii="Times New Roman" w:hAnsi="Times New Roman" w:cs="Times New Roman"/>
-        </w:rPr>
-        <w:t xml:space="preserve"> the cropland </w:t>
-      </w:r>
-      <w:r>
-        <w:rPr>
-          <w:rFonts w:ascii="Times New Roman" w:hAnsi="Times New Roman" w:cs="Times New Roman"/>
-        </w:rPr>
-        <w:t xml:space="preserve">harvest area from IFPRI (2019). We source the data on crop production calendar from </w:t>
-      </w:r>
-      <w:proofErr w:type="spellStart"/>
-      <w:r>
-        <w:rPr>
-          <w:rFonts w:ascii="Times New Roman" w:hAnsi="Times New Roman" w:cs="Times New Roman"/>
-        </w:rPr>
-        <w:t>Monfreda</w:t>
-      </w:r>
-      <w:proofErr w:type="spellEnd"/>
-      <w:r>
-        <w:rPr>
-          <w:rFonts w:ascii="Times New Roman" w:hAnsi="Times New Roman" w:cs="Times New Roman"/>
-        </w:rPr>
-        <w:t xml:space="preserve"> et al. (2008)</w:t>
-      </w:r>
-      <w:r>
-        <w:rPr>
-          <w:rFonts w:ascii="Times New Roman" w:hAnsi="Times New Roman" w:cs="Times New Roman"/>
-        </w:rPr>
-        <w:t xml:space="preserve">. The harvest may extend multiple months. </w:t>
-      </w:r>
-      <w:r>
-        <w:rPr>
-          <w:rFonts w:ascii="Times New Roman" w:hAnsi="Times New Roman" w:cs="Times New Roman"/>
-        </w:rPr>
-        <w:t xml:space="preserve">We define the period from the month when the harvest starts to the month when the harvest ends as the </w:t>
-      </w:r>
-      <w:r>
-        <w:rPr>
-          <w:rFonts w:ascii="Times New Roman" w:hAnsi="Times New Roman" w:cs="Times New Roman"/>
-          <w:i/>
-          <w:iCs/>
-        </w:rPr>
         <w:t>harvest season</w:t>
       </w:r>
       <w:r>
@@ -2977,14 +3617,7 @@
         <w:rPr>
           <w:rFonts w:ascii="Times New Roman" w:hAnsi="Times New Roman" w:cs="Times New Roman"/>
         </w:rPr>
-        <w:t xml:space="preserve">We define the midpoint of the </w:t>
-      </w:r>
-      <w:r>
-        <w:rPr>
-          <w:rFonts w:ascii="Times New Roman" w:hAnsi="Times New Roman" w:cs="Times New Roman"/>
-        </w:rPr>
-        <w:lastRenderedPageBreak/>
-        <w:t xml:space="preserve">harvest season as the </w:t>
+        <w:t xml:space="preserve">We define the midpoint of the harvest season as the </w:t>
       </w:r>
       <w:r>
         <w:rPr>
@@ -3156,25 +3789,7 @@
           <w:sz w:val="20"/>
           <w:szCs w:val="20"/>
         </w:rPr>
-        <w:t xml:space="preserve">. The data on harvest calendar are from </w:t>
-      </w:r>
-      <w:proofErr w:type="spellStart"/>
-      <w:r>
-        <w:rPr>
-          <w:rFonts w:ascii="Times New Roman" w:hAnsi="Times New Roman" w:cs="Times New Roman"/>
-          <w:sz w:val="20"/>
-          <w:szCs w:val="20"/>
-        </w:rPr>
-        <w:t>Monfreda</w:t>
-      </w:r>
-      <w:proofErr w:type="spellEnd"/>
-      <w:r>
-        <w:rPr>
-          <w:rFonts w:ascii="Times New Roman" w:hAnsi="Times New Roman" w:cs="Times New Roman"/>
-          <w:sz w:val="20"/>
-          <w:szCs w:val="20"/>
-        </w:rPr>
-        <w:t xml:space="preserve"> et al. (2008). The countries covered are Cambodia, Indonesia, Malaysia, Myanmar, Philippines, Thailand, and Vietnam.</w:t>
+        <w:t>. The data on harvest calendar are from Monfreda et al. (2008). The countries covered are Cambodia, Indonesia, Malaysia, Myanmar, Philippines, Thailand, and Vietnam.</w:t>
       </w:r>
     </w:p>
     <w:p>
@@ -3186,38 +3801,29 @@
           <w:iCs/>
         </w:rPr>
       </w:pPr>
+      <w:r>
+        <w:rPr>
+          <w:rFonts w:ascii="Times New Roman" w:hAnsi="Times New Roman" w:cs="Times New Roman"/>
+          <w:i/>
+          <w:iCs/>
+        </w:rPr>
+        <w:lastRenderedPageBreak/>
+        <w:t>3</w:t>
+      </w:r>
+      <w:r>
+        <w:rPr>
+          <w:rFonts w:ascii="Times New Roman" w:hAnsi="Times New Roman" w:cs="Times New Roman"/>
+          <w:i/>
+          <w:iCs/>
+        </w:rPr>
+        <w:t>.3. Descriptive Statistics</w:t>
+      </w:r>
     </w:p>
     <w:p>
       <w:pPr>
         <w:spacing w:after="120" w:line="360" w:lineRule="auto"/>
         <w:rPr>
           <w:rFonts w:ascii="Times New Roman" w:hAnsi="Times New Roman" w:cs="Times New Roman"/>
-          <w:i/>
-          <w:iCs/>
-        </w:rPr>
-      </w:pPr>
-      <w:r>
-        <w:rPr>
-          <w:rFonts w:ascii="Times New Roman" w:hAnsi="Times New Roman" w:cs="Times New Roman"/>
-          <w:i/>
-          <w:iCs/>
-        </w:rPr>
-        <w:t>3</w:t>
-      </w:r>
-      <w:r>
-        <w:rPr>
-          <w:rFonts w:ascii="Times New Roman" w:hAnsi="Times New Roman" w:cs="Times New Roman"/>
-          <w:i/>
-          <w:iCs/>
-        </w:rPr>
-        <w:t>.3. Descriptive Statistics</w:t>
-      </w:r>
-    </w:p>
-    <w:p>
-      <w:pPr>
-        <w:spacing w:after="120" w:line="360" w:lineRule="auto"/>
-        <w:rPr>
-          <w:rFonts w:ascii="Times New Roman" w:hAnsi="Times New Roman" w:cs="Times New Roman"/>
         </w:rPr>
       </w:pPr>
       <w:r>
@@ -3254,7 +3860,6 @@
           <w:b/>
           <w:bCs/>
         </w:rPr>
-        <w:lastRenderedPageBreak/>
         <w:t xml:space="preserve">Table </w:t>
       </w:r>
       <w:r>
@@ -5525,6 +6130,24 @@
           <w:rFonts w:ascii="Times New Roman" w:hAnsi="Times New Roman" w:cs="Times New Roman"/>
         </w:rPr>
         <w:tab/>
+      </w:r>
+      <w:r>
+        <w:rPr>
+          <w:rFonts w:ascii="Times New Roman" w:hAnsi="Times New Roman" w:cs="Times New Roman"/>
+        </w:rPr>
+        <w:tab/>
+      </w:r>
+      <w:r>
+        <w:rPr>
+          <w:rFonts w:ascii="Times New Roman" w:hAnsi="Times New Roman" w:cs="Times New Roman"/>
+        </w:rPr>
+        <w:tab/>
+      </w:r>
+      <w:r>
+        <w:rPr>
+          <w:rFonts w:ascii="Times New Roman" w:hAnsi="Times New Roman" w:cs="Times New Roman"/>
+        </w:rPr>
+        <w:tab/>
         <w:t>(1)</w:t>
       </w:r>
     </w:p>
@@ -5539,6 +6162,7 @@
         <w:rPr>
           <w:rFonts w:ascii="Times New Roman" w:hAnsi="Times New Roman" w:cs="Times New Roman"/>
         </w:rPr>
+        <w:lastRenderedPageBreak/>
         <w:t xml:space="preserve">where </w:t>
       </w:r>
       <m:oMath>
@@ -5575,19 +6199,11 @@
         </w:rPr>
         <w:t xml:space="preserve"> de</w:t>
       </w:r>
-      <w:proofErr w:type="spellStart"/>
-      <w:r>
-        <w:rPr>
-          <w:rFonts w:ascii="Times New Roman" w:hAnsi="Times New Roman" w:cs="Times New Roman"/>
-        </w:rPr>
-        <w:t>picts</w:t>
-      </w:r>
-      <w:proofErr w:type="spellEnd"/>
-      <w:r>
-        <w:rPr>
-          <w:rFonts w:ascii="Times New Roman" w:hAnsi="Times New Roman" w:cs="Times New Roman"/>
-        </w:rPr>
-        <w:t xml:space="preserve"> </w:t>
+      <w:r>
+        <w:rPr>
+          <w:rFonts w:ascii="Times New Roman" w:hAnsi="Times New Roman" w:cs="Times New Roman"/>
+        </w:rPr>
+        <w:t xml:space="preserve">picts </w:t>
       </w:r>
       <w:r>
         <w:rPr>
@@ -5866,7 +6482,6 @@
         <w:rPr>
           <w:rFonts w:ascii="Times New Roman" w:hAnsi="Times New Roman" w:cs="Times New Roman"/>
         </w:rPr>
-        <w:lastRenderedPageBreak/>
         <w:t>The estimated coefficient</w:t>
       </w:r>
       <w:r>
@@ -6160,7 +6775,21 @@
         <w:rPr>
           <w:rFonts w:ascii="Times New Roman" w:hAnsi="Times New Roman" w:cs="Times New Roman"/>
         </w:rPr>
-        <w:t xml:space="preserve">Overall, we observe an increase in conflict and violent attacks against civilians and a decrease in protests and riots during the harvest season, relative to the other months of the year, in the rice croplands of the Southeast Asia. </w:t>
+        <w:t xml:space="preserve">Overall, we observe an increase in conflict and violent attacks against civilians and a decrease in protests and riots during the harvest season, relative to the other months of the year, in the rice croplands of </w:t>
+      </w:r>
+      <w:proofErr w:type="gramStart"/>
+      <w:r>
+        <w:rPr>
+          <w:rFonts w:ascii="Times New Roman" w:hAnsi="Times New Roman" w:cs="Times New Roman"/>
+        </w:rPr>
+        <w:t>the Southeast</w:t>
+      </w:r>
+      <w:proofErr w:type="gramEnd"/>
+      <w:r>
+        <w:rPr>
+          <w:rFonts w:ascii="Times New Roman" w:hAnsi="Times New Roman" w:cs="Times New Roman"/>
+        </w:rPr>
+        <w:t xml:space="preserve"> Asia. </w:t>
       </w:r>
       <w:r>
         <w:rPr>
@@ -6178,7 +6807,21 @@
         <w:rPr>
           <w:rFonts w:ascii="Times New Roman" w:hAnsi="Times New Roman" w:cs="Times New Roman"/>
         </w:rPr>
-        <w:t xml:space="preserve">So, we estimate approximately ten-to-twenty-five-percent increase in conflict and violence during the harvest season, and ten-percent decrease in protests during the harvest season. These results are not sensitive to omitting years prior to 2016 (for which we do not have conflict data from Indonesia, Malaysia, and Philippines), or to omitting Indonesia, Malaysia, and Philippines from the sample (see Appendix Tables B1 and B2). </w:t>
+        <w:t xml:space="preserve">So, we estimate approximately </w:t>
+      </w:r>
+      <w:proofErr w:type="gramStart"/>
+      <w:r>
+        <w:rPr>
+          <w:rFonts w:ascii="Times New Roman" w:hAnsi="Times New Roman" w:cs="Times New Roman"/>
+        </w:rPr>
+        <w:t>ten</w:t>
+      </w:r>
+      <w:proofErr w:type="gramEnd"/>
+      <w:r>
+        <w:rPr>
+          <w:rFonts w:ascii="Times New Roman" w:hAnsi="Times New Roman" w:cs="Times New Roman"/>
+        </w:rPr>
+        <w:t xml:space="preserve">-to-twenty-five-percent increase in conflict and violence during the harvest season, and ten-percent decrease in protests during the harvest season. These results are not sensitive to omitting years prior to 2016 (for which we do not have conflict data from Indonesia, Malaysia, and Philippines), or to omitting Indonesia, Malaysia, and Philippines from the sample (see Appendix Tables B1 and B2). </w:t>
       </w:r>
     </w:p>
     <w:p>
@@ -6223,7 +6866,14 @@
         <w:rPr>
           <w:rFonts w:ascii="Times New Roman" w:hAnsi="Times New Roman" w:cs="Times New Roman"/>
         </w:rPr>
-        <w:t>be a direct effect of perpetrators targeting areas where there are spoils to be appropriated, as well as an indirect effect of a collateral damage associated with explosions or other battle related incidents, for example, as more people are out and about during the harvest season. The opportunity mechanism may explain the</w:t>
+        <w:t xml:space="preserve">be a direct effect of perpetrators targeting areas where there are spoils to be appropriated, as well as an indirect effect of a collateral damage associated with explosions or other battle related incidents, for example, as more people are out and about during the harvest season. The opportunity mechanism may </w:t>
+      </w:r>
+      <w:r>
+        <w:rPr>
+          <w:rFonts w:ascii="Times New Roman" w:hAnsi="Times New Roman" w:cs="Times New Roman"/>
+        </w:rPr>
+        <w:lastRenderedPageBreak/>
+        <w:t>explain the</w:t>
       </w:r>
       <w:r>
         <w:rPr>
@@ -6253,43 +6903,12 @@
           <w:bCs/>
         </w:rPr>
       </w:pPr>
-    </w:p>
-    <w:p>
-      <w:pPr>
-        <w:spacing w:after="120" w:line="276" w:lineRule="auto"/>
+      <w:r>
         <w:rPr>
           <w:rFonts w:ascii="Times New Roman" w:hAnsi="Times New Roman" w:cs="Times New Roman"/>
           <w:b/>
           <w:bCs/>
         </w:rPr>
-      </w:pPr>
-    </w:p>
-    <w:p>
-      <w:pPr>
-        <w:spacing w:after="120" w:line="276" w:lineRule="auto"/>
-        <w:rPr>
-          <w:rFonts w:ascii="Times New Roman" w:hAnsi="Times New Roman" w:cs="Times New Roman"/>
-          <w:b/>
-          <w:bCs/>
-        </w:rPr>
-      </w:pPr>
-    </w:p>
-    <w:p>
-      <w:pPr>
-        <w:spacing w:after="120" w:line="276" w:lineRule="auto"/>
-        <w:rPr>
-          <w:rFonts w:ascii="Times New Roman" w:hAnsi="Times New Roman" w:cs="Times New Roman"/>
-          <w:b/>
-          <w:bCs/>
-        </w:rPr>
-      </w:pPr>
-      <w:r>
-        <w:rPr>
-          <w:rFonts w:ascii="Times New Roman" w:hAnsi="Times New Roman" w:cs="Times New Roman"/>
-          <w:b/>
-          <w:bCs/>
-        </w:rPr>
-        <w:lastRenderedPageBreak/>
         <w:t xml:space="preserve">Table </w:t>
       </w:r>
       <w:r>
@@ -9366,7 +9985,21 @@
         <w:rPr>
           <w:rFonts w:ascii="Times New Roman" w:hAnsi="Times New Roman" w:cs="Times New Roman"/>
         </w:rPr>
-        <w:t xml:space="preserve">when the opportunity cost of participating in protests are high. In addition, this supports the grievance </w:t>
+        <w:t xml:space="preserve">when the opportunity cost of participating in protests </w:t>
+      </w:r>
+      <w:proofErr w:type="gramStart"/>
+      <w:r>
+        <w:rPr>
+          <w:rFonts w:ascii="Times New Roman" w:hAnsi="Times New Roman" w:cs="Times New Roman"/>
+        </w:rPr>
+        <w:t>are</w:t>
+      </w:r>
+      <w:proofErr w:type="gramEnd"/>
+      <w:r>
+        <w:rPr>
+          <w:rFonts w:ascii="Times New Roman" w:hAnsi="Times New Roman" w:cs="Times New Roman"/>
+        </w:rPr>
+        <w:t xml:space="preserve"> high. In addition, this supports the grievance </w:t>
       </w:r>
       <w:r>
         <w:rPr>
@@ -9392,26 +10025,6 @@
       </w:pPr>
       <w:bookmarkStart w:id="7" w:name="conclusion"/>
       <w:bookmarkEnd w:id="6"/>
-    </w:p>
-    <w:p>
-      <w:pPr>
-        <w:spacing w:after="120" w:line="276" w:lineRule="auto"/>
-        <w:rPr>
-          <w:rFonts w:ascii="Times New Roman" w:hAnsi="Times New Roman" w:cs="Times New Roman"/>
-          <w:b/>
-          <w:bCs/>
-        </w:rPr>
-      </w:pPr>
-    </w:p>
-    <w:p>
-      <w:pPr>
-        <w:spacing w:after="120" w:line="276" w:lineRule="auto"/>
-        <w:rPr>
-          <w:rFonts w:ascii="Times New Roman" w:hAnsi="Times New Roman" w:cs="Times New Roman"/>
-          <w:b/>
-          <w:bCs/>
-        </w:rPr>
-      </w:pPr>
       <w:r>
         <w:rPr>
           <w:rFonts w:ascii="Times New Roman" w:hAnsi="Times New Roman" w:cs="Times New Roman"/>
@@ -17540,13 +18153,13 @@
         <w:rPr>
           <w:rFonts w:ascii="Times New Roman" w:hAnsi="Times New Roman" w:cs="Times New Roman"/>
         </w:rPr>
-        <w:t xml:space="preserve">The </w:t>
-      </w:r>
-      <w:r>
-        <w:rPr>
-          <w:rFonts w:ascii="Times New Roman" w:hAnsi="Times New Roman" w:cs="Times New Roman"/>
-        </w:rPr>
-        <w:t xml:space="preserve">irrigated rice is the higher-yield </w:t>
+        <w:t>Irrigated</w:t>
+      </w:r>
+      <w:r>
+        <w:rPr>
+          <w:rFonts w:ascii="Times New Roman" w:hAnsi="Times New Roman" w:cs="Times New Roman"/>
+        </w:rPr>
+        <w:t xml:space="preserve"> rice is the higher-yield </w:t>
       </w:r>
       <w:r>
         <w:rPr>
@@ -32672,7 +33285,35 @@
           <w:rFonts w:ascii="Times New Roman" w:hAnsi="Times New Roman" w:cs="Times New Roman"/>
           <w:color w:val="000000"/>
         </w:rPr>
-        <w:t xml:space="preserve">Berman, N. and M. Couttenier (2015). External Shocks, Internal Shots: The Geography of Civil Conflicts. </w:t>
+        <w:t xml:space="preserve">Berman, E., Callen, M., Felter, J. H., </w:t>
+      </w:r>
+      <w:r>
+        <w:rPr>
+          <w:rFonts w:ascii="Times New Roman" w:hAnsi="Times New Roman" w:cs="Times New Roman"/>
+          <w:color w:val="000000"/>
+        </w:rPr>
+        <w:t>and J. N.</w:t>
+      </w:r>
+      <w:r>
+        <w:rPr>
+          <w:rFonts w:ascii="Times New Roman" w:hAnsi="Times New Roman" w:cs="Times New Roman"/>
+          <w:color w:val="000000"/>
+        </w:rPr>
+        <w:t xml:space="preserve"> Shapiro (2011). </w:t>
+      </w:r>
+      <w:r>
+        <w:rPr>
+          <w:rFonts w:ascii="Times New Roman" w:hAnsi="Times New Roman" w:cs="Times New Roman"/>
+          <w:color w:val="000000"/>
+        </w:rPr>
+        <w:t>Do Working Men Rebel? Insurgency and Unemployment in Afghanistan, Iraq, and the Philippines</w:t>
+      </w:r>
+      <w:r>
+        <w:rPr>
+          <w:rFonts w:ascii="Times New Roman" w:hAnsi="Times New Roman" w:cs="Times New Roman"/>
+          <w:color w:val="000000"/>
+        </w:rPr>
+        <w:t xml:space="preserve">. </w:t>
       </w:r>
       <w:r>
         <w:rPr>
@@ -32681,14 +33322,28 @@
           <w:iCs/>
           <w:color w:val="000000"/>
         </w:rPr>
-        <w:t>The Review of Economics and Statistics 97</w:t>
+        <w:t>Journal of Conflict Resolution, 55</w:t>
       </w:r>
       <w:r>
         <w:rPr>
           <w:rFonts w:ascii="Times New Roman" w:hAnsi="Times New Roman" w:cs="Times New Roman"/>
           <w:color w:val="000000"/>
         </w:rPr>
-        <w:t>(4), 758–776.</w:t>
+        <w:t>(4)</w:t>
+      </w:r>
+      <w:r>
+        <w:rPr>
+          <w:rFonts w:ascii="Times New Roman" w:hAnsi="Times New Roman" w:cs="Times New Roman"/>
+          <w:color w:val="000000"/>
+        </w:rPr>
+        <w:t>:</w:t>
+      </w:r>
+      <w:r>
+        <w:rPr>
+          <w:rFonts w:ascii="Times New Roman" w:hAnsi="Times New Roman" w:cs="Times New Roman"/>
+          <w:color w:val="000000"/>
+        </w:rPr>
+        <w:t xml:space="preserve"> 496-528.</w:t>
       </w:r>
     </w:p>
     <w:p>
@@ -32700,53 +33355,28 @@
           <w:color w:val="000000"/>
         </w:rPr>
       </w:pPr>
-      <w:proofErr w:type="spellStart"/>
       <w:r>
         <w:rPr>
           <w:rFonts w:ascii="Times New Roman" w:hAnsi="Times New Roman" w:cs="Times New Roman"/>
           <w:color w:val="000000"/>
         </w:rPr>
-        <w:t>Buhaug</w:t>
-      </w:r>
-      <w:proofErr w:type="spellEnd"/>
+        <w:t xml:space="preserve">Berman, </w:t>
+      </w:r>
+      <w:proofErr w:type="gramStart"/>
       <w:r>
         <w:rPr>
           <w:rFonts w:ascii="Times New Roman" w:hAnsi="Times New Roman" w:cs="Times New Roman"/>
           <w:color w:val="000000"/>
         </w:rPr>
-        <w:t xml:space="preserve">, H., T. A. </w:t>
-      </w:r>
-      <w:proofErr w:type="spellStart"/>
+        <w:t>N.</w:t>
+      </w:r>
+      <w:proofErr w:type="gramEnd"/>
       <w:r>
         <w:rPr>
           <w:rFonts w:ascii="Times New Roman" w:hAnsi="Times New Roman" w:cs="Times New Roman"/>
           <w:color w:val="000000"/>
         </w:rPr>
-        <w:t>Benjaminsen</w:t>
-      </w:r>
-      <w:proofErr w:type="spellEnd"/>
-      <w:r>
-        <w:rPr>
-          <w:rFonts w:ascii="Times New Roman" w:hAnsi="Times New Roman" w:cs="Times New Roman"/>
-          <w:color w:val="000000"/>
-        </w:rPr>
-        <w:t xml:space="preserve">, E. </w:t>
-      </w:r>
-      <w:proofErr w:type="spellStart"/>
-      <w:r>
-        <w:rPr>
-          <w:rFonts w:ascii="Times New Roman" w:hAnsi="Times New Roman" w:cs="Times New Roman"/>
-          <w:color w:val="000000"/>
-        </w:rPr>
-        <w:t>Sjaastad</w:t>
-      </w:r>
-      <w:proofErr w:type="spellEnd"/>
-      <w:r>
-        <w:rPr>
-          <w:rFonts w:ascii="Times New Roman" w:hAnsi="Times New Roman" w:cs="Times New Roman"/>
-          <w:color w:val="000000"/>
-        </w:rPr>
-        <w:t xml:space="preserve">, and O. M. Theisen (2015). Climate Variability, Food Production Shocks, and Violent Conflict in Sub-Saharan Africa. </w:t>
+        <w:t xml:space="preserve"> and M. Couttenier (2015). External Shocks, Internal Shots: The Geography of Civil Conflicts. </w:t>
       </w:r>
       <w:r>
         <w:rPr>
@@ -32755,21 +33385,14 @@
           <w:iCs/>
           <w:color w:val="000000"/>
         </w:rPr>
-        <w:t>Environmental Research Letters 10</w:t>
+        <w:t>The Review of Economics and Statistics 97</w:t>
       </w:r>
       <w:r>
         <w:rPr>
           <w:rFonts w:ascii="Times New Roman" w:hAnsi="Times New Roman" w:cs="Times New Roman"/>
           <w:color w:val="000000"/>
         </w:rPr>
-        <w:t>(12), 125015</w:t>
-      </w:r>
-      <w:r>
-        <w:rPr>
-          <w:rFonts w:ascii="Times New Roman" w:hAnsi="Times New Roman" w:cs="Times New Roman"/>
-          <w:color w:val="000000"/>
-        </w:rPr>
-        <w:t>.</w:t>
+        <w:t>(4), 758–776.</w:t>
       </w:r>
     </w:p>
     <w:p>
@@ -32781,28 +33404,21 @@
           <w:color w:val="000000"/>
         </w:rPr>
       </w:pPr>
+      <w:proofErr w:type="spellStart"/>
       <w:r>
         <w:rPr>
           <w:rFonts w:ascii="Times New Roman" w:hAnsi="Times New Roman" w:cs="Times New Roman"/>
           <w:color w:val="000000"/>
         </w:rPr>
-        <w:t xml:space="preserve">Collier, P. and A. </w:t>
-      </w:r>
-      <w:proofErr w:type="spellStart"/>
+        <w:t>Buhaug</w:t>
+      </w:r>
+      <w:proofErr w:type="spellEnd"/>
       <w:r>
         <w:rPr>
           <w:rFonts w:ascii="Times New Roman" w:hAnsi="Times New Roman" w:cs="Times New Roman"/>
           <w:color w:val="000000"/>
         </w:rPr>
-        <w:t>Hoeffler</w:t>
-      </w:r>
-      <w:proofErr w:type="spellEnd"/>
-      <w:r>
-        <w:rPr>
-          <w:rFonts w:ascii="Times New Roman" w:hAnsi="Times New Roman" w:cs="Times New Roman"/>
-          <w:color w:val="000000"/>
-        </w:rPr>
-        <w:t xml:space="preserve"> (1998). On Economic Causes of Civil War. </w:t>
+        <w:t xml:space="preserve">, H., T. A. Benjaminsen, E. Sjaastad, and O. M. Theisen (2015). Climate Variability, Food Production Shocks, and Violent Conflict in Sub-Saharan Africa. </w:t>
       </w:r>
       <w:r>
         <w:rPr>
@@ -32811,14 +33427,21 @@
           <w:iCs/>
           <w:color w:val="000000"/>
         </w:rPr>
-        <w:t>Oxford Economic Papers 50</w:t>
+        <w:t>Environmental Research Letters 10</w:t>
       </w:r>
       <w:r>
         <w:rPr>
           <w:rFonts w:ascii="Times New Roman" w:hAnsi="Times New Roman" w:cs="Times New Roman"/>
           <w:color w:val="000000"/>
         </w:rPr>
-        <w:t>(4), 563–573.</w:t>
+        <w:t>(12), 125015</w:t>
+      </w:r>
+      <w:r>
+        <w:rPr>
+          <w:rFonts w:ascii="Times New Roman" w:hAnsi="Times New Roman" w:cs="Times New Roman"/>
+          <w:color w:val="000000"/>
+        </w:rPr>
+        <w:t>.</w:t>
       </w:r>
     </w:p>
     <w:p>
@@ -32827,6 +33450,55 @@
         <w:ind w:left="360" w:hanging="360"/>
         <w:rPr>
           <w:rFonts w:ascii="Times New Roman" w:hAnsi="Times New Roman" w:cs="Times New Roman"/>
+          <w:color w:val="000000"/>
+        </w:rPr>
+      </w:pPr>
+      <w:r>
+        <w:rPr>
+          <w:rFonts w:ascii="Times New Roman" w:hAnsi="Times New Roman" w:cs="Times New Roman"/>
+          <w:color w:val="000000"/>
+        </w:rPr>
+        <w:t xml:space="preserve">Collier, </w:t>
+      </w:r>
+      <w:proofErr w:type="gramStart"/>
+      <w:r>
+        <w:rPr>
+          <w:rFonts w:ascii="Times New Roman" w:hAnsi="Times New Roman" w:cs="Times New Roman"/>
+          <w:color w:val="000000"/>
+        </w:rPr>
+        <w:t>P.</w:t>
+      </w:r>
+      <w:proofErr w:type="gramEnd"/>
+      <w:r>
+        <w:rPr>
+          <w:rFonts w:ascii="Times New Roman" w:hAnsi="Times New Roman" w:cs="Times New Roman"/>
+          <w:color w:val="000000"/>
+        </w:rPr>
+        <w:t xml:space="preserve"> and A. Hoeffler (1998). On Economic Causes of Civil War. </w:t>
+      </w:r>
+      <w:r>
+        <w:rPr>
+          <w:rFonts w:ascii="Times New Roman" w:hAnsi="Times New Roman" w:cs="Times New Roman"/>
+          <w:i/>
+          <w:iCs/>
+          <w:color w:val="000000"/>
+        </w:rPr>
+        <w:t>Oxford Economic Papers 50</w:t>
+      </w:r>
+      <w:r>
+        <w:rPr>
+          <w:rFonts w:ascii="Times New Roman" w:hAnsi="Times New Roman" w:cs="Times New Roman"/>
+          <w:color w:val="000000"/>
+        </w:rPr>
+        <w:t>(4), 563–573.</w:t>
+      </w:r>
+    </w:p>
+    <w:p>
+      <w:pPr>
+        <w:spacing w:after="0" w:line="360" w:lineRule="auto"/>
+        <w:ind w:left="360" w:hanging="360"/>
+        <w:rPr>
+          <w:rFonts w:ascii="Times New Roman" w:hAnsi="Times New Roman" w:cs="Times New Roman"/>
           <w:color w:val="000000" w:themeColor="text1"/>
         </w:rPr>
       </w:pPr>
@@ -32844,23 +33516,7 @@
           <w:rFonts w:ascii="Times New Roman" w:hAnsi="Times New Roman" w:cs="Times New Roman"/>
           <w:color w:val="000000"/>
         </w:rPr>
-        <w:t xml:space="preserve">, B., &amp; </w:t>
-      </w:r>
-      <w:proofErr w:type="spellStart"/>
-      <w:r>
-        <w:rPr>
-          <w:rFonts w:ascii="Times New Roman" w:hAnsi="Times New Roman" w:cs="Times New Roman"/>
-          <w:color w:val="000000"/>
-        </w:rPr>
-        <w:t>Felter</w:t>
-      </w:r>
-      <w:proofErr w:type="spellEnd"/>
-      <w:r>
-        <w:rPr>
-          <w:rFonts w:ascii="Times New Roman" w:hAnsi="Times New Roman" w:cs="Times New Roman"/>
-          <w:color w:val="000000"/>
-        </w:rPr>
-        <w:t xml:space="preserve">, J. H. (2020). Export crops and civil conflict. </w:t>
+        <w:t xml:space="preserve">, B., &amp; Felter, J. H. (2020). Export crops and civil conflict. </w:t>
       </w:r>
       <w:r>
         <w:rPr>
@@ -32905,23 +33561,7 @@
           <w:rFonts w:ascii="Times New Roman" w:hAnsi="Times New Roman" w:cs="Times New Roman"/>
           <w:color w:val="000000"/>
         </w:rPr>
-        <w:t xml:space="preserve">, B., </w:t>
-      </w:r>
-      <w:proofErr w:type="spellStart"/>
-      <w:r>
-        <w:rPr>
-          <w:rFonts w:ascii="Times New Roman" w:hAnsi="Times New Roman" w:cs="Times New Roman"/>
-          <w:color w:val="000000"/>
-        </w:rPr>
-        <w:t>Felter</w:t>
-      </w:r>
-      <w:proofErr w:type="spellEnd"/>
-      <w:r>
-        <w:rPr>
-          <w:rFonts w:ascii="Times New Roman" w:hAnsi="Times New Roman" w:cs="Times New Roman"/>
-          <w:color w:val="000000"/>
-        </w:rPr>
-        <w:t xml:space="preserve">, J. H., Mansour, H., &amp; Rees, D. I. (2020). Narrow incumbent victories and post-election conflict: Evidence from the </w:t>
+        <w:t xml:space="preserve">, B., Felter, J. H., Mansour, H., &amp; Rees, D. I. (2020). Narrow incumbent victories and post-election conflict: Evidence from the </w:t>
       </w:r>
       <w:proofErr w:type="spellStart"/>
       <w:r>
@@ -33023,7 +33663,21 @@
           <w:rFonts w:ascii="Times New Roman" w:hAnsi="Times New Roman" w:cs="Times New Roman"/>
           <w:color w:val="000000"/>
         </w:rPr>
-        <w:t xml:space="preserve">Fearon, J. D., &amp; </w:t>
+        <w:t xml:space="preserve">Fearon, J. D., </w:t>
+      </w:r>
+      <w:r>
+        <w:rPr>
+          <w:rFonts w:ascii="Times New Roman" w:hAnsi="Times New Roman" w:cs="Times New Roman"/>
+          <w:color w:val="000000"/>
+        </w:rPr>
+        <w:t>and</w:t>
+      </w:r>
+      <w:r>
+        <w:rPr>
+          <w:rFonts w:ascii="Times New Roman" w:hAnsi="Times New Roman" w:cs="Times New Roman"/>
+          <w:color w:val="000000"/>
+        </w:rPr>
+        <w:t xml:space="preserve"> </w:t>
       </w:r>
       <w:proofErr w:type="spellStart"/>
       <w:r>
@@ -33070,21 +33724,28 @@
           <w:color w:val="000000"/>
         </w:rPr>
       </w:pPr>
-      <w:proofErr w:type="spellStart"/>
       <w:r>
         <w:rPr>
           <w:rFonts w:ascii="Times New Roman" w:hAnsi="Times New Roman" w:cs="Times New Roman"/>
           <w:color w:val="000000"/>
         </w:rPr>
-        <w:t>Fjelde</w:t>
-      </w:r>
-      <w:proofErr w:type="spellEnd"/>
+        <w:t xml:space="preserve">Fjelde, H. (2015). Farming or </w:t>
+      </w:r>
+      <w:proofErr w:type="gramStart"/>
       <w:r>
         <w:rPr>
           <w:rFonts w:ascii="Times New Roman" w:hAnsi="Times New Roman" w:cs="Times New Roman"/>
           <w:color w:val="000000"/>
         </w:rPr>
-        <w:t>, H. (2015). Farming or Fighting? Agricultural Price Shocks and Civil War in Africa. World Development 67, 525–534.</w:t>
+        <w:t>Fighting</w:t>
+      </w:r>
+      <w:proofErr w:type="gramEnd"/>
+      <w:r>
+        <w:rPr>
+          <w:rFonts w:ascii="Times New Roman" w:hAnsi="Times New Roman" w:cs="Times New Roman"/>
+          <w:color w:val="000000"/>
+        </w:rPr>
+        <w:t>? Agricultural Price Shocks and Civil War in Africa. World Development 67, 525–534.</w:t>
       </w:r>
     </w:p>
     <w:p>
@@ -33099,21 +33760,12 @@
           <w:color w:val="000000"/>
         </w:rPr>
       </w:pPr>
-      <w:proofErr w:type="spellStart"/>
       <w:r>
         <w:rPr>
           <w:rFonts w:ascii="Times New Roman" w:hAnsi="Times New Roman" w:cs="Times New Roman"/>
           <w:color w:val="000000"/>
         </w:rPr>
-        <w:t>Gatti</w:t>
-      </w:r>
-      <w:proofErr w:type="spellEnd"/>
-      <w:r>
-        <w:rPr>
-          <w:rFonts w:ascii="Times New Roman" w:hAnsi="Times New Roman" w:cs="Times New Roman"/>
-          <w:color w:val="000000"/>
-        </w:rPr>
-        <w:t xml:space="preserve">, N., Baylis, K., &amp; </w:t>
+        <w:t xml:space="preserve">Gatti, N., Baylis, K., &amp; </w:t>
       </w:r>
       <w:proofErr w:type="spellStart"/>
       <w:r>
@@ -33163,37 +33815,20 @@
         <w:rPr>
           <w:rFonts w:ascii="Times New Roman" w:hAnsi="Times New Roman" w:cs="Times New Roman"/>
         </w:rPr>
-        <w:t xml:space="preserve">Hendrix, C. S., and S. Haggard </w:t>
-      </w:r>
-      <w:r>
-        <w:rPr>
-          <w:rFonts w:ascii="Times New Roman" w:hAnsi="Times New Roman" w:cs="Times New Roman"/>
-        </w:rPr>
-        <w:t>(</w:t>
-      </w:r>
-      <w:r>
-        <w:rPr>
-          <w:rFonts w:ascii="Times New Roman" w:hAnsi="Times New Roman" w:cs="Times New Roman"/>
-        </w:rPr>
-        <w:t>2015</w:t>
-      </w:r>
-      <w:r>
-        <w:rPr>
-          <w:rFonts w:ascii="Times New Roman" w:hAnsi="Times New Roman" w:cs="Times New Roman"/>
-        </w:rPr>
-        <w:t>)</w:t>
-      </w:r>
-      <w:r>
-        <w:rPr>
-          <w:rFonts w:ascii="Times New Roman" w:hAnsi="Times New Roman" w:cs="Times New Roman"/>
-        </w:rPr>
-        <w:t>. Global Food Prices, Regime Type, and Urban Unrest in the Developing World.</w:t>
-      </w:r>
-      <w:r>
-        <w:rPr>
-          <w:rFonts w:ascii="Times New Roman" w:hAnsi="Times New Roman" w:cs="Times New Roman"/>
-        </w:rPr>
-        <w:t xml:space="preserve"> </w:t>
+        <w:lastRenderedPageBreak/>
+        <w:t xml:space="preserve">Grasse, D. (2022). Oil Crops and Social Conflict: Evidence </w:t>
+      </w:r>
+      <w:r>
+        <w:rPr>
+          <w:rFonts w:ascii="Times New Roman" w:hAnsi="Times New Roman" w:cs="Times New Roman"/>
+        </w:rPr>
+        <w:t>from</w:t>
+      </w:r>
+      <w:r>
+        <w:rPr>
+          <w:rFonts w:ascii="Times New Roman" w:hAnsi="Times New Roman" w:cs="Times New Roman"/>
+        </w:rPr>
+        <w:t xml:space="preserve"> Indonesia. </w:t>
       </w:r>
       <w:r>
         <w:rPr>
@@ -33201,13 +33836,31 @@
           <w:i/>
           <w:iCs/>
         </w:rPr>
-        <w:t>Journal of Peace Research 52</w:t>
-      </w:r>
-      <w:r>
-        <w:rPr>
-          <w:rFonts w:ascii="Times New Roman" w:hAnsi="Times New Roman" w:cs="Times New Roman"/>
-        </w:rPr>
-        <w:t>(2): 143– 57.</w:t>
+        <w:t>Journal of Conflict Resolution, 66</w:t>
+      </w:r>
+      <w:r>
+        <w:rPr>
+          <w:rFonts w:ascii="Times New Roman" w:hAnsi="Times New Roman" w:cs="Times New Roman"/>
+        </w:rPr>
+        <w:t>(7-8)</w:t>
+      </w:r>
+      <w:r>
+        <w:rPr>
+          <w:rFonts w:ascii="Times New Roman" w:hAnsi="Times New Roman" w:cs="Times New Roman"/>
+        </w:rPr>
+        <w:t>:</w:t>
+      </w:r>
+      <w:r>
+        <w:rPr>
+          <w:rFonts w:ascii="Times New Roman" w:hAnsi="Times New Roman" w:cs="Times New Roman"/>
+        </w:rPr>
+        <w:t xml:space="preserve"> 1422-1448.</w:t>
+      </w:r>
+      <w:r>
+        <w:rPr>
+          <w:rFonts w:ascii="Times New Roman" w:hAnsi="Times New Roman" w:cs="Times New Roman"/>
+        </w:rPr>
+        <w:t xml:space="preserve"> </w:t>
       </w:r>
     </w:p>
     <w:p>
@@ -33225,38 +33878,22 @@
         <w:rPr>
           <w:rFonts w:ascii="Times New Roman" w:hAnsi="Times New Roman" w:cs="Times New Roman"/>
         </w:rPr>
-        <w:lastRenderedPageBreak/>
-        <w:t xml:space="preserve">IFPRI </w:t>
-      </w:r>
-      <w:r>
-        <w:rPr>
-          <w:rFonts w:ascii="Times New Roman" w:hAnsi="Times New Roman" w:cs="Times New Roman"/>
-        </w:rPr>
-        <w:t xml:space="preserve">(2019). </w:t>
-      </w:r>
-      <w:r>
-        <w:rPr>
-          <w:rFonts w:ascii="Times New Roman" w:hAnsi="Times New Roman" w:cs="Times New Roman"/>
-        </w:rPr>
-        <w:t>International Food Policy Research Institute</w:t>
-      </w:r>
-      <w:r>
-        <w:rPr>
-          <w:rFonts w:ascii="Times New Roman" w:hAnsi="Times New Roman" w:cs="Times New Roman"/>
-        </w:rPr>
-        <w:t>.</w:t>
-      </w:r>
-      <w:r>
-        <w:rPr>
-          <w:rFonts w:ascii="Times New Roman" w:hAnsi="Times New Roman" w:cs="Times New Roman"/>
-        </w:rPr>
+        <w:t>Guardado, J. and S. Pennings (2023). The Seasonality of Conflict.</w:t>
+      </w:r>
+      <w:r>
         <w:t xml:space="preserve"> </w:t>
       </w:r>
       <w:r>
         <w:rPr>
           <w:rFonts w:ascii="Times New Roman" w:hAnsi="Times New Roman" w:cs="Times New Roman"/>
         </w:rPr>
-        <w:t>Global Spatially Disaggregated Crop Production Statistics Data for 2010 Version 2.0, https://doi.org/10.7910/DVN/PRFF8V, Harvard Dataverse, V4</w:t>
+        <w:t>Conflict Management and Peace Science</w:t>
+      </w:r>
+      <w:r>
+        <w:rPr>
+          <w:rFonts w:ascii="Times New Roman" w:hAnsi="Times New Roman" w:cs="Times New Roman"/>
+        </w:rPr>
+        <w:t xml:space="preserve"> (accepted).</w:t>
       </w:r>
     </w:p>
     <w:p>
@@ -33268,15 +33905,39 @@
         <w:ind w:left="360" w:hanging="360"/>
         <w:rPr>
           <w:rFonts w:ascii="Times New Roman" w:hAnsi="Times New Roman" w:cs="Times New Roman"/>
-          <w:color w:val="000000"/>
         </w:rPr>
       </w:pPr>
       <w:r>
         <w:rPr>
           <w:rFonts w:ascii="Times New Roman" w:hAnsi="Times New Roman" w:cs="Times New Roman"/>
-          <w:color w:val="000000"/>
-        </w:rPr>
-        <w:t>Koren, O. (2018). Food Abundance and Violent Conflict in Africa. American Journal of Agricultural Economics 100(4), 981–1006.</w:t>
+        </w:rPr>
+        <w:t xml:space="preserve">Harari, </w:t>
+      </w:r>
+      <w:proofErr w:type="gramStart"/>
+      <w:r>
+        <w:rPr>
+          <w:rFonts w:ascii="Times New Roman" w:hAnsi="Times New Roman" w:cs="Times New Roman"/>
+        </w:rPr>
+        <w:t>M.</w:t>
+      </w:r>
+      <w:proofErr w:type="gramEnd"/>
+      <w:r>
+        <w:rPr>
+          <w:rFonts w:ascii="Times New Roman" w:hAnsi="Times New Roman" w:cs="Times New Roman"/>
+        </w:rPr>
+        <w:t xml:space="preserve"> and E. Ferrara (2018). </w:t>
+      </w:r>
+      <w:r>
+        <w:rPr>
+          <w:rFonts w:ascii="Times New Roman" w:hAnsi="Times New Roman" w:cs="Times New Roman"/>
+        </w:rPr>
+        <w:t>Conflict, Climate, and Cells: A Disaggregated Analysis</w:t>
+      </w:r>
+      <w:r>
+        <w:rPr>
+          <w:rFonts w:ascii="Times New Roman" w:hAnsi="Times New Roman" w:cs="Times New Roman"/>
+        </w:rPr>
+        <w:t xml:space="preserve">. Review of Economics and Statistics, 100(4): 594-608. </w:t>
       </w:r>
     </w:p>
     <w:p>
@@ -33288,31 +33949,57 @@
         <w:ind w:left="360" w:hanging="360"/>
         <w:rPr>
           <w:rFonts w:ascii="Times New Roman" w:hAnsi="Times New Roman" w:cs="Times New Roman"/>
-          <w:color w:val="000000"/>
         </w:rPr>
       </w:pPr>
       <w:r>
         <w:rPr>
           <w:rFonts w:ascii="Times New Roman" w:hAnsi="Times New Roman" w:cs="Times New Roman"/>
-          <w:color w:val="000000"/>
-        </w:rPr>
-        <w:t xml:space="preserve">Koren, O. and B. E. </w:t>
-      </w:r>
-      <w:proofErr w:type="spellStart"/>
-      <w:r>
-        <w:rPr>
-          <w:rFonts w:ascii="Times New Roman" w:hAnsi="Times New Roman" w:cs="Times New Roman"/>
-          <w:color w:val="000000"/>
-        </w:rPr>
-        <w:t>Bagozzi</w:t>
-      </w:r>
-      <w:proofErr w:type="spellEnd"/>
-      <w:r>
-        <w:rPr>
-          <w:rFonts w:ascii="Times New Roman" w:hAnsi="Times New Roman" w:cs="Times New Roman"/>
-          <w:color w:val="000000"/>
-        </w:rPr>
-        <w:t xml:space="preserve"> (2017). Living Off the Land: The Connection Between Cropland, Food Security, and Violence Against Civilians. Journal of Peace Research 54(3), 351–364.</w:t>
+        </w:rPr>
+        <w:t xml:space="preserve">Hendrix, C. S., and S. Haggard </w:t>
+      </w:r>
+      <w:r>
+        <w:rPr>
+          <w:rFonts w:ascii="Times New Roman" w:hAnsi="Times New Roman" w:cs="Times New Roman"/>
+        </w:rPr>
+        <w:t>(</w:t>
+      </w:r>
+      <w:r>
+        <w:rPr>
+          <w:rFonts w:ascii="Times New Roman" w:hAnsi="Times New Roman" w:cs="Times New Roman"/>
+        </w:rPr>
+        <w:t>2015</w:t>
+      </w:r>
+      <w:r>
+        <w:rPr>
+          <w:rFonts w:ascii="Times New Roman" w:hAnsi="Times New Roman" w:cs="Times New Roman"/>
+        </w:rPr>
+        <w:t>)</w:t>
+      </w:r>
+      <w:r>
+        <w:rPr>
+          <w:rFonts w:ascii="Times New Roman" w:hAnsi="Times New Roman" w:cs="Times New Roman"/>
+        </w:rPr>
+        <w:t>. Global Food Prices, Regime Type, and Urban Unrest in the Developing World.</w:t>
+      </w:r>
+      <w:r>
+        <w:rPr>
+          <w:rFonts w:ascii="Times New Roman" w:hAnsi="Times New Roman" w:cs="Times New Roman"/>
+        </w:rPr>
+        <w:t xml:space="preserve"> </w:t>
+      </w:r>
+      <w:r>
+        <w:rPr>
+          <w:rFonts w:ascii="Times New Roman" w:hAnsi="Times New Roman" w:cs="Times New Roman"/>
+          <w:i/>
+          <w:iCs/>
+        </w:rPr>
+        <w:t>Journal of Peace Research 52</w:t>
+      </w:r>
+      <w:r>
+        <w:rPr>
+          <w:rFonts w:ascii="Times New Roman" w:hAnsi="Times New Roman" w:cs="Times New Roman"/>
+        </w:rPr>
+        <w:t>(2): 143– 57.</w:t>
       </w:r>
     </w:p>
     <w:p>
@@ -33323,42 +34010,44 @@
         <w:spacing w:after="0" w:line="360" w:lineRule="auto"/>
         <w:ind w:left="360" w:hanging="360"/>
         <w:rPr>
-          <w:rFonts w:ascii="Times New Roman" w:eastAsiaTheme="minorEastAsia" w:hAnsi="Times New Roman" w:cs="Times New Roman"/>
-          <w:color w:val="000000"/>
-          <w:lang w:eastAsia="zh-CN"/>
+          <w:rFonts w:ascii="Times New Roman" w:hAnsi="Times New Roman" w:cs="Times New Roman"/>
         </w:rPr>
       </w:pPr>
-      <w:proofErr w:type="spellStart"/>
-      <w:r>
-        <w:rPr>
-          <w:rFonts w:ascii="Times New Roman" w:eastAsiaTheme="minorEastAsia" w:hAnsi="Times New Roman" w:cs="Times New Roman"/>
-          <w:lang w:eastAsia="zh-CN"/>
-        </w:rPr>
-        <w:t>Mampilly</w:t>
-      </w:r>
-      <w:proofErr w:type="spellEnd"/>
-      <w:r>
-        <w:rPr>
-          <w:rFonts w:ascii="Times New Roman" w:eastAsiaTheme="minorEastAsia" w:hAnsi="Times New Roman" w:cs="Times New Roman"/>
-          <w:lang w:eastAsia="zh-CN"/>
-        </w:rPr>
-        <w:t xml:space="preserve">, Z., &amp; Stewart, M. A. (2021). A typology of rebel political institutional arrangements. </w:t>
-      </w:r>
-      <w:r>
-        <w:rPr>
-          <w:rFonts w:ascii="Times New Roman" w:eastAsiaTheme="minorEastAsia" w:hAnsi="Times New Roman" w:cs="Times New Roman"/>
-          <w:i/>
-          <w:iCs/>
-          <w:lang w:eastAsia="zh-CN"/>
-        </w:rPr>
-        <w:t>Journal of Conflict Resolution, 65</w:t>
-      </w:r>
-      <w:r>
-        <w:rPr>
-          <w:rFonts w:ascii="Times New Roman" w:eastAsiaTheme="minorEastAsia" w:hAnsi="Times New Roman" w:cs="Times New Roman"/>
-          <w:lang w:eastAsia="zh-CN"/>
-        </w:rPr>
-        <w:t xml:space="preserve">(1), 15-45. </w:t>
+      <w:r>
+        <w:rPr>
+          <w:rFonts w:ascii="Times New Roman" w:hAnsi="Times New Roman" w:cs="Times New Roman"/>
+        </w:rPr>
+        <w:t xml:space="preserve">IFPRI </w:t>
+      </w:r>
+      <w:r>
+        <w:rPr>
+          <w:rFonts w:ascii="Times New Roman" w:hAnsi="Times New Roman" w:cs="Times New Roman"/>
+        </w:rPr>
+        <w:t xml:space="preserve">(2019). </w:t>
+      </w:r>
+      <w:r>
+        <w:rPr>
+          <w:rFonts w:ascii="Times New Roman" w:hAnsi="Times New Roman" w:cs="Times New Roman"/>
+        </w:rPr>
+        <w:t>International Food Policy Research Institute</w:t>
+      </w:r>
+      <w:r>
+        <w:rPr>
+          <w:rFonts w:ascii="Times New Roman" w:hAnsi="Times New Roman" w:cs="Times New Roman"/>
+        </w:rPr>
+        <w:t>.</w:t>
+      </w:r>
+      <w:r>
+        <w:rPr>
+          <w:rFonts w:ascii="Times New Roman" w:hAnsi="Times New Roman" w:cs="Times New Roman"/>
+        </w:rPr>
+        <w:t xml:space="preserve"> </w:t>
+      </w:r>
+      <w:r>
+        <w:rPr>
+          <w:rFonts w:ascii="Times New Roman" w:hAnsi="Times New Roman" w:cs="Times New Roman"/>
+        </w:rPr>
+        <w:t>Global Spatially Disaggregated Crop Production Statistics Data for 2010 Version 2.0, https://doi.org/10.7910/DVN/PRFF8V, Harvard Dataverse, V4</w:t>
       </w:r>
     </w:p>
     <w:p>
@@ -33370,27 +34059,15 @@
         <w:ind w:left="360" w:hanging="360"/>
         <w:rPr>
           <w:rFonts w:ascii="Times New Roman" w:hAnsi="Times New Roman" w:cs="Times New Roman"/>
-          <w:color w:val="000000" w:themeColor="text1"/>
-          <w:lang w:val="en-AU"/>
+          <w:color w:val="000000"/>
         </w:rPr>
       </w:pPr>
-      <w:proofErr w:type="spellStart"/>
-      <w:r>
-        <w:rPr>
-          <w:rFonts w:ascii="Times New Roman" w:hAnsi="Times New Roman" w:cs="Times New Roman"/>
-          <w:color w:val="000000" w:themeColor="text1"/>
-          <w:lang w:val="en-AU"/>
-        </w:rPr>
-        <w:t>Maystadt</w:t>
-      </w:r>
-      <w:proofErr w:type="spellEnd"/>
-      <w:r>
-        <w:rPr>
-          <w:rFonts w:ascii="Times New Roman" w:hAnsi="Times New Roman" w:cs="Times New Roman"/>
-          <w:color w:val="000000" w:themeColor="text1"/>
-          <w:lang w:val="en-AU"/>
-        </w:rPr>
-        <w:t>, J.-F. and O. Ecker (2014). Extreme Weather and Civil War: Does Drought Fuel Conflict in Somalia Through Livestock Price Shocks? American Journal of Agricultural Economics 96(4), 1157–1182.</w:t>
+      <w:r>
+        <w:rPr>
+          <w:rFonts w:ascii="Times New Roman" w:hAnsi="Times New Roman" w:cs="Times New Roman"/>
+          <w:color w:val="000000"/>
+        </w:rPr>
+        <w:t>Koren, O. (2018). Food Abundance and Violent Conflict in Africa. American Journal of Agricultural Economics 100(4), 981–1006.</w:t>
       </w:r>
     </w:p>
     <w:p>
@@ -33402,17 +34079,15 @@
         <w:ind w:left="360" w:hanging="360"/>
         <w:rPr>
           <w:rFonts w:ascii="Times New Roman" w:hAnsi="Times New Roman" w:cs="Times New Roman"/>
-          <w:color w:val="000000" w:themeColor="text1"/>
-          <w:lang w:val="en-AU"/>
+          <w:color w:val="000000"/>
         </w:rPr>
       </w:pPr>
       <w:r>
         <w:rPr>
           <w:rFonts w:ascii="Times New Roman" w:hAnsi="Times New Roman" w:cs="Times New Roman"/>
-          <w:color w:val="000000" w:themeColor="text1"/>
-          <w:lang w:val="en-AU"/>
-        </w:rPr>
-        <w:t>McGuirk, E. and M. Burke (2020). The Economics Origins of Conflict in Africa. Journal of Political Economy 128, 3940–3997.</w:t>
+          <w:color w:val="000000"/>
+        </w:rPr>
+        <w:t>Koren, O. and B. E. Bagozzi (2017). Living Off the Land: The Connection Between Cropland, Food Security, and Violence Against Civilians. Journal of Peace Research 54(3), 351–364.</w:t>
       </w:r>
     </w:p>
     <w:p>
@@ -33424,6 +34099,158 @@
         <w:ind w:left="360" w:hanging="360"/>
         <w:rPr>
           <w:rFonts w:ascii="Times New Roman" w:eastAsiaTheme="minorEastAsia" w:hAnsi="Times New Roman" w:cs="Times New Roman"/>
+          <w:color w:val="000000"/>
+          <w:lang w:eastAsia="zh-CN"/>
+        </w:rPr>
+      </w:pPr>
+      <w:proofErr w:type="spellStart"/>
+      <w:r>
+        <w:rPr>
+          <w:rFonts w:ascii="Times New Roman" w:eastAsiaTheme="minorEastAsia" w:hAnsi="Times New Roman" w:cs="Times New Roman"/>
+          <w:lang w:eastAsia="zh-CN"/>
+        </w:rPr>
+        <w:t>Mampilly</w:t>
+      </w:r>
+      <w:proofErr w:type="spellEnd"/>
+      <w:r>
+        <w:rPr>
+          <w:rFonts w:ascii="Times New Roman" w:eastAsiaTheme="minorEastAsia" w:hAnsi="Times New Roman" w:cs="Times New Roman"/>
+          <w:lang w:eastAsia="zh-CN"/>
+        </w:rPr>
+        <w:t xml:space="preserve">, Z., </w:t>
+      </w:r>
+      <w:r>
+        <w:rPr>
+          <w:rFonts w:ascii="Times New Roman" w:eastAsiaTheme="minorEastAsia" w:hAnsi="Times New Roman" w:cs="Times New Roman"/>
+          <w:lang w:eastAsia="zh-CN"/>
+        </w:rPr>
+        <w:t>and</w:t>
+      </w:r>
+      <w:r>
+        <w:rPr>
+          <w:rFonts w:ascii="Times New Roman" w:eastAsiaTheme="minorEastAsia" w:hAnsi="Times New Roman" w:cs="Times New Roman"/>
+          <w:lang w:eastAsia="zh-CN"/>
+        </w:rPr>
+        <w:t xml:space="preserve"> Stewart, M. A. (2021). A typology of rebel political institutional arrangements. </w:t>
+      </w:r>
+      <w:r>
+        <w:rPr>
+          <w:rFonts w:ascii="Times New Roman" w:eastAsiaTheme="minorEastAsia" w:hAnsi="Times New Roman" w:cs="Times New Roman"/>
+          <w:i/>
+          <w:iCs/>
+          <w:lang w:eastAsia="zh-CN"/>
+        </w:rPr>
+        <w:t>Journal of Conflict Resolution, 65</w:t>
+      </w:r>
+      <w:r>
+        <w:rPr>
+          <w:rFonts w:ascii="Times New Roman" w:eastAsiaTheme="minorEastAsia" w:hAnsi="Times New Roman" w:cs="Times New Roman"/>
+          <w:lang w:eastAsia="zh-CN"/>
+        </w:rPr>
+        <w:t xml:space="preserve">(1), 15-45. </w:t>
+      </w:r>
+    </w:p>
+    <w:p>
+      <w:pPr>
+        <w:autoSpaceDE w:val="0"/>
+        <w:autoSpaceDN w:val="0"/>
+        <w:adjustRightInd w:val="0"/>
+        <w:spacing w:after="0" w:line="360" w:lineRule="auto"/>
+        <w:ind w:left="360" w:hanging="360"/>
+        <w:rPr>
+          <w:rFonts w:ascii="Times New Roman" w:hAnsi="Times New Roman" w:cs="Times New Roman"/>
+          <w:color w:val="000000" w:themeColor="text1"/>
+          <w:lang w:val="en-AU"/>
+        </w:rPr>
+      </w:pPr>
+      <w:proofErr w:type="spellStart"/>
+      <w:r>
+        <w:rPr>
+          <w:rFonts w:ascii="Times New Roman" w:hAnsi="Times New Roman" w:cs="Times New Roman"/>
+          <w:color w:val="000000" w:themeColor="text1"/>
+          <w:lang w:val="en-AU"/>
+        </w:rPr>
+        <w:t>Maystadt</w:t>
+      </w:r>
+      <w:proofErr w:type="spellEnd"/>
+      <w:r>
+        <w:rPr>
+          <w:rFonts w:ascii="Times New Roman" w:hAnsi="Times New Roman" w:cs="Times New Roman"/>
+          <w:color w:val="000000" w:themeColor="text1"/>
+          <w:lang w:val="en-AU"/>
+        </w:rPr>
+        <w:t>, J.-F. and O. Ecker (2014). Extreme Weather and Civil War: Does Drought Fuel Conflict in Somalia Through Livestock Price Shocks? American Journal of Agricultural Economics 96(4), 1157–1182.</w:t>
+      </w:r>
+    </w:p>
+    <w:p>
+      <w:pPr>
+        <w:autoSpaceDE w:val="0"/>
+        <w:autoSpaceDN w:val="0"/>
+        <w:adjustRightInd w:val="0"/>
+        <w:spacing w:after="0" w:line="360" w:lineRule="auto"/>
+        <w:ind w:left="360" w:hanging="360"/>
+        <w:rPr>
+          <w:rFonts w:ascii="Times New Roman" w:hAnsi="Times New Roman" w:cs="Times New Roman"/>
+          <w:color w:val="000000" w:themeColor="text1"/>
+          <w:lang w:val="en-AU"/>
+        </w:rPr>
+      </w:pPr>
+      <w:r>
+        <w:rPr>
+          <w:rFonts w:ascii="Times New Roman" w:hAnsi="Times New Roman" w:cs="Times New Roman"/>
+          <w:color w:val="000000" w:themeColor="text1"/>
+          <w:lang w:val="en-AU"/>
+        </w:rPr>
+        <w:t>McGuirk, E. and M. Burke (2020). The Economics Origins of Conflict in Africa. Journal of Political Economy 128, 3940–3997.</w:t>
+      </w:r>
+    </w:p>
+    <w:p>
+      <w:pPr>
+        <w:autoSpaceDE w:val="0"/>
+        <w:autoSpaceDN w:val="0"/>
+        <w:adjustRightInd w:val="0"/>
+        <w:spacing w:after="0" w:line="360" w:lineRule="auto"/>
+        <w:ind w:left="360" w:hanging="360"/>
+        <w:rPr>
+          <w:rFonts w:ascii="Times New Roman" w:hAnsi="Times New Roman" w:cs="Times New Roman"/>
+          <w:color w:val="000000" w:themeColor="text1"/>
+          <w:lang w:val="en-AU"/>
+        </w:rPr>
+      </w:pPr>
+      <w:r>
+        <w:rPr>
+          <w:rFonts w:ascii="Times New Roman" w:hAnsi="Times New Roman" w:cs="Times New Roman"/>
+          <w:color w:val="000000" w:themeColor="text1"/>
+          <w:lang w:val="en-AU"/>
+        </w:rPr>
+        <w:t xml:space="preserve">McGuirk, E. and N. Nunn (2023). </w:t>
+      </w:r>
+      <w:r>
+        <w:rPr>
+          <w:rFonts w:ascii="Times New Roman" w:hAnsi="Times New Roman" w:cs="Times New Roman"/>
+          <w:color w:val="000000" w:themeColor="text1"/>
+          <w:lang w:val="en-AU"/>
+        </w:rPr>
+        <w:t>Transhumant Pastoralism, Climate Change and Conflict in Africa</w:t>
+      </w:r>
+      <w:r>
+        <w:rPr>
+          <w:rFonts w:ascii="Times New Roman" w:hAnsi="Times New Roman" w:cs="Times New Roman"/>
+          <w:color w:val="000000" w:themeColor="text1"/>
+          <w:lang w:val="en-AU"/>
+        </w:rPr>
+        <w:t>. Review of Economics Studies (accepted).</w:t>
+      </w:r>
+    </w:p>
+    <w:p>
+      <w:pPr>
+        <w:autoSpaceDE w:val="0"/>
+        <w:autoSpaceDN w:val="0"/>
+        <w:adjustRightInd w:val="0"/>
+        <w:spacing w:after="0" w:line="360" w:lineRule="auto"/>
+        <w:ind w:left="360" w:hanging="360"/>
+        <w:rPr>
+          <w:rFonts w:ascii="Times New Roman" w:eastAsiaTheme="minorEastAsia" w:hAnsi="Times New Roman" w:cs="Times New Roman"/>
           <w:color w:val="000000" w:themeColor="text1"/>
           <w:lang w:eastAsia="zh-CN"/>
         </w:rPr>
@@ -33491,19 +34318,11 @@
           <w:rFonts w:ascii="Times New Roman" w:hAnsi="Times New Roman" w:cs="Times New Roman"/>
         </w:rPr>
       </w:pPr>
-      <w:proofErr w:type="spellStart"/>
-      <w:r>
-        <w:rPr>
-          <w:rFonts w:ascii="Times New Roman" w:hAnsi="Times New Roman" w:cs="Times New Roman"/>
-        </w:rPr>
-        <w:t>Monfreda</w:t>
-      </w:r>
-      <w:proofErr w:type="spellEnd"/>
-      <w:r>
-        <w:rPr>
-          <w:rFonts w:ascii="Times New Roman" w:hAnsi="Times New Roman" w:cs="Times New Roman"/>
-        </w:rPr>
-        <w:t xml:space="preserve">, C., N. </w:t>
+      <w:r>
+        <w:rPr>
+          <w:rFonts w:ascii="Times New Roman" w:hAnsi="Times New Roman" w:cs="Times New Roman"/>
+        </w:rPr>
+        <w:t xml:space="preserve">Monfreda, C., N. </w:t>
       </w:r>
       <w:proofErr w:type="spellStart"/>
       <w:r>
@@ -33558,35 +34377,8 @@
         <w:rPr>
           <w:rFonts w:ascii="Times New Roman" w:hAnsi="Times New Roman" w:cs="Times New Roman"/>
         </w:rPr>
-        <w:t xml:space="preserve">Raleigh, C., A. </w:t>
-      </w:r>
-      <w:proofErr w:type="spellStart"/>
-      <w:r>
-        <w:rPr>
-          <w:rFonts w:ascii="Times New Roman" w:hAnsi="Times New Roman" w:cs="Times New Roman"/>
-        </w:rPr>
-        <w:t>Linke</w:t>
-      </w:r>
-      <w:proofErr w:type="spellEnd"/>
-      <w:r>
-        <w:rPr>
-          <w:rFonts w:ascii="Times New Roman" w:hAnsi="Times New Roman" w:cs="Times New Roman"/>
-        </w:rPr>
-        <w:t xml:space="preserve">, H. </w:t>
-      </w:r>
-      <w:proofErr w:type="spellStart"/>
-      <w:r>
-        <w:rPr>
-          <w:rFonts w:ascii="Times New Roman" w:hAnsi="Times New Roman" w:cs="Times New Roman"/>
-        </w:rPr>
-        <w:t>Hegre</w:t>
-      </w:r>
-      <w:proofErr w:type="spellEnd"/>
-      <w:r>
-        <w:rPr>
-          <w:rFonts w:ascii="Times New Roman" w:hAnsi="Times New Roman" w:cs="Times New Roman"/>
-        </w:rPr>
-        <w:t xml:space="preserve">, and J. Karlsen (2010). Introducing ACLED: An Armed Conflict Location and Event Dataset: Special Data Feature. </w:t>
+        <w:lastRenderedPageBreak/>
+        <w:t xml:space="preserve">Raleigh, C., A. Linke, H. Hegre, and J. Karlsen (2010). Introducing ACLED: An Armed Conflict Location and Event Dataset: Special Data Feature. </w:t>
       </w:r>
       <w:r>
         <w:rPr>
@@ -33663,7 +34455,25 @@
           <w:sz w:val="24"/>
           <w:szCs w:val="24"/>
         </w:rPr>
-        <w:t xml:space="preserve">Raleigh, C., &amp; Choi, H. J. (2017). Conflict Dynamics and Feedback: Explaining Change in Violence against Civilians within Conflicts. </w:t>
+        <w:t xml:space="preserve">Raleigh, C., </w:t>
+      </w:r>
+      <w:r>
+        <w:rPr>
+          <w:rFonts w:ascii="Times New Roman" w:hAnsi="Times New Roman" w:cs="Times New Roman"/>
+          <w:noProof/>
+          <w:sz w:val="24"/>
+          <w:szCs w:val="24"/>
+        </w:rPr>
+        <w:t>and</w:t>
+      </w:r>
+      <w:r>
+        <w:rPr>
+          <w:rFonts w:ascii="Times New Roman" w:hAnsi="Times New Roman" w:cs="Times New Roman"/>
+          <w:noProof/>
+          <w:sz w:val="24"/>
+          <w:szCs w:val="24"/>
+        </w:rPr>
+        <w:t xml:space="preserve"> Choi, H. J. (2017). Conflict Dynamics and Feedback: Explaining Change in Violence against Civilians within Conflicts. </w:t>
       </w:r>
       <w:r>
         <w:rPr>
@@ -33704,7 +34514,25 @@
           <w:sz w:val="24"/>
           <w:szCs w:val="24"/>
         </w:rPr>
-        <w:t>Raleigh, C., Choi, H. J., &amp; Kniveton, D. (2015). The Devil Is In the Details: An Investigation of the Relationships Between Conflict, Food Price and Climate Across Africa. Global Environmental Change, 32, 187-199.</w:t>
+        <w:t xml:space="preserve">Raleigh, C., Choi, H. J., </w:t>
+      </w:r>
+      <w:r>
+        <w:rPr>
+          <w:rFonts w:ascii="Times New Roman" w:hAnsi="Times New Roman" w:cs="Times New Roman"/>
+          <w:noProof/>
+          <w:sz w:val="24"/>
+          <w:szCs w:val="24"/>
+        </w:rPr>
+        <w:t>and</w:t>
+      </w:r>
+      <w:r>
+        <w:rPr>
+          <w:rFonts w:ascii="Times New Roman" w:hAnsi="Times New Roman" w:cs="Times New Roman"/>
+          <w:noProof/>
+          <w:sz w:val="24"/>
+          <w:szCs w:val="24"/>
+        </w:rPr>
+        <w:t xml:space="preserve"> Kniveton, D. (2015). The Devil Is In the Details: An Investigation of the Relationships Between Conflict, Food Price and Climate Across Africa. Global Environmental Change, 32, 187-199.</w:t>
       </w:r>
     </w:p>
     <w:p>
@@ -33719,7 +34547,6 @@
         <w:rPr>
           <w:rFonts w:ascii="Times New Roman" w:hAnsi="Times New Roman" w:cs="Times New Roman"/>
         </w:rPr>
-        <w:lastRenderedPageBreak/>
         <w:t xml:space="preserve">Sacks, W.J., D. </w:t>
       </w:r>
       <w:proofErr w:type="spellStart"/>
@@ -33887,19 +34714,11 @@
           <w:rFonts w:ascii="Times New Roman" w:hAnsi="Times New Roman" w:cs="Times New Roman"/>
         </w:rPr>
       </w:pPr>
-      <w:proofErr w:type="spellStart"/>
-      <w:r>
-        <w:rPr>
-          <w:rFonts w:ascii="Times New Roman" w:hAnsi="Times New Roman" w:cs="Times New Roman"/>
-        </w:rPr>
-        <w:t>Vestby</w:t>
-      </w:r>
-      <w:proofErr w:type="spellEnd"/>
-      <w:r>
-        <w:rPr>
-          <w:rFonts w:ascii="Times New Roman" w:hAnsi="Times New Roman" w:cs="Times New Roman"/>
-        </w:rPr>
-        <w:t xml:space="preserve">, J. (2019). Climate Variability and Individual Motivations for Participating in Political Violence. Global Environmental Change, 56, 114-123. </w:t>
+      <w:r>
+        <w:rPr>
+          <w:rFonts w:ascii="Times New Roman" w:hAnsi="Times New Roman" w:cs="Times New Roman"/>
+        </w:rPr>
+        <w:t xml:space="preserve">Vestby, J. (2019). Climate Variability and Individual Motivations for Participating in Political Violence. Global Environmental Change, 56, 114-123. </w:t>
       </w:r>
     </w:p>
     <w:p>
@@ -33910,33 +34729,37 @@
           <w:rFonts w:ascii="Times New Roman" w:hAnsi="Times New Roman" w:cs="Times New Roman"/>
         </w:rPr>
       </w:pPr>
+      <w:r>
+        <w:rPr>
+          <w:rFonts w:ascii="Times New Roman" w:hAnsi="Times New Roman" w:cs="Times New Roman"/>
+        </w:rPr>
+        <w:t xml:space="preserve">de Winne, J. </w:t>
+      </w:r>
+      <w:r>
+        <w:rPr>
+          <w:rFonts w:ascii="Times New Roman" w:hAnsi="Times New Roman" w:cs="Times New Roman"/>
+        </w:rPr>
+        <w:t>and</w:t>
+      </w:r>
+      <w:r>
+        <w:rPr>
+          <w:rFonts w:ascii="Times New Roman" w:hAnsi="Times New Roman" w:cs="Times New Roman"/>
+        </w:rPr>
+        <w:t xml:space="preserve"> </w:t>
+      </w:r>
       <w:proofErr w:type="spellStart"/>
       <w:r>
         <w:rPr>
           <w:rFonts w:ascii="Times New Roman" w:hAnsi="Times New Roman" w:cs="Times New Roman"/>
         </w:rPr>
-        <w:t>Wischnath</w:t>
+        <w:t>Peersman</w:t>
       </w:r>
       <w:proofErr w:type="spellEnd"/>
       <w:r>
         <w:rPr>
           <w:rFonts w:ascii="Times New Roman" w:hAnsi="Times New Roman" w:cs="Times New Roman"/>
         </w:rPr>
-        <w:t xml:space="preserve">, G., &amp; </w:t>
-      </w:r>
-      <w:proofErr w:type="spellStart"/>
-      <w:r>
-        <w:rPr>
-          <w:rFonts w:ascii="Times New Roman" w:hAnsi="Times New Roman" w:cs="Times New Roman"/>
-        </w:rPr>
-        <w:t>Buhaug</w:t>
-      </w:r>
-      <w:proofErr w:type="spellEnd"/>
-      <w:r>
-        <w:rPr>
-          <w:rFonts w:ascii="Times New Roman" w:hAnsi="Times New Roman" w:cs="Times New Roman"/>
-        </w:rPr>
-        <w:t xml:space="preserve">, H. (2014). Rice or Riots: On Food Production and Conflict Severity Across India. Political Geography, 43, 6-15. </w:t>
+        <w:t>, G. (2021) The impact of food prices on conflict revisited. Journal of Business &amp; Economic Statistics, 39(2), 547–560.</w:t>
       </w:r>
     </w:p>
     <w:p>
@@ -33947,11 +34770,45 @@
           <w:rFonts w:ascii="Times New Roman" w:hAnsi="Times New Roman" w:cs="Times New Roman"/>
         </w:rPr>
       </w:pPr>
-      <w:r>
-        <w:rPr>
-          <w:rFonts w:ascii="Times New Roman" w:hAnsi="Times New Roman" w:cs="Times New Roman"/>
-        </w:rPr>
-        <w:t xml:space="preserve">World Bank (2022a). World Bank Country and Lending Groups. The World Bank Group. https://datahelpdesk.worldbank.org/knowledgebase/articles/906519-world-bank-country-and-lending-groups. Accessed 10 Nov 2022. </w:t>
+      <w:proofErr w:type="spellStart"/>
+      <w:r>
+        <w:rPr>
+          <w:rFonts w:ascii="Times New Roman" w:hAnsi="Times New Roman" w:cs="Times New Roman"/>
+        </w:rPr>
+        <w:t>Wischnath</w:t>
+      </w:r>
+      <w:proofErr w:type="spellEnd"/>
+      <w:r>
+        <w:rPr>
+          <w:rFonts w:ascii="Times New Roman" w:hAnsi="Times New Roman" w:cs="Times New Roman"/>
+        </w:rPr>
+        <w:t xml:space="preserve">, G., </w:t>
+      </w:r>
+      <w:r>
+        <w:rPr>
+          <w:rFonts w:ascii="Times New Roman" w:hAnsi="Times New Roman" w:cs="Times New Roman"/>
+        </w:rPr>
+        <w:t>and</w:t>
+      </w:r>
+      <w:r>
+        <w:rPr>
+          <w:rFonts w:ascii="Times New Roman" w:hAnsi="Times New Roman" w:cs="Times New Roman"/>
+        </w:rPr>
+        <w:t xml:space="preserve"> </w:t>
+      </w:r>
+      <w:proofErr w:type="spellStart"/>
+      <w:r>
+        <w:rPr>
+          <w:rFonts w:ascii="Times New Roman" w:hAnsi="Times New Roman" w:cs="Times New Roman"/>
+        </w:rPr>
+        <w:t>Buhaug</w:t>
+      </w:r>
+      <w:proofErr w:type="spellEnd"/>
+      <w:r>
+        <w:rPr>
+          <w:rFonts w:ascii="Times New Roman" w:hAnsi="Times New Roman" w:cs="Times New Roman"/>
+        </w:rPr>
+        <w:t xml:space="preserve">, H. (2014). Rice or Riots: On Food Production and Conflict Severity Across India. Political Geography, 43, 6-15. </w:t>
       </w:r>
     </w:p>
     <w:p>
@@ -33966,7 +34823,7 @@
         <w:rPr>
           <w:rFonts w:ascii="Times New Roman" w:hAnsi="Times New Roman" w:cs="Times New Roman"/>
         </w:rPr>
-        <w:t>World Bank (2022b). World Development Indicators. Poverty headcount ratio at national poverty lines (% of population) [Data file]. https://data.worldbank.org/indicator/SI.POV.NAHC</w:t>
+        <w:t xml:space="preserve">World Bank (2022a). World Bank Country and Lending Groups. The World Bank Group. https://datahelpdesk.worldbank.org/knowledgebase/articles/906519-world-bank-country-and-lending-groups. Accessed 10 Nov 2022. </w:t>
       </w:r>
     </w:p>
     <w:p>
@@ -33981,6 +34838,22 @@
         <w:rPr>
           <w:rFonts w:ascii="Times New Roman" w:hAnsi="Times New Roman" w:cs="Times New Roman"/>
         </w:rPr>
+        <w:t>World Bank (2022b). World Development Indicators. Poverty headcount ratio at national poverty lines (% of population) [Data file]. https://data.worldbank.org/indicator/SI.POV.NAHC</w:t>
+      </w:r>
+    </w:p>
+    <w:p>
+      <w:pPr>
+        <w:spacing w:after="0" w:line="360" w:lineRule="auto"/>
+        <w:ind w:left="360" w:hanging="360"/>
+        <w:rPr>
+          <w:rFonts w:ascii="Times New Roman" w:hAnsi="Times New Roman" w:cs="Times New Roman"/>
+        </w:rPr>
+      </w:pPr>
+      <w:r>
+        <w:rPr>
+          <w:rFonts w:ascii="Times New Roman" w:hAnsi="Times New Roman" w:cs="Times New Roman"/>
+        </w:rPr>
+        <w:lastRenderedPageBreak/>
         <w:t>World Bank (2022c). World Development Indicators. Employment in agriculture (% of total employment) [Data file]. https://data.worldbank.org/indicator/SL.AGR.EMPL.ZS</w:t>
       </w:r>
     </w:p>
@@ -43853,25 +44726,7 @@
           <w:sz w:val="20"/>
           <w:szCs w:val="20"/>
         </w:rPr>
-        <w:t xml:space="preserve"> is the avera</w:t>
-      </w:r>
-      <w:proofErr w:type="spellStart"/>
-      <w:r>
-        <w:rPr>
-          <w:rFonts w:ascii="Times New Roman" w:eastAsiaTheme="minorEastAsia" w:hAnsi="Times New Roman" w:cs="Times New Roman"/>
-          <w:sz w:val="20"/>
-          <w:szCs w:val="20"/>
-        </w:rPr>
-        <w:t>ge</w:t>
-      </w:r>
-      <w:proofErr w:type="spellEnd"/>
-      <w:r>
-        <w:rPr>
-          <w:rFonts w:ascii="Times New Roman" w:eastAsiaTheme="minorEastAsia" w:hAnsi="Times New Roman" w:cs="Times New Roman"/>
-          <w:sz w:val="20"/>
-          <w:szCs w:val="20"/>
-        </w:rPr>
-        <w:t xml:space="preserve"> cropland area harvested, and </w:t>
+        <w:t xml:space="preserve"> is the average cropland area harvested, and </w:t>
       </w:r>
       <m:oMath>
         <m:acc>
@@ -44155,7 +45010,25 @@
           <w:sz w:val="20"/>
           <w:szCs w:val="20"/>
         </w:rPr>
-        <w:t>: “On 4 November 2021, west of Pekon township (Taunggyi district, Shan-South), military troops clashed with the joint forces of Pekon PDF, Moebye PDF, Loikaw PDF, Demoso PDF, the KNDF and the Karenni Army. Military troops fired artillery and torched, looted a nearby village and burned harvested rice in paddy fields according to Pekon PDF. At least 20 military troops were killed and a resistance fighter was injured.”</w:t>
+        <w:t xml:space="preserve">: “On 4 November 2021, west of Pekon township (Taunggyi district, Shan-South), military troops clashed with the joint forces of Pekon PDF, Moebye PDF, Loikaw PDF, Demoso PDF, the KNDF and the Karenni Army. Military troops fired artillery and torched, looted a nearby village and burned harvested rice in paddy fields according to Pekon PDF. At least 20 military troops were </w:t>
+      </w:r>
+      <w:proofErr w:type="gramStart"/>
+      <w:r>
+        <w:rPr>
+          <w:rFonts w:ascii="Times New Roman" w:hAnsi="Times New Roman" w:cs="Times New Roman"/>
+          <w:sz w:val="20"/>
+          <w:szCs w:val="20"/>
+        </w:rPr>
+        <w:t>killed</w:t>
+      </w:r>
+      <w:proofErr w:type="gramEnd"/>
+      <w:r>
+        <w:rPr>
+          <w:rFonts w:ascii="Times New Roman" w:hAnsi="Times New Roman" w:cs="Times New Roman"/>
+          <w:sz w:val="20"/>
+          <w:szCs w:val="20"/>
+        </w:rPr>
+        <w:t xml:space="preserve"> and a resistance fighter was injured.”</w:t>
       </w:r>
     </w:p>
   </w:footnote>
@@ -44427,7 +45300,25 @@
           <w:sz w:val="20"/>
           <w:szCs w:val="20"/>
         </w:rPr>
-        <w:t>Farmers in the province of Phichit staged a protest against the anti-government movement, blasting its attempt to block the government's efforts to secure funds for the rice pledging program. Hundreds of farmers gathered at a major intersection to express their opposition to the People's Democracy Reform Committee (PDRC), who they believed have been blocking the government's attempt to pay rice farmers for rice pledged under the pledging program.”</w:t>
+        <w:t xml:space="preserve">Farmers in the province of Phichit staged a </w:t>
+      </w:r>
+      <w:proofErr w:type="gramStart"/>
+      <w:r>
+        <w:rPr>
+          <w:rFonts w:ascii="Times New Roman" w:hAnsi="Times New Roman" w:cs="Times New Roman"/>
+          <w:sz w:val="20"/>
+          <w:szCs w:val="20"/>
+        </w:rPr>
+        <w:t>protest against</w:t>
+      </w:r>
+      <w:proofErr w:type="gramEnd"/>
+      <w:r>
+        <w:rPr>
+          <w:rFonts w:ascii="Times New Roman" w:hAnsi="Times New Roman" w:cs="Times New Roman"/>
+          <w:sz w:val="20"/>
+          <w:szCs w:val="20"/>
+        </w:rPr>
+        <w:t xml:space="preserve"> the anti-government movement, blasting its attempt to block the government's efforts to secure funds for the rice pledging program. Hundreds of farmers gathered at a major intersection to express their opposition to the People's Democracy Reform Committee (PDRC), who they believed have been blocking the government's attempt to pay rice farmers for rice pledged under the pledging program.”</w:t>
       </w:r>
     </w:p>
   </w:footnote>

</xml_diff>